<commit_message>
Section 3 - Done
</commit_message>
<xml_diff>
--- a/Dry/318849270-315116095.docx
+++ b/Dry/318849270-315116095.docx
@@ -543,19 +543,7 @@
           <w:u w:val="single"/>
         </w:rPr>
         <w:lastRenderedPageBreak/>
-        <w:t>Section 1: Linear regression implementation</w:t>
-      </w:r>
-      <w:r>
-        <w:rPr>
-          <w:rFonts w:ascii="David" w:hAnsi="David" w:cs="David"/>
-          <w:b/>
-          <w:bCs/>
-          <w:color w:val="4472C4" w:themeColor="accent1"/>
-          <w:sz w:val="28"/>
-          <w:szCs w:val="28"/>
-          <w:u w:val="single"/>
-        </w:rPr>
-        <w:t xml:space="preserve"> </w:t>
+        <w:t xml:space="preserve">Section 1: Linear regression implementation </w:t>
       </w:r>
       <w:r>
         <w:rPr>
@@ -1381,6 +1369,9 @@
             <m:t>=</m:t>
           </m:r>
           <m:r>
+            <m:rPr>
+              <m:sty m:val="p"/>
+            </m:rPr>
             <w:rPr>
               <w:rFonts w:ascii="Cambria Math" w:hAnsi="Cambria Math" w:cs="David"/>
               <w:sz w:val="24"/>
@@ -1676,23 +1667,7 @@
                           <w:sz w:val="24"/>
                           <w:szCs w:val="24"/>
                         </w:rPr>
-                        <m:t xml:space="preserve"> +</m:t>
-                      </m:r>
-                      <m:r>
-                        <w:rPr>
-                          <w:rFonts w:ascii="Cambria Math" w:hAnsi="Cambria Math" w:cs="David"/>
-                          <w:sz w:val="24"/>
-                          <w:szCs w:val="24"/>
-                        </w:rPr>
-                        <m:t>2</m:t>
-                      </m:r>
-                      <m:r>
-                        <w:rPr>
-                          <w:rFonts w:ascii="Cambria Math" w:hAnsi="Cambria Math" w:cs="David"/>
-                          <w:sz w:val="24"/>
-                          <w:szCs w:val="24"/>
-                        </w:rPr>
-                        <m:t xml:space="preserve"> </m:t>
+                        <m:t xml:space="preserve"> +2 </m:t>
                       </m:r>
                       <m:d>
                         <m:dPr>
@@ -1818,15 +1793,7 @@
                           <w:sz w:val="24"/>
                           <w:szCs w:val="24"/>
                         </w:rPr>
-                        <m:t>b</m:t>
-                      </m:r>
-                      <m:r>
-                        <w:rPr>
-                          <w:rFonts w:ascii="Cambria Math" w:hAnsi="Cambria Math" w:cs="David"/>
-                          <w:sz w:val="24"/>
-                          <w:szCs w:val="24"/>
-                        </w:rPr>
-                        <m:t>+</m:t>
+                        <m:t>b+</m:t>
                       </m:r>
                       <m:sSup>
                         <m:sSupPr>
@@ -1891,6 +1858,9 @@
             <m:t>=</m:t>
           </m:r>
           <m:r>
+            <m:rPr>
+              <m:sty m:val="p"/>
+            </m:rPr>
             <w:rPr>
               <w:rFonts w:ascii="Cambria Math" w:hAnsi="Cambria Math" w:cs="David"/>
               <w:sz w:val="24"/>
@@ -2174,23 +2144,7 @@
                       <w:sz w:val="24"/>
                       <w:szCs w:val="24"/>
                     </w:rPr>
-                    <m:t xml:space="preserve"> +</m:t>
-                  </m:r>
-                  <m:r>
-                    <w:rPr>
-                      <w:rFonts w:ascii="Cambria Math" w:hAnsi="Cambria Math" w:cs="David"/>
-                      <w:sz w:val="24"/>
-                      <w:szCs w:val="24"/>
-                    </w:rPr>
-                    <m:t>2</m:t>
-                  </m:r>
-                  <m:r>
-                    <w:rPr>
-                      <w:rFonts w:ascii="Cambria Math" w:hAnsi="Cambria Math" w:cs="David"/>
-                      <w:sz w:val="24"/>
-                      <w:szCs w:val="24"/>
-                    </w:rPr>
-                    <m:t xml:space="preserve"> </m:t>
+                    <m:t xml:space="preserve"> +2 </m:t>
                   </m:r>
                   <m:d>
                     <m:dPr>
@@ -2316,15 +2270,7 @@
                       <w:sz w:val="24"/>
                       <w:szCs w:val="24"/>
                     </w:rPr>
-                    <m:t>b</m:t>
-                  </m:r>
-                  <m:r>
-                    <w:rPr>
-                      <w:rFonts w:ascii="Cambria Math" w:hAnsi="Cambria Math" w:cs="David"/>
-                      <w:sz w:val="24"/>
-                      <w:szCs w:val="24"/>
-                    </w:rPr>
-                    <m:t>+</m:t>
+                    <m:t>b+</m:t>
                   </m:r>
                   <m:sSup>
                     <m:sSupPr>
@@ -2379,6 +2325,9 @@
             <m:t>=</m:t>
           </m:r>
           <m:r>
+            <m:rPr>
+              <m:sty m:val="p"/>
+            </m:rPr>
             <w:rPr>
               <w:rFonts w:ascii="Cambria Math" w:hAnsi="Cambria Math" w:cs="David"/>
               <w:sz w:val="24"/>
@@ -2480,23 +2429,7 @@
                       <w:sz w:val="24"/>
                       <w:szCs w:val="24"/>
                     </w:rPr>
-                    <m:t xml:space="preserve"> </m:t>
-                  </m:r>
-                  <m:r>
-                    <w:rPr>
-                      <w:rFonts w:ascii="Cambria Math" w:hAnsi="Cambria Math" w:cs="David"/>
-                      <w:sz w:val="24"/>
-                      <w:szCs w:val="24"/>
-                    </w:rPr>
-                    <m:t>2</m:t>
-                  </m:r>
-                  <m:r>
-                    <w:rPr>
-                      <w:rFonts w:ascii="Cambria Math" w:hAnsi="Cambria Math" w:cs="David"/>
-                      <w:sz w:val="24"/>
-                      <w:szCs w:val="24"/>
-                    </w:rPr>
-                    <m:t xml:space="preserve"> </m:t>
+                    <m:t xml:space="preserve"> 2 </m:t>
                   </m:r>
                   <m:d>
                     <m:dPr>
@@ -2622,15 +2555,7 @@
                       <w:sz w:val="24"/>
                       <w:szCs w:val="24"/>
                     </w:rPr>
-                    <m:t>+</m:t>
-                  </m:r>
-                  <m:r>
-                    <w:rPr>
-                      <w:rFonts w:ascii="Cambria Math" w:hAnsi="Cambria Math" w:cs="David"/>
-                      <w:sz w:val="24"/>
-                      <w:szCs w:val="24"/>
-                    </w:rPr>
-                    <m:t>2b</m:t>
+                    <m:t>+2b</m:t>
                   </m:r>
                 </m:e>
               </m:d>
@@ -2930,6 +2855,7 @@
       <w:r>
         <w:rPr>
           <w:rFonts w:ascii="David" w:hAnsi="David" w:cs="David"/>
+          <w:noProof/>
           <w:sz w:val="24"/>
           <w:szCs w:val="24"/>
         </w:rPr>
@@ -3152,7 +3078,6 @@
         <w:spacing w:line="360" w:lineRule="auto"/>
         <w:rPr>
           <w:rFonts w:ascii="David" w:hAnsi="David" w:cs="David"/>
-          <w:lang w:val="en-IL"/>
         </w:rPr>
       </w:pPr>
       <w:r>
@@ -3169,7 +3094,6 @@
       <w:r>
         <w:rPr>
           <w:rFonts w:ascii="David" w:hAnsi="David" w:cs="David"/>
-          <w:lang w:val="en-IL"/>
         </w:rPr>
         <w:t>Here are the graphs of the learning rates:</w:t>
       </w:r>
@@ -3179,13 +3103,12 @@
         <w:spacing w:line="360" w:lineRule="auto"/>
         <w:rPr>
           <w:rFonts w:ascii="David" w:hAnsi="David" w:cs="David"/>
-          <w:lang w:val="en-IL"/>
-        </w:rPr>
-      </w:pPr>
-      <w:r>
-        <w:rPr>
-          <w:rFonts w:ascii="David" w:hAnsi="David" w:cs="David"/>
-          <w:lang w:val="en-IL"/>
+        </w:rPr>
+      </w:pPr>
+      <w:r>
+        <w:rPr>
+          <w:rFonts w:ascii="David" w:hAnsi="David" w:cs="David"/>
+          <w:noProof/>
         </w:rPr>
         <w:drawing>
           <wp:anchor distT="0" distB="0" distL="114300" distR="114300" simplePos="0" relativeHeight="251660288" behindDoc="0" locked="0" layoutInCell="1" allowOverlap="1" wp14:anchorId="17670B1D" wp14:editId="57B07900">
@@ -3243,7 +3166,6 @@
         <w:spacing w:line="360" w:lineRule="auto"/>
         <w:rPr>
           <w:rFonts w:ascii="David" w:hAnsi="David" w:cs="David"/>
-          <w:lang w:val="en-IL"/>
         </w:rPr>
       </w:pPr>
     </w:p>
@@ -3252,7 +3174,6 @@
         <w:spacing w:line="360" w:lineRule="auto"/>
         <w:rPr>
           <w:rFonts w:ascii="David" w:hAnsi="David" w:cs="David"/>
-          <w:lang w:val="en-IL"/>
         </w:rPr>
       </w:pPr>
     </w:p>
@@ -3261,7 +3182,6 @@
         <w:spacing w:line="360" w:lineRule="auto"/>
         <w:rPr>
           <w:rFonts w:ascii="David" w:hAnsi="David" w:cs="David"/>
-          <w:lang w:val="en-IL"/>
         </w:rPr>
       </w:pPr>
     </w:p>
@@ -3270,7 +3190,6 @@
         <w:spacing w:line="360" w:lineRule="auto"/>
         <w:rPr>
           <w:rFonts w:ascii="David" w:hAnsi="David" w:cs="David"/>
-          <w:lang w:val="en-IL"/>
         </w:rPr>
       </w:pPr>
     </w:p>
@@ -3279,7 +3198,6 @@
         <w:spacing w:line="360" w:lineRule="auto"/>
         <w:rPr>
           <w:rFonts w:ascii="David" w:hAnsi="David" w:cs="David"/>
-          <w:lang w:val="en-IL"/>
         </w:rPr>
       </w:pPr>
     </w:p>
@@ -3288,7 +3206,6 @@
         <w:spacing w:line="360" w:lineRule="auto"/>
         <w:rPr>
           <w:rFonts w:ascii="David" w:hAnsi="David" w:cs="David"/>
-          <w:lang w:val="en-IL"/>
         </w:rPr>
       </w:pPr>
     </w:p>
@@ -3297,7 +3214,6 @@
         <w:spacing w:line="360" w:lineRule="auto"/>
         <w:rPr>
           <w:rFonts w:ascii="David" w:hAnsi="David" w:cs="David"/>
-          <w:lang w:val="en-IL"/>
         </w:rPr>
       </w:pPr>
     </w:p>
@@ -3306,7 +3222,6 @@
         <w:spacing w:line="360" w:lineRule="auto"/>
         <w:rPr>
           <w:rFonts w:ascii="David" w:hAnsi="David" w:cs="David"/>
-          <w:lang w:val="en-IL"/>
         </w:rPr>
       </w:pPr>
     </w:p>
@@ -3315,7 +3230,6 @@
         <w:spacing w:line="360" w:lineRule="auto"/>
         <w:rPr>
           <w:rFonts w:ascii="David" w:hAnsi="David" w:cs="David"/>
-          <w:lang w:val="en-IL"/>
         </w:rPr>
       </w:pPr>
     </w:p>
@@ -3324,7 +3238,6 @@
         <w:spacing w:line="360" w:lineRule="auto"/>
         <w:rPr>
           <w:rFonts w:ascii="David" w:hAnsi="David" w:cs="David"/>
-          <w:lang w:val="en-IL"/>
         </w:rPr>
       </w:pPr>
     </w:p>
@@ -3333,7 +3246,6 @@
         <w:spacing w:line="360" w:lineRule="auto"/>
         <w:rPr>
           <w:rFonts w:ascii="David" w:hAnsi="David" w:cs="David"/>
-          <w:lang w:val="en-IL"/>
         </w:rPr>
       </w:pPr>
     </w:p>
@@ -3345,7 +3257,6 @@
           <w:sz w:val="24"/>
           <w:szCs w:val="24"/>
           <w:highlight w:val="yellow"/>
-          <w:lang w:val="en-IL"/>
         </w:rPr>
       </w:pPr>
       <w:r>
@@ -3354,7 +3265,6 @@
           <w:sz w:val="24"/>
           <w:szCs w:val="24"/>
           <w:highlight w:val="yellow"/>
-          <w:lang w:val="en-IL"/>
         </w:rPr>
         <w:t>As we can see, as we increase the learning rate, there is an improvement in the rate of error reduction. We can explain this by noting that for 1500 iterations, small steps are not "sufficient" to improve the model and reduce the error, whereas larger steps lead to faster convergence.</w:t>
       </w:r>
@@ -3364,7 +3274,6 @@
           <w:sz w:val="24"/>
           <w:szCs w:val="24"/>
           <w:highlight w:val="yellow"/>
-          <w:lang w:val="en-IL"/>
         </w:rPr>
         <w:br/>
       </w:r>
@@ -3374,7 +3283,6 @@
           <w:sz w:val="24"/>
           <w:szCs w:val="24"/>
           <w:highlight w:val="yellow"/>
-          <w:lang w:val="en-IL"/>
         </w:rPr>
         <w:t xml:space="preserve">The </w:t>
       </w:r>
@@ -3384,7 +3292,6 @@
           <w:sz w:val="24"/>
           <w:szCs w:val="24"/>
           <w:highlight w:val="yellow"/>
-          <w:lang w:val="en-IL"/>
         </w:rPr>
         <w:t>“</w:t>
       </w:r>
@@ -3394,7 +3301,6 @@
           <w:sz w:val="24"/>
           <w:szCs w:val="24"/>
           <w:highlight w:val="yellow"/>
-          <w:lang w:val="en-IL"/>
         </w:rPr>
         <w:t>optimal</w:t>
       </w:r>
@@ -3404,7 +3310,6 @@
           <w:sz w:val="24"/>
           <w:szCs w:val="24"/>
           <w:highlight w:val="yellow"/>
-          <w:lang w:val="en-IL"/>
         </w:rPr>
         <w:t>”</w:t>
       </w:r>
@@ -3414,7 +3319,6 @@
           <w:sz w:val="24"/>
           <w:szCs w:val="24"/>
           <w:highlight w:val="yellow"/>
-          <w:lang w:val="en-IL"/>
         </w:rPr>
         <w:t xml:space="preserve"> learning rate is 0.01 </w:t>
       </w:r>
@@ -3425,7 +3329,6 @@
           <w:sz w:val="24"/>
           <w:szCs w:val="24"/>
           <w:highlight w:val="yellow"/>
-          <w:lang w:val="en-IL"/>
         </w:rPr>
         <w:t>lr</w:t>
       </w:r>
@@ -3436,7 +3339,6 @@
           <w:sz w:val="24"/>
           <w:szCs w:val="24"/>
           <w:highlight w:val="yellow"/>
-          <w:lang w:val="en-IL"/>
         </w:rPr>
         <w:t xml:space="preserve"> because it achieves stable convergence in about 1</w:t>
       </w:r>
@@ -3446,7 +3348,6 @@
           <w:sz w:val="24"/>
           <w:szCs w:val="24"/>
           <w:highlight w:val="yellow"/>
-          <w:lang w:val="en-IL"/>
         </w:rPr>
         <w:t>0</w:t>
       </w:r>
@@ -3456,7 +3357,6 @@
           <w:sz w:val="24"/>
           <w:szCs w:val="24"/>
           <w:highlight w:val="yellow"/>
-          <w:lang w:val="en-IL"/>
         </w:rPr>
         <w:t xml:space="preserve">0 </w:t>
       </w:r>
@@ -3466,7 +3366,6 @@
           <w:sz w:val="24"/>
           <w:szCs w:val="24"/>
           <w:highlight w:val="yellow"/>
-          <w:lang w:val="en-IL"/>
         </w:rPr>
         <w:t>iterations. There’s no need to add more iterations, as they will not significantly improve the error.</w:t>
       </w:r>
@@ -3478,7 +3377,6 @@
           <w:rFonts w:ascii="David" w:hAnsi="David" w:cs="David"/>
           <w:sz w:val="24"/>
           <w:szCs w:val="24"/>
-          <w:lang w:val="en-IL"/>
         </w:rPr>
       </w:pPr>
       <w:r>
@@ -3487,7 +3385,6 @@
           <w:sz w:val="24"/>
           <w:szCs w:val="24"/>
           <w:highlight w:val="yellow"/>
-          <w:lang w:val="en-IL"/>
         </w:rPr>
         <w:t xml:space="preserve">If we want to achieve the minimum error with the minimum number of iterations, we should choose 0.1 </w:t>
       </w:r>
@@ -3498,7 +3395,6 @@
           <w:sz w:val="24"/>
           <w:szCs w:val="24"/>
           <w:highlight w:val="yellow"/>
-          <w:lang w:val="en-IL"/>
         </w:rPr>
         <w:t>lr</w:t>
       </w:r>
@@ -3509,7 +3405,6 @@
           <w:sz w:val="24"/>
           <w:szCs w:val="24"/>
           <w:highlight w:val="yellow"/>
-          <w:lang w:val="en-IL"/>
         </w:rPr>
         <w:t xml:space="preserve">. Although it is </w:t>
       </w:r>
@@ -3519,7 +3414,6 @@
           <w:sz w:val="24"/>
           <w:szCs w:val="24"/>
           <w:highlight w:val="yellow"/>
-          <w:lang w:val="en-IL"/>
         </w:rPr>
         <w:t>less</w:t>
       </w:r>
@@ -3529,7 +3423,6 @@
           <w:sz w:val="24"/>
           <w:szCs w:val="24"/>
           <w:highlight w:val="yellow"/>
-          <w:lang w:val="en-IL"/>
         </w:rPr>
         <w:t xml:space="preserve"> stable </w:t>
       </w:r>
@@ -3539,7 +3432,6 @@
           <w:sz w:val="24"/>
           <w:szCs w:val="24"/>
           <w:highlight w:val="yellow"/>
-          <w:lang w:val="en-IL"/>
         </w:rPr>
         <w:t xml:space="preserve">than </w:t>
       </w:r>
@@ -3549,7 +3441,6 @@
           <w:sz w:val="24"/>
           <w:szCs w:val="24"/>
           <w:highlight w:val="yellow"/>
-          <w:lang w:val="en-IL"/>
         </w:rPr>
         <w:t xml:space="preserve">0.01, it converges faster to the </w:t>
       </w:r>
@@ -3559,7 +3450,6 @@
           <w:sz w:val="24"/>
           <w:szCs w:val="24"/>
           <w:highlight w:val="yellow"/>
-          <w:lang w:val="en-IL"/>
         </w:rPr>
         <w:t>close</w:t>
       </w:r>
@@ -3569,7 +3459,6 @@
           <w:sz w:val="24"/>
           <w:szCs w:val="24"/>
           <w:highlight w:val="yellow"/>
-          <w:lang w:val="en-IL"/>
         </w:rPr>
         <w:t xml:space="preserve"> error and </w:t>
       </w:r>
@@ -3579,7 +3468,6 @@
           <w:sz w:val="24"/>
           <w:szCs w:val="24"/>
           <w:highlight w:val="yellow"/>
-          <w:lang w:val="en-IL"/>
         </w:rPr>
         <w:t>stays</w:t>
       </w:r>
@@ -3589,7 +3477,6 @@
           <w:sz w:val="24"/>
           <w:szCs w:val="24"/>
           <w:highlight w:val="yellow"/>
-          <w:lang w:val="en-IL"/>
         </w:rPr>
         <w:t xml:space="preserve"> around those values.</w:t>
       </w:r>
@@ -3606,7 +3493,6 @@
           <w:sz w:val="24"/>
           <w:szCs w:val="24"/>
           <w:highlight w:val="yellow"/>
-          <w:lang w:val="en-IL"/>
         </w:rPr>
       </w:pPr>
       <w:r>
@@ -3617,7 +3503,6 @@
           <w:sz w:val="24"/>
           <w:szCs w:val="24"/>
           <w:highlight w:val="yellow"/>
-          <w:lang w:val="en-IL"/>
         </w:rPr>
         <w:t>Note:</w:t>
       </w:r>
@@ -3627,7 +3512,6 @@
           <w:sz w:val="24"/>
           <w:szCs w:val="24"/>
           <w:highlight w:val="yellow"/>
-          <w:lang w:val="en-IL"/>
         </w:rPr>
         <w:t xml:space="preserve"> the training error is </w:t>
       </w:r>
@@ -3637,7 +3521,6 @@
           <w:sz w:val="24"/>
           <w:szCs w:val="24"/>
           <w:highlight w:val="yellow"/>
-          <w:lang w:val="en-IL"/>
         </w:rPr>
         <w:t>higher</w:t>
       </w:r>
@@ -3647,7 +3530,6 @@
           <w:sz w:val="24"/>
           <w:szCs w:val="24"/>
           <w:highlight w:val="yellow"/>
-          <w:lang w:val="en-IL"/>
         </w:rPr>
         <w:t xml:space="preserve"> than the validation error, which is strange at first but</w:t>
       </w:r>
@@ -3657,7 +3539,6 @@
           <w:sz w:val="24"/>
           <w:szCs w:val="24"/>
           <w:highlight w:val="yellow"/>
-          <w:lang w:val="en-IL"/>
         </w:rPr>
         <w:t xml:space="preserve"> we found out that</w:t>
       </w:r>
@@ -3667,7 +3548,6 @@
           <w:sz w:val="24"/>
           <w:szCs w:val="24"/>
           <w:highlight w:val="yellow"/>
-          <w:lang w:val="en-IL"/>
         </w:rPr>
         <w:t xml:space="preserve"> it depend</w:t>
       </w:r>
@@ -3677,7 +3557,6 @@
           <w:sz w:val="24"/>
           <w:szCs w:val="24"/>
           <w:highlight w:val="yellow"/>
-          <w:lang w:val="en-IL"/>
         </w:rPr>
         <w:t>s</w:t>
       </w:r>
@@ -3687,7 +3566,6 @@
           <w:sz w:val="24"/>
           <w:szCs w:val="24"/>
           <w:highlight w:val="yellow"/>
-          <w:lang w:val="en-IL"/>
         </w:rPr>
         <w:t xml:space="preserve"> on the partition of the data, so it can be explained by </w:t>
       </w:r>
@@ -3697,7 +3575,6 @@
           <w:sz w:val="24"/>
           <w:szCs w:val="24"/>
           <w:highlight w:val="yellow"/>
-          <w:lang w:val="en-IL"/>
         </w:rPr>
         <w:t>“lucky” partition.</w:t>
       </w:r>
@@ -3709,7 +3586,6 @@
           <w:sz w:val="24"/>
           <w:szCs w:val="24"/>
           <w:highlight w:val="yellow"/>
-          <w:lang w:val="en-IL"/>
         </w:rPr>
       </w:pPr>
       <w:r>
@@ -3718,7 +3594,6 @@
           <w:sz w:val="24"/>
           <w:szCs w:val="24"/>
           <w:highlight w:val="yellow"/>
-          <w:lang w:val="en-IL"/>
         </w:rPr>
         <w:br w:type="page"/>
       </w:r>
@@ -3731,7 +3606,7 @@
           <w:bCs/>
           <w:sz w:val="24"/>
           <w:szCs w:val="24"/>
-          <w:lang w:val="en-IL"/>
+          <w:rtl/>
         </w:rPr>
       </w:pPr>
       <w:r>
@@ -3754,25 +3629,322 @@
           <w:bCs/>
           <w:sz w:val="24"/>
           <w:szCs w:val="24"/>
-          <w:lang w:val="en-IL"/>
         </w:rPr>
         <w:t xml:space="preserve"> </w:t>
       </w:r>
-      <w:r>
+    </w:p>
+    <w:p>
+      <w:pPr>
         <w:rPr>
           <w:rFonts w:ascii="David" w:hAnsi="David" w:cs="David"/>
           <w:b/>
           <w:bCs/>
-          <w:sz w:val="24"/>
-          <w:szCs w:val="24"/>
-          <w:lang w:val="en-IL"/>
-        </w:rPr>
-        <w:br w:type="page"/>
+          <w:color w:val="4472C4" w:themeColor="accent1"/>
+          <w:sz w:val="24"/>
+          <w:szCs w:val="24"/>
+        </w:rPr>
+      </w:pPr>
+      <w:r>
+        <w:rPr>
+          <w:rFonts w:ascii="David" w:hAnsi="David" w:cs="David"/>
+          <w:b/>
+          <w:bCs/>
+          <w:color w:val="4472C4" w:themeColor="accent1"/>
+          <w:sz w:val="24"/>
+          <w:szCs w:val="24"/>
+        </w:rPr>
+        <w:t>Simplest baseline</w:t>
       </w:r>
     </w:p>
     <w:p>
       <w:pPr>
         <w:spacing w:line="360" w:lineRule="auto"/>
+        <w:rPr>
+          <w:rFonts w:ascii="David" w:hAnsi="David" w:cs="David"/>
+        </w:rPr>
+      </w:pPr>
+      <w:r>
+        <w:rPr>
+          <w:rFonts w:ascii="David" w:hAnsi="David" w:cs="David"/>
+          <w:b/>
+          <w:bCs/>
+        </w:rPr>
+        <w:t xml:space="preserve">(Q4) </w:t>
+      </w:r>
+      <w:r>
+        <w:rPr>
+          <w:rFonts w:ascii="David" w:hAnsi="David" w:cs="David"/>
+          <w:sz w:val="24"/>
+          <w:szCs w:val="24"/>
+        </w:rPr>
+        <w:t>The table for MSE per model is:</w:t>
+      </w:r>
+    </w:p>
+    <w:tbl>
+      <w:tblPr>
+        <w:tblStyle w:val="GridTable4-Accent3"/>
+        <w:tblW w:w="0" w:type="auto"/>
+        <w:tblLook w:val="04A0" w:firstRow="1" w:lastRow="0" w:firstColumn="1" w:lastColumn="0" w:noHBand="0" w:noVBand="1"/>
+      </w:tblPr>
+      <w:tblGrid>
+        <w:gridCol w:w="2254"/>
+        <w:gridCol w:w="2254"/>
+        <w:gridCol w:w="2254"/>
+        <w:gridCol w:w="2254"/>
+      </w:tblGrid>
+      <w:tr>
+        <w:trPr>
+          <w:cnfStyle w:val="100000000000" w:firstRow="1" w:lastRow="0" w:firstColumn="0" w:lastColumn="0" w:oddVBand="0" w:evenVBand="0" w:oddHBand="0" w:evenHBand="0" w:firstRowFirstColumn="0" w:firstRowLastColumn="0" w:lastRowFirstColumn="0" w:lastRowLastColumn="0"/>
+        </w:trPr>
+        <w:tc>
+          <w:tcPr>
+            <w:cnfStyle w:val="001000000000" w:firstRow="0" w:lastRow="0" w:firstColumn="1" w:lastColumn="0" w:oddVBand="0" w:evenVBand="0" w:oddHBand="0" w:evenHBand="0" w:firstRowFirstColumn="0" w:firstRowLastColumn="0" w:lastRowFirstColumn="0" w:lastRowLastColumn="0"/>
+            <w:tcW w:w="2254" w:type="dxa"/>
+          </w:tcPr>
+          <w:p>
+            <w:pPr>
+              <w:spacing w:line="360" w:lineRule="auto"/>
+              <w:jc w:val="center"/>
+              <w:rPr>
+                <w:rFonts w:ascii="David" w:hAnsi="David" w:cs="David"/>
+              </w:rPr>
+            </w:pPr>
+            <w:r>
+              <w:rPr>
+                <w:rFonts w:ascii="David" w:hAnsi="David" w:cs="David"/>
+              </w:rPr>
+              <w:t>Model</w:t>
+            </w:r>
+          </w:p>
+        </w:tc>
+        <w:tc>
+          <w:tcPr>
+            <w:tcW w:w="2254" w:type="dxa"/>
+          </w:tcPr>
+          <w:p>
+            <w:pPr>
+              <w:spacing w:line="360" w:lineRule="auto"/>
+              <w:jc w:val="center"/>
+              <w:cnfStyle w:val="100000000000" w:firstRow="1" w:lastRow="0" w:firstColumn="0" w:lastColumn="0" w:oddVBand="0" w:evenVBand="0" w:oddHBand="0" w:evenHBand="0" w:firstRowFirstColumn="0" w:firstRowLastColumn="0" w:lastRowFirstColumn="0" w:lastRowLastColumn="0"/>
+              <w:rPr>
+                <w:rFonts w:ascii="David" w:hAnsi="David" w:cs="David"/>
+              </w:rPr>
+            </w:pPr>
+            <w:r>
+              <w:rPr>
+                <w:rFonts w:ascii="David" w:hAnsi="David" w:cs="David"/>
+              </w:rPr>
+              <w:t>Section</w:t>
+            </w:r>
+          </w:p>
+        </w:tc>
+        <w:tc>
+          <w:tcPr>
+            <w:tcW w:w="2254" w:type="dxa"/>
+          </w:tcPr>
+          <w:p>
+            <w:pPr>
+              <w:spacing w:line="360" w:lineRule="auto"/>
+              <w:jc w:val="center"/>
+              <w:cnfStyle w:val="100000000000" w:firstRow="1" w:lastRow="0" w:firstColumn="0" w:lastColumn="0" w:oddVBand="0" w:evenVBand="0" w:oddHBand="0" w:evenHBand="0" w:firstRowFirstColumn="0" w:firstRowLastColumn="0" w:lastRowFirstColumn="0" w:lastRowLastColumn="0"/>
+              <w:rPr>
+                <w:rFonts w:ascii="David" w:hAnsi="David" w:cs="David"/>
+              </w:rPr>
+            </w:pPr>
+            <w:r>
+              <w:rPr>
+                <w:rFonts w:ascii="David" w:hAnsi="David" w:cs="David"/>
+              </w:rPr>
+              <w:t>Train MSE</w:t>
+            </w:r>
+          </w:p>
+        </w:tc>
+        <w:tc>
+          <w:tcPr>
+            <w:tcW w:w="2254" w:type="dxa"/>
+          </w:tcPr>
+          <w:p>
+            <w:pPr>
+              <w:spacing w:line="360" w:lineRule="auto"/>
+              <w:jc w:val="center"/>
+              <w:cnfStyle w:val="100000000000" w:firstRow="1" w:lastRow="0" w:firstColumn="0" w:lastColumn="0" w:oddVBand="0" w:evenVBand="0" w:oddHBand="0" w:evenHBand="0" w:firstRowFirstColumn="0" w:firstRowLastColumn="0" w:lastRowFirstColumn="0" w:lastRowLastColumn="0"/>
+              <w:rPr>
+                <w:rFonts w:ascii="David" w:hAnsi="David" w:cs="David"/>
+              </w:rPr>
+            </w:pPr>
+            <w:r>
+              <w:rPr>
+                <w:rFonts w:ascii="David" w:hAnsi="David" w:cs="David"/>
+              </w:rPr>
+              <w:t>Valid MSE</w:t>
+            </w:r>
+          </w:p>
+        </w:tc>
+      </w:tr>
+      <w:tr>
+        <w:trPr>
+          <w:cnfStyle w:val="000000100000" w:firstRow="0" w:lastRow="0" w:firstColumn="0" w:lastColumn="0" w:oddVBand="0" w:evenVBand="0" w:oddHBand="1" w:evenHBand="0" w:firstRowFirstColumn="0" w:firstRowLastColumn="0" w:lastRowFirstColumn="0" w:lastRowLastColumn="0"/>
+        </w:trPr>
+        <w:tc>
+          <w:tcPr>
+            <w:cnfStyle w:val="001000000000" w:firstRow="0" w:lastRow="0" w:firstColumn="1" w:lastColumn="0" w:oddVBand="0" w:evenVBand="0" w:oddHBand="0" w:evenHBand="0" w:firstRowFirstColumn="0" w:firstRowLastColumn="0" w:lastRowFirstColumn="0" w:lastRowLastColumn="0"/>
+            <w:tcW w:w="2254" w:type="dxa"/>
+          </w:tcPr>
+          <w:p>
+            <w:pPr>
+              <w:spacing w:line="360" w:lineRule="auto"/>
+              <w:jc w:val="center"/>
+              <w:rPr>
+                <w:rFonts w:ascii="David" w:hAnsi="David" w:cs="David"/>
+              </w:rPr>
+            </w:pPr>
+          </w:p>
+        </w:tc>
+        <w:tc>
+          <w:tcPr>
+            <w:tcW w:w="2254" w:type="dxa"/>
+          </w:tcPr>
+          <w:p>
+            <w:pPr>
+              <w:spacing w:line="360" w:lineRule="auto"/>
+              <w:jc w:val="center"/>
+              <w:cnfStyle w:val="000000100000" w:firstRow="0" w:lastRow="0" w:firstColumn="0" w:lastColumn="0" w:oddVBand="0" w:evenVBand="0" w:oddHBand="1" w:evenHBand="0" w:firstRowFirstColumn="0" w:firstRowLastColumn="0" w:lastRowFirstColumn="0" w:lastRowLastColumn="0"/>
+              <w:rPr>
+                <w:rFonts w:ascii="David" w:hAnsi="David" w:cs="David"/>
+              </w:rPr>
+            </w:pPr>
+          </w:p>
+        </w:tc>
+        <w:tc>
+          <w:tcPr>
+            <w:tcW w:w="4508" w:type="dxa"/>
+            <w:gridSpan w:val="2"/>
+            <w:vAlign w:val="center"/>
+          </w:tcPr>
+          <w:p>
+            <w:pPr>
+              <w:spacing w:line="360" w:lineRule="auto"/>
+              <w:jc w:val="center"/>
+              <w:cnfStyle w:val="000000100000" w:firstRow="0" w:lastRow="0" w:firstColumn="0" w:lastColumn="0" w:oddVBand="0" w:evenVBand="0" w:oddHBand="1" w:evenHBand="0" w:firstRowFirstColumn="0" w:firstRowLastColumn="0" w:lastRowFirstColumn="0" w:lastRowLastColumn="0"/>
+              <w:rPr>
+                <w:rFonts w:ascii="David" w:hAnsi="David" w:cs="David"/>
+              </w:rPr>
+            </w:pPr>
+            <w:r>
+              <w:rPr>
+                <w:rFonts w:ascii="David" w:hAnsi="David" w:cs="David"/>
+              </w:rPr>
+              <w:t>Cross validated</w:t>
+            </w:r>
+          </w:p>
+        </w:tc>
+      </w:tr>
+      <w:tr>
+        <w:tc>
+          <w:tcPr>
+            <w:cnfStyle w:val="001000000000" w:firstRow="0" w:lastRow="0" w:firstColumn="1" w:lastColumn="0" w:oddVBand="0" w:evenVBand="0" w:oddHBand="0" w:evenHBand="0" w:firstRowFirstColumn="0" w:firstRowLastColumn="0" w:lastRowFirstColumn="0" w:lastRowLastColumn="0"/>
+            <w:tcW w:w="2254" w:type="dxa"/>
+          </w:tcPr>
+          <w:p>
+            <w:pPr>
+              <w:spacing w:line="360" w:lineRule="auto"/>
+              <w:jc w:val="center"/>
+              <w:rPr>
+                <w:rFonts w:ascii="David" w:hAnsi="David" w:cs="David"/>
+              </w:rPr>
+            </w:pPr>
+            <w:r>
+              <w:rPr>
+                <w:rFonts w:ascii="David" w:hAnsi="David" w:cs="David"/>
+              </w:rPr>
+              <w:t>Dummy</w:t>
+            </w:r>
+          </w:p>
+        </w:tc>
+        <w:tc>
+          <w:tcPr>
+            <w:tcW w:w="2254" w:type="dxa"/>
+            <w:vAlign w:val="center"/>
+          </w:tcPr>
+          <w:p>
+            <w:pPr>
+              <w:spacing w:line="360" w:lineRule="auto"/>
+              <w:jc w:val="center"/>
+              <w:cnfStyle w:val="000000000000" w:firstRow="0" w:lastRow="0" w:firstColumn="0" w:lastColumn="0" w:oddVBand="0" w:evenVBand="0" w:oddHBand="0" w:evenHBand="0" w:firstRowFirstColumn="0" w:firstRowLastColumn="0" w:lastRowFirstColumn="0" w:lastRowLastColumn="0"/>
+              <w:rPr>
+                <w:rFonts w:ascii="David" w:hAnsi="David" w:cs="David"/>
+              </w:rPr>
+            </w:pPr>
+            <w:r>
+              <w:rPr>
+                <w:rFonts w:ascii="David" w:hAnsi="David" w:cs="David"/>
+              </w:rPr>
+              <w:t>2</w:t>
+            </w:r>
+          </w:p>
+        </w:tc>
+        <w:tc>
+          <w:tcPr>
+            <w:tcW w:w="2254" w:type="dxa"/>
+            <w:vAlign w:val="center"/>
+          </w:tcPr>
+          <w:p>
+            <w:pPr>
+              <w:spacing w:line="360" w:lineRule="auto"/>
+              <w:jc w:val="center"/>
+              <w:cnfStyle w:val="000000000000" w:firstRow="0" w:lastRow="0" w:firstColumn="0" w:lastColumn="0" w:oddVBand="0" w:evenVBand="0" w:oddHBand="0" w:evenHBand="0" w:firstRowFirstColumn="0" w:firstRowLastColumn="0" w:lastRowFirstColumn="0" w:lastRowLastColumn="0"/>
+              <w:rPr>
+                <w:rFonts w:ascii="David" w:hAnsi="David" w:cs="David"/>
+                <w:lang w:val="en-IL"/>
+              </w:rPr>
+            </w:pPr>
+            <w:r>
+              <w:rPr>
+                <w:rFonts w:ascii="David" w:hAnsi="David" w:cs="David"/>
+                <w:lang w:val="en-IL"/>
+              </w:rPr>
+              <w:t>4.07871423877061</w:t>
+            </w:r>
+          </w:p>
+        </w:tc>
+        <w:tc>
+          <w:tcPr>
+            <w:tcW w:w="2254" w:type="dxa"/>
+            <w:vAlign w:val="center"/>
+          </w:tcPr>
+          <w:p>
+            <w:pPr>
+              <w:spacing w:line="360" w:lineRule="auto"/>
+              <w:jc w:val="center"/>
+              <w:cnfStyle w:val="000000000000" w:firstRow="0" w:lastRow="0" w:firstColumn="0" w:lastColumn="0" w:oddVBand="0" w:evenVBand="0" w:oddHBand="0" w:evenHBand="0" w:firstRowFirstColumn="0" w:firstRowLastColumn="0" w:lastRowFirstColumn="0" w:lastRowLastColumn="0"/>
+              <w:rPr>
+                <w:rFonts w:ascii="David" w:hAnsi="David" w:cs="David"/>
+              </w:rPr>
+            </w:pPr>
+            <w:r>
+              <w:rPr>
+                <w:rFonts w:ascii="David" w:hAnsi="David" w:cs="David"/>
+              </w:rPr>
+              <w:t>4.09503407912858</w:t>
+            </w:r>
+          </w:p>
+        </w:tc>
+      </w:tr>
+    </w:tbl>
+    <w:p>
+      <w:pPr>
+        <w:spacing w:line="360" w:lineRule="auto"/>
+        <w:rPr>
+          <w:rFonts w:ascii="David" w:hAnsi="David" w:cs="David"/>
+        </w:rPr>
+      </w:pPr>
+      <w:r>
+        <w:rPr>
+          <w:rFonts w:ascii="David" w:hAnsi="David" w:cs="David"/>
+        </w:rPr>
+        <w:t xml:space="preserve"> </w:t>
+      </w:r>
+      <w:r>
         <w:rPr>
           <w:rFonts w:ascii="David" w:hAnsi="David" w:cs="David"/>
           <w:b/>
@@ -3780,21 +3952,850 @@
           <w:vanish/>
           <w:sz w:val="24"/>
           <w:szCs w:val="24"/>
-          <w:lang w:val="en-IL"/>
-        </w:rPr>
-      </w:pPr>
-      <w:r>
+        </w:rPr>
+        <w:t>Top of Form</w:t>
+      </w:r>
+    </w:p>
+    <w:p>
+      <w:pPr>
+        <w:spacing w:line="360" w:lineRule="auto"/>
         <w:rPr>
           <w:rFonts w:ascii="David" w:hAnsi="David" w:cs="David"/>
           <w:b/>
           <w:bCs/>
-          <w:vanish/>
+          <w:color w:val="4472C4" w:themeColor="accent1"/>
           <w:sz w:val="24"/>
           <w:szCs w:val="24"/>
           <w:lang w:val="en-IL"/>
         </w:rPr>
+      </w:pPr>
+      <w:r>
+        <w:rPr>
+          <w:rFonts w:ascii="David" w:hAnsi="David" w:cs="David"/>
+          <w:b/>
+          <w:bCs/>
+          <w:color w:val="4472C4" w:themeColor="accent1"/>
+          <w:sz w:val="24"/>
+          <w:szCs w:val="24"/>
+          <w:lang w:val="en-IL"/>
+        </w:rPr>
+        <w:t>Basic hyperparameter tuning</w:t>
+      </w:r>
+    </w:p>
+    <w:p>
+      <w:pPr>
+        <w:spacing w:line="360" w:lineRule="auto"/>
+        <w:rPr>
+          <w:rFonts w:ascii="David" w:hAnsi="David" w:cs="David"/>
+          <w:sz w:val="24"/>
+          <w:szCs w:val="24"/>
+        </w:rPr>
+      </w:pPr>
+      <w:r>
+        <w:rPr>
+          <w:rFonts w:ascii="David" w:hAnsi="David" w:cs="David"/>
+          <w:b/>
+          <w:bCs/>
+        </w:rPr>
+        <w:t>(Q5)</w:t>
+      </w:r>
+      <w:r>
+        <w:rPr>
+          <w:rFonts w:ascii="David" w:hAnsi="David" w:cs="David"/>
+        </w:rPr>
+        <w:t xml:space="preserve"> </w:t>
+      </w:r>
+      <w:r>
+        <w:rPr>
+          <w:rFonts w:ascii="David" w:hAnsi="David" w:cs="David"/>
+          <w:sz w:val="24"/>
+          <w:szCs w:val="24"/>
+        </w:rPr>
+        <w:t>T</w:t>
+      </w:r>
+      <w:r>
+        <w:rPr>
+          <w:rFonts w:ascii="David" w:hAnsi="David" w:cs="David"/>
+          <w:sz w:val="24"/>
+          <w:szCs w:val="24"/>
+        </w:rPr>
+        <w:t>he plots and values detailed in “the repeated tuning process”</w:t>
+      </w:r>
+      <w:r>
+        <w:rPr>
+          <w:rFonts w:ascii="David" w:hAnsi="David" w:cs="David"/>
+          <w:sz w:val="24"/>
+          <w:szCs w:val="24"/>
+        </w:rPr>
+        <w:t xml:space="preserve"> are:</w:t>
+      </w:r>
+    </w:p>
+    <w:p>
+      <w:pPr>
+        <w:spacing w:line="360" w:lineRule="auto"/>
+        <w:rPr>
+          <w:rFonts w:ascii="David" w:hAnsi="David" w:cs="David"/>
+        </w:rPr>
+      </w:pPr>
+      <w:r>
+        <w:rPr>
+          <w:rFonts w:ascii="David" w:hAnsi="David" w:cs="David"/>
+        </w:rPr>
+        <w:drawing>
+          <wp:anchor distT="0" distB="0" distL="114300" distR="114300" simplePos="0" relativeHeight="251661312" behindDoc="0" locked="0" layoutInCell="1" allowOverlap="1" wp14:anchorId="42F712B7" wp14:editId="0203DC0B">
+            <wp:simplePos x="0" y="0"/>
+            <wp:positionH relativeFrom="margin">
+              <wp:align>left</wp:align>
+            </wp:positionH>
+            <wp:positionV relativeFrom="paragraph">
+              <wp:posOffset>4749</wp:posOffset>
+            </wp:positionV>
+            <wp:extent cx="4672425" cy="3333749"/>
+            <wp:effectExtent l="0" t="0" r="0" b="635"/>
+            <wp:wrapNone/>
+            <wp:docPr id="1015490564" name="Picture 1"/>
+            <wp:cNvGraphicFramePr>
+              <a:graphicFrameLocks xmlns:a="http://schemas.openxmlformats.org/drawingml/2006/main" noChangeAspect="1"/>
+            </wp:cNvGraphicFramePr>
+            <a:graphic xmlns:a="http://schemas.openxmlformats.org/drawingml/2006/main">
+              <a:graphicData uri="http://schemas.openxmlformats.org/drawingml/2006/picture">
+                <pic:pic xmlns:pic="http://schemas.openxmlformats.org/drawingml/2006/picture">
+                  <pic:nvPicPr>
+                    <pic:cNvPr id="1015490564" name=""/>
+                    <pic:cNvPicPr/>
+                  </pic:nvPicPr>
+                  <pic:blipFill>
+                    <a:blip r:embed="rId7">
+                      <a:extLst>
+                        <a:ext uri="{28A0092B-C50C-407E-A947-70E740481C1C}">
+                          <a14:useLocalDpi xmlns:a14="http://schemas.microsoft.com/office/drawing/2010/main" val="0"/>
+                        </a:ext>
+                      </a:extLst>
+                    </a:blip>
+                    <a:stretch>
+                      <a:fillRect/>
+                    </a:stretch>
+                  </pic:blipFill>
+                  <pic:spPr>
+                    <a:xfrm>
+                      <a:off x="0" y="0"/>
+                      <a:ext cx="4672425" cy="3333749"/>
+                    </a:xfrm>
+                    <a:prstGeom prst="rect">
+                      <a:avLst/>
+                    </a:prstGeom>
+                  </pic:spPr>
+                </pic:pic>
+              </a:graphicData>
+            </a:graphic>
+            <wp14:sizeRelH relativeFrom="margin">
+              <wp14:pctWidth>0</wp14:pctWidth>
+            </wp14:sizeRelH>
+            <wp14:sizeRelV relativeFrom="margin">
+              <wp14:pctHeight>0</wp14:pctHeight>
+            </wp14:sizeRelV>
+          </wp:anchor>
+        </w:drawing>
+      </w:r>
+    </w:p>
+    <w:p>
+      <w:pPr>
+        <w:spacing w:line="360" w:lineRule="auto"/>
+        <w:rPr>
+          <w:rFonts w:ascii="David" w:hAnsi="David" w:cs="David"/>
+        </w:rPr>
+      </w:pPr>
+    </w:p>
+    <w:p>
+      <w:pPr>
+        <w:spacing w:line="360" w:lineRule="auto"/>
+        <w:rPr>
+          <w:rFonts w:ascii="David" w:hAnsi="David" w:cs="David"/>
+        </w:rPr>
+      </w:pPr>
+    </w:p>
+    <w:p>
+      <w:pPr>
+        <w:spacing w:line="360" w:lineRule="auto"/>
+        <w:rPr>
+          <w:rFonts w:ascii="David" w:hAnsi="David" w:cs="David"/>
+        </w:rPr>
+      </w:pPr>
+    </w:p>
+    <w:p>
+      <w:pPr>
+        <w:spacing w:line="360" w:lineRule="auto"/>
+        <w:rPr>
+          <w:rFonts w:ascii="David" w:hAnsi="David" w:cs="David"/>
+        </w:rPr>
+      </w:pPr>
+    </w:p>
+    <w:p>
+      <w:pPr>
+        <w:spacing w:line="360" w:lineRule="auto"/>
+        <w:rPr>
+          <w:rFonts w:ascii="David" w:hAnsi="David" w:cs="David"/>
+        </w:rPr>
+      </w:pPr>
+    </w:p>
+    <w:p>
+      <w:pPr>
+        <w:spacing w:line="360" w:lineRule="auto"/>
+        <w:rPr>
+          <w:rFonts w:ascii="David" w:hAnsi="David" w:cs="David"/>
+        </w:rPr>
+      </w:pPr>
+    </w:p>
+    <w:p>
+      <w:pPr>
+        <w:spacing w:line="360" w:lineRule="auto"/>
+        <w:rPr>
+          <w:rFonts w:ascii="David" w:hAnsi="David" w:cs="David"/>
+        </w:rPr>
+      </w:pPr>
+    </w:p>
+    <w:p>
+      <w:pPr>
+        <w:spacing w:line="360" w:lineRule="auto"/>
+        <w:rPr>
+          <w:rFonts w:ascii="David" w:hAnsi="David" w:cs="David"/>
+        </w:rPr>
+      </w:pPr>
+    </w:p>
+    <w:p>
+      <w:pPr>
+        <w:spacing w:line="360" w:lineRule="auto"/>
+        <w:rPr>
+          <w:rFonts w:ascii="David" w:hAnsi="David" w:cs="David"/>
+        </w:rPr>
+      </w:pPr>
+    </w:p>
+    <w:p>
+      <w:pPr>
+        <w:spacing w:line="360" w:lineRule="auto"/>
+        <w:rPr>
+          <w:rFonts w:ascii="David" w:hAnsi="David" w:cs="David"/>
+        </w:rPr>
+      </w:pPr>
+    </w:p>
+    <w:p>
+      <w:pPr>
+        <w:spacing w:line="360" w:lineRule="auto"/>
+        <w:rPr>
+          <w:rFonts w:ascii="David" w:hAnsi="David" w:cs="David"/>
+        </w:rPr>
+      </w:pPr>
+      <w:r>
+        <w:rPr>
+          <w:rFonts w:ascii="David" w:hAnsi="David" w:cs="David"/>
+        </w:rPr>
+        <w:drawing>
+          <wp:inline distT="0" distB="0" distL="0" distR="0" wp14:anchorId="7AAD7B73" wp14:editId="6C65EE46">
+            <wp:extent cx="3905795" cy="381053"/>
+            <wp:effectExtent l="0" t="0" r="0" b="0"/>
+            <wp:docPr id="1148159107" name="Picture 1"/>
+            <wp:cNvGraphicFramePr>
+              <a:graphicFrameLocks xmlns:a="http://schemas.openxmlformats.org/drawingml/2006/main" noChangeAspect="1"/>
+            </wp:cNvGraphicFramePr>
+            <a:graphic xmlns:a="http://schemas.openxmlformats.org/drawingml/2006/main">
+              <a:graphicData uri="http://schemas.openxmlformats.org/drawingml/2006/picture">
+                <pic:pic xmlns:pic="http://schemas.openxmlformats.org/drawingml/2006/picture">
+                  <pic:nvPicPr>
+                    <pic:cNvPr id="1148159107" name=""/>
+                    <pic:cNvPicPr/>
+                  </pic:nvPicPr>
+                  <pic:blipFill>
+                    <a:blip r:embed="rId8"/>
+                    <a:stretch>
+                      <a:fillRect/>
+                    </a:stretch>
+                  </pic:blipFill>
+                  <pic:spPr>
+                    <a:xfrm>
+                      <a:off x="0" y="0"/>
+                      <a:ext cx="3905795" cy="381053"/>
+                    </a:xfrm>
+                    <a:prstGeom prst="rect">
+                      <a:avLst/>
+                    </a:prstGeom>
+                  </pic:spPr>
+                </pic:pic>
+              </a:graphicData>
+            </a:graphic>
+          </wp:inline>
+        </w:drawing>
+      </w:r>
+    </w:p>
+    <w:p>
+      <w:pPr>
+        <w:spacing w:line="360" w:lineRule="auto"/>
+        <w:rPr>
+          <w:rFonts w:ascii="David" w:hAnsi="David" w:cs="David"/>
+          <w:sz w:val="24"/>
+          <w:szCs w:val="24"/>
+        </w:rPr>
+      </w:pPr>
+      <w:r>
+        <w:rPr>
+          <w:rFonts w:ascii="David" w:hAnsi="David" w:cs="David"/>
+          <w:sz w:val="24"/>
+          <w:szCs w:val="24"/>
+        </w:rPr>
+        <w:t>And the updated table is:</w:t>
+      </w:r>
+    </w:p>
+    <w:tbl>
+      <w:tblPr>
+        <w:tblStyle w:val="GridTable4-Accent3"/>
+        <w:tblW w:w="0" w:type="auto"/>
+        <w:tblLook w:val="04A0" w:firstRow="1" w:lastRow="0" w:firstColumn="1" w:lastColumn="0" w:noHBand="0" w:noVBand="1"/>
+      </w:tblPr>
+      <w:tblGrid>
+        <w:gridCol w:w="2254"/>
+        <w:gridCol w:w="2254"/>
+        <w:gridCol w:w="2254"/>
+        <w:gridCol w:w="2254"/>
+      </w:tblGrid>
+      <w:tr>
+        <w:trPr>
+          <w:cnfStyle w:val="100000000000" w:firstRow="1" w:lastRow="0" w:firstColumn="0" w:lastColumn="0" w:oddVBand="0" w:evenVBand="0" w:oddHBand="0" w:evenHBand="0" w:firstRowFirstColumn="0" w:firstRowLastColumn="0" w:lastRowFirstColumn="0" w:lastRowLastColumn="0"/>
+        </w:trPr>
+        <w:tc>
+          <w:tcPr>
+            <w:cnfStyle w:val="001000000000" w:firstRow="0" w:lastRow="0" w:firstColumn="1" w:lastColumn="0" w:oddVBand="0" w:evenVBand="0" w:oddHBand="0" w:evenHBand="0" w:firstRowFirstColumn="0" w:firstRowLastColumn="0" w:lastRowFirstColumn="0" w:lastRowLastColumn="0"/>
+            <w:tcW w:w="2254" w:type="dxa"/>
+          </w:tcPr>
+          <w:p>
+            <w:pPr>
+              <w:spacing w:line="360" w:lineRule="auto"/>
+              <w:jc w:val="center"/>
+              <w:rPr>
+                <w:rFonts w:ascii="David" w:hAnsi="David" w:cs="David"/>
+              </w:rPr>
+            </w:pPr>
+            <w:r>
+              <w:rPr>
+                <w:rFonts w:ascii="David" w:hAnsi="David" w:cs="David"/>
+              </w:rPr>
+              <w:t>Model</w:t>
+            </w:r>
+          </w:p>
+        </w:tc>
+        <w:tc>
+          <w:tcPr>
+            <w:tcW w:w="2254" w:type="dxa"/>
+          </w:tcPr>
+          <w:p>
+            <w:pPr>
+              <w:spacing w:line="360" w:lineRule="auto"/>
+              <w:jc w:val="center"/>
+              <w:cnfStyle w:val="100000000000" w:firstRow="1" w:lastRow="0" w:firstColumn="0" w:lastColumn="0" w:oddVBand="0" w:evenVBand="0" w:oddHBand="0" w:evenHBand="0" w:firstRowFirstColumn="0" w:firstRowLastColumn="0" w:lastRowFirstColumn="0" w:lastRowLastColumn="0"/>
+              <w:rPr>
+                <w:rFonts w:ascii="David" w:hAnsi="David" w:cs="David"/>
+              </w:rPr>
+            </w:pPr>
+            <w:r>
+              <w:rPr>
+                <w:rFonts w:ascii="David" w:hAnsi="David" w:cs="David"/>
+              </w:rPr>
+              <w:t>Section</w:t>
+            </w:r>
+          </w:p>
+        </w:tc>
+        <w:tc>
+          <w:tcPr>
+            <w:tcW w:w="2254" w:type="dxa"/>
+          </w:tcPr>
+          <w:p>
+            <w:pPr>
+              <w:spacing w:line="360" w:lineRule="auto"/>
+              <w:jc w:val="center"/>
+              <w:cnfStyle w:val="100000000000" w:firstRow="1" w:lastRow="0" w:firstColumn="0" w:lastColumn="0" w:oddVBand="0" w:evenVBand="0" w:oddHBand="0" w:evenHBand="0" w:firstRowFirstColumn="0" w:firstRowLastColumn="0" w:lastRowFirstColumn="0" w:lastRowLastColumn="0"/>
+              <w:rPr>
+                <w:rFonts w:ascii="David" w:hAnsi="David" w:cs="David"/>
+              </w:rPr>
+            </w:pPr>
+            <w:r>
+              <w:rPr>
+                <w:rFonts w:ascii="David" w:hAnsi="David" w:cs="David"/>
+              </w:rPr>
+              <w:t>Train MSE</w:t>
+            </w:r>
+          </w:p>
+        </w:tc>
+        <w:tc>
+          <w:tcPr>
+            <w:tcW w:w="2254" w:type="dxa"/>
+          </w:tcPr>
+          <w:p>
+            <w:pPr>
+              <w:spacing w:line="360" w:lineRule="auto"/>
+              <w:jc w:val="center"/>
+              <w:cnfStyle w:val="100000000000" w:firstRow="1" w:lastRow="0" w:firstColumn="0" w:lastColumn="0" w:oddVBand="0" w:evenVBand="0" w:oddHBand="0" w:evenHBand="0" w:firstRowFirstColumn="0" w:firstRowLastColumn="0" w:lastRowFirstColumn="0" w:lastRowLastColumn="0"/>
+              <w:rPr>
+                <w:rFonts w:ascii="David" w:hAnsi="David" w:cs="David"/>
+              </w:rPr>
+            </w:pPr>
+            <w:r>
+              <w:rPr>
+                <w:rFonts w:ascii="David" w:hAnsi="David" w:cs="David"/>
+              </w:rPr>
+              <w:t>Valid MSE</w:t>
+            </w:r>
+          </w:p>
+        </w:tc>
+      </w:tr>
+      <w:tr>
+        <w:trPr>
+          <w:cnfStyle w:val="000000100000" w:firstRow="0" w:lastRow="0" w:firstColumn="0" w:lastColumn="0" w:oddVBand="0" w:evenVBand="0" w:oddHBand="1" w:evenHBand="0" w:firstRowFirstColumn="0" w:firstRowLastColumn="0" w:lastRowFirstColumn="0" w:lastRowLastColumn="0"/>
+        </w:trPr>
+        <w:tc>
+          <w:tcPr>
+            <w:cnfStyle w:val="001000000000" w:firstRow="0" w:lastRow="0" w:firstColumn="1" w:lastColumn="0" w:oddVBand="0" w:evenVBand="0" w:oddHBand="0" w:evenHBand="0" w:firstRowFirstColumn="0" w:firstRowLastColumn="0" w:lastRowFirstColumn="0" w:lastRowLastColumn="0"/>
+            <w:tcW w:w="2254" w:type="dxa"/>
+          </w:tcPr>
+          <w:p>
+            <w:pPr>
+              <w:spacing w:line="360" w:lineRule="auto"/>
+              <w:jc w:val="center"/>
+              <w:rPr>
+                <w:rFonts w:ascii="David" w:hAnsi="David" w:cs="David"/>
+              </w:rPr>
+            </w:pPr>
+          </w:p>
+        </w:tc>
+        <w:tc>
+          <w:tcPr>
+            <w:tcW w:w="2254" w:type="dxa"/>
+          </w:tcPr>
+          <w:p>
+            <w:pPr>
+              <w:spacing w:line="360" w:lineRule="auto"/>
+              <w:jc w:val="center"/>
+              <w:cnfStyle w:val="000000100000" w:firstRow="0" w:lastRow="0" w:firstColumn="0" w:lastColumn="0" w:oddVBand="0" w:evenVBand="0" w:oddHBand="1" w:evenHBand="0" w:firstRowFirstColumn="0" w:firstRowLastColumn="0" w:lastRowFirstColumn="0" w:lastRowLastColumn="0"/>
+              <w:rPr>
+                <w:rFonts w:ascii="David" w:hAnsi="David" w:cs="David"/>
+              </w:rPr>
+            </w:pPr>
+          </w:p>
+        </w:tc>
+        <w:tc>
+          <w:tcPr>
+            <w:tcW w:w="4508" w:type="dxa"/>
+            <w:gridSpan w:val="2"/>
+            <w:vAlign w:val="center"/>
+          </w:tcPr>
+          <w:p>
+            <w:pPr>
+              <w:spacing w:line="360" w:lineRule="auto"/>
+              <w:jc w:val="center"/>
+              <w:cnfStyle w:val="000000100000" w:firstRow="0" w:lastRow="0" w:firstColumn="0" w:lastColumn="0" w:oddVBand="0" w:evenVBand="0" w:oddHBand="1" w:evenHBand="0" w:firstRowFirstColumn="0" w:firstRowLastColumn="0" w:lastRowFirstColumn="0" w:lastRowLastColumn="0"/>
+              <w:rPr>
+                <w:rFonts w:ascii="David" w:hAnsi="David" w:cs="David"/>
+              </w:rPr>
+            </w:pPr>
+            <w:r>
+              <w:rPr>
+                <w:rFonts w:ascii="David" w:hAnsi="David" w:cs="David"/>
+              </w:rPr>
+              <w:t>Cross validated</w:t>
+            </w:r>
+          </w:p>
+        </w:tc>
+      </w:tr>
+      <w:tr>
+        <w:tc>
+          <w:tcPr>
+            <w:cnfStyle w:val="001000000000" w:firstRow="0" w:lastRow="0" w:firstColumn="1" w:lastColumn="0" w:oddVBand="0" w:evenVBand="0" w:oddHBand="0" w:evenHBand="0" w:firstRowFirstColumn="0" w:firstRowLastColumn="0" w:lastRowFirstColumn="0" w:lastRowLastColumn="0"/>
+            <w:tcW w:w="2254" w:type="dxa"/>
+          </w:tcPr>
+          <w:p>
+            <w:pPr>
+              <w:spacing w:line="360" w:lineRule="auto"/>
+              <w:jc w:val="center"/>
+              <w:rPr>
+                <w:rFonts w:ascii="David" w:hAnsi="David" w:cs="David"/>
+              </w:rPr>
+            </w:pPr>
+            <w:r>
+              <w:rPr>
+                <w:rFonts w:ascii="David" w:hAnsi="David" w:cs="David"/>
+              </w:rPr>
+              <w:t>Dummy</w:t>
+            </w:r>
+          </w:p>
+        </w:tc>
+        <w:tc>
+          <w:tcPr>
+            <w:tcW w:w="2254" w:type="dxa"/>
+            <w:vAlign w:val="center"/>
+          </w:tcPr>
+          <w:p>
+            <w:pPr>
+              <w:spacing w:line="360" w:lineRule="auto"/>
+              <w:jc w:val="center"/>
+              <w:cnfStyle w:val="000000000000" w:firstRow="0" w:lastRow="0" w:firstColumn="0" w:lastColumn="0" w:oddVBand="0" w:evenVBand="0" w:oddHBand="0" w:evenHBand="0" w:firstRowFirstColumn="0" w:firstRowLastColumn="0" w:lastRowFirstColumn="0" w:lastRowLastColumn="0"/>
+              <w:rPr>
+                <w:rFonts w:ascii="David" w:hAnsi="David" w:cs="David"/>
+              </w:rPr>
+            </w:pPr>
+            <w:r>
+              <w:rPr>
+                <w:rFonts w:ascii="David" w:hAnsi="David" w:cs="David"/>
+              </w:rPr>
+              <w:t>2</w:t>
+            </w:r>
+          </w:p>
+        </w:tc>
+        <w:tc>
+          <w:tcPr>
+            <w:tcW w:w="2254" w:type="dxa"/>
+            <w:vAlign w:val="center"/>
+          </w:tcPr>
+          <w:p>
+            <w:pPr>
+              <w:spacing w:line="360" w:lineRule="auto"/>
+              <w:jc w:val="center"/>
+              <w:cnfStyle w:val="000000000000" w:firstRow="0" w:lastRow="0" w:firstColumn="0" w:lastColumn="0" w:oddVBand="0" w:evenVBand="0" w:oddHBand="0" w:evenHBand="0" w:firstRowFirstColumn="0" w:firstRowLastColumn="0" w:lastRowFirstColumn="0" w:lastRowLastColumn="0"/>
+              <w:rPr>
+                <w:rFonts w:ascii="David" w:hAnsi="David" w:cs="David"/>
+                <w:lang w:val="en-IL"/>
+              </w:rPr>
+            </w:pPr>
+            <w:r>
+              <w:rPr>
+                <w:rFonts w:ascii="David" w:hAnsi="David" w:cs="David"/>
+                <w:lang w:val="en-IL"/>
+              </w:rPr>
+              <w:t>4.07871423877061</w:t>
+            </w:r>
+          </w:p>
+        </w:tc>
+        <w:tc>
+          <w:tcPr>
+            <w:tcW w:w="2254" w:type="dxa"/>
+            <w:vAlign w:val="center"/>
+          </w:tcPr>
+          <w:p>
+            <w:pPr>
+              <w:spacing w:line="360" w:lineRule="auto"/>
+              <w:jc w:val="center"/>
+              <w:cnfStyle w:val="000000000000" w:firstRow="0" w:lastRow="0" w:firstColumn="0" w:lastColumn="0" w:oddVBand="0" w:evenVBand="0" w:oddHBand="0" w:evenHBand="0" w:firstRowFirstColumn="0" w:firstRowLastColumn="0" w:lastRowFirstColumn="0" w:lastRowLastColumn="0"/>
+              <w:rPr>
+                <w:rFonts w:ascii="David" w:hAnsi="David" w:cs="David"/>
+              </w:rPr>
+            </w:pPr>
+            <w:r>
+              <w:rPr>
+                <w:rFonts w:ascii="David" w:hAnsi="David" w:cs="David"/>
+              </w:rPr>
+              <w:t>4.09503407912858</w:t>
+            </w:r>
+          </w:p>
+        </w:tc>
+      </w:tr>
+      <w:tr>
+        <w:trPr>
+          <w:cnfStyle w:val="000000100000" w:firstRow="0" w:lastRow="0" w:firstColumn="0" w:lastColumn="0" w:oddVBand="0" w:evenVBand="0" w:oddHBand="1" w:evenHBand="0" w:firstRowFirstColumn="0" w:firstRowLastColumn="0" w:lastRowFirstColumn="0" w:lastRowLastColumn="0"/>
+        </w:trPr>
+        <w:tc>
+          <w:tcPr>
+            <w:cnfStyle w:val="001000000000" w:firstRow="0" w:lastRow="0" w:firstColumn="1" w:lastColumn="0" w:oddVBand="0" w:evenVBand="0" w:oddHBand="0" w:evenHBand="0" w:firstRowFirstColumn="0" w:firstRowLastColumn="0" w:lastRowFirstColumn="0" w:lastRowLastColumn="0"/>
+            <w:tcW w:w="2254" w:type="dxa"/>
+          </w:tcPr>
+          <w:p>
+            <w:pPr>
+              <w:spacing w:line="360" w:lineRule="auto"/>
+              <w:jc w:val="center"/>
+              <w:rPr>
+                <w:rFonts w:ascii="David" w:hAnsi="David" w:cs="David"/>
+              </w:rPr>
+            </w:pPr>
+            <w:r>
+              <w:rPr>
+                <w:rFonts w:ascii="David" w:hAnsi="David" w:cs="David"/>
+              </w:rPr>
+              <w:t>Linear</w:t>
+            </w:r>
+          </w:p>
+        </w:tc>
+        <w:tc>
+          <w:tcPr>
+            <w:tcW w:w="2254" w:type="dxa"/>
+            <w:vAlign w:val="center"/>
+          </w:tcPr>
+          <w:p>
+            <w:pPr>
+              <w:spacing w:line="360" w:lineRule="auto"/>
+              <w:jc w:val="center"/>
+              <w:cnfStyle w:val="000000100000" w:firstRow="0" w:lastRow="0" w:firstColumn="0" w:lastColumn="0" w:oddVBand="0" w:evenVBand="0" w:oddHBand="1" w:evenHBand="0" w:firstRowFirstColumn="0" w:firstRowLastColumn="0" w:lastRowFirstColumn="0" w:lastRowLastColumn="0"/>
+              <w:rPr>
+                <w:rFonts w:ascii="David" w:hAnsi="David" w:cs="David"/>
+              </w:rPr>
+            </w:pPr>
+            <w:r>
+              <w:rPr>
+                <w:rFonts w:ascii="David" w:hAnsi="David" w:cs="David"/>
+              </w:rPr>
+              <w:t>2</w:t>
+            </w:r>
+          </w:p>
+        </w:tc>
+        <w:tc>
+          <w:tcPr>
+            <w:tcW w:w="2254" w:type="dxa"/>
+          </w:tcPr>
+          <w:p>
+            <w:pPr>
+              <w:spacing w:line="360" w:lineRule="auto"/>
+              <w:jc w:val="center"/>
+              <w:cnfStyle w:val="000000100000" w:firstRow="0" w:lastRow="0" w:firstColumn="0" w:lastColumn="0" w:oddVBand="0" w:evenVBand="0" w:oddHBand="1" w:evenHBand="0" w:firstRowFirstColumn="0" w:firstRowLastColumn="0" w:lastRowFirstColumn="0" w:lastRowLastColumn="0"/>
+              <w:rPr>
+                <w:rFonts w:ascii="David" w:hAnsi="David" w:cs="David"/>
+              </w:rPr>
+            </w:pPr>
+            <w:r>
+              <w:rPr>
+                <w:rFonts w:ascii="David" w:hAnsi="David" w:cs="David"/>
+              </w:rPr>
+              <w:t>3.9770606857321886</w:t>
+            </w:r>
+          </w:p>
+        </w:tc>
+        <w:tc>
+          <w:tcPr>
+            <w:tcW w:w="2254" w:type="dxa"/>
+          </w:tcPr>
+          <w:p>
+            <w:pPr>
+              <w:spacing w:line="360" w:lineRule="auto"/>
+              <w:jc w:val="center"/>
+              <w:cnfStyle w:val="000000100000" w:firstRow="0" w:lastRow="0" w:firstColumn="0" w:lastColumn="0" w:oddVBand="0" w:evenVBand="0" w:oddHBand="1" w:evenHBand="0" w:firstRowFirstColumn="0" w:firstRowLastColumn="0" w:lastRowFirstColumn="0" w:lastRowLastColumn="0"/>
+              <w:rPr>
+                <w:rFonts w:ascii="David" w:hAnsi="David" w:cs="David"/>
+              </w:rPr>
+            </w:pPr>
+            <w:r>
+              <w:rPr>
+                <w:rFonts w:ascii="David" w:hAnsi="David" w:cs="David"/>
+              </w:rPr>
+              <w:t>4.0913728947070895</w:t>
+            </w:r>
+          </w:p>
+        </w:tc>
+      </w:tr>
+    </w:tbl>
+    <w:p>
+      <w:pPr>
+        <w:spacing w:line="360" w:lineRule="auto"/>
+        <w:rPr>
+          <w:rFonts w:ascii="David" w:hAnsi="David" w:cs="David"/>
+          <w:b/>
+          <w:bCs/>
+          <w:sz w:val="24"/>
+          <w:szCs w:val="24"/>
+        </w:rPr>
+      </w:pPr>
+    </w:p>
+    <w:p>
+      <w:pPr>
+        <w:rPr>
+          <w:rFonts w:ascii="David" w:hAnsi="David" w:cs="David"/>
+          <w:b/>
+          <w:bCs/>
+          <w:sz w:val="24"/>
+          <w:szCs w:val="24"/>
+        </w:rPr>
+      </w:pPr>
+      <w:r>
+        <w:rPr>
+          <w:rFonts w:ascii="David" w:hAnsi="David" w:cs="David"/>
+          <w:b/>
+          <w:bCs/>
+          <w:sz w:val="24"/>
+          <w:szCs w:val="24"/>
+        </w:rPr>
+        <w:br w:type="page"/>
+      </w:r>
+    </w:p>
+    <w:p>
+      <w:pPr>
+        <w:spacing w:line="360" w:lineRule="auto"/>
+        <w:rPr>
+          <w:rFonts w:ascii="David" w:hAnsi="David" w:cs="David"/>
+          <w:sz w:val="24"/>
+          <w:szCs w:val="24"/>
+        </w:rPr>
+      </w:pPr>
+      <w:r>
+        <w:rPr>
+          <w:rFonts w:ascii="David" w:hAnsi="David" w:cs="David"/>
+          <w:b/>
+          <w:bCs/>
+          <w:sz w:val="24"/>
+          <w:szCs w:val="24"/>
+        </w:rPr>
         <w:lastRenderedPageBreak/>
-        <w:t>Top of Form</w:t>
+        <w:t>(Q6)</w:t>
+      </w:r>
+      <w:r>
+        <w:rPr>
+          <w:rFonts w:ascii="David" w:hAnsi="David" w:cs="David"/>
+          <w:sz w:val="24"/>
+          <w:szCs w:val="24"/>
+        </w:rPr>
+        <w:t xml:space="preserve"> </w:t>
+      </w:r>
+      <w:r>
+        <w:rPr>
+          <w:rFonts w:ascii="David" w:hAnsi="David" w:cs="David"/>
+          <w:sz w:val="24"/>
+          <w:szCs w:val="24"/>
+        </w:rPr>
+        <w:t>Had we chosen not to normalize features beforehand</w:t>
+      </w:r>
+      <w:r>
+        <w:rPr>
+          <w:rFonts w:ascii="David" w:hAnsi="David" w:cs="David"/>
+          <w:sz w:val="24"/>
+          <w:szCs w:val="24"/>
+        </w:rPr>
+        <w:t>, we would get:</w:t>
+      </w:r>
+      <w:r>
+        <w:rPr>
+          <w:rFonts w:ascii="David" w:hAnsi="David" w:cs="David"/>
+          <w:sz w:val="24"/>
+          <w:szCs w:val="24"/>
+        </w:rPr>
+        <w:br/>
+        <w:t xml:space="preserve">- </w:t>
+      </w:r>
+      <w:r>
+        <w:rPr>
+          <w:rFonts w:ascii="David" w:hAnsi="David" w:cs="David"/>
+          <w:sz w:val="24"/>
+          <w:szCs w:val="24"/>
+          <w:u w:val="single"/>
+        </w:rPr>
+        <w:t>Dummy model</w:t>
+      </w:r>
+      <w:r>
+        <w:rPr>
+          <w:rFonts w:ascii="David" w:hAnsi="David" w:cs="David"/>
+          <w:sz w:val="24"/>
+          <w:szCs w:val="24"/>
+          <w:u w:val="single"/>
+        </w:rPr>
+        <w:t>:</w:t>
+      </w:r>
+      <w:r>
+        <w:rPr>
+          <w:rFonts w:ascii="David" w:hAnsi="David" w:cs="David"/>
+          <w:sz w:val="24"/>
+          <w:szCs w:val="24"/>
+        </w:rPr>
+        <w:t xml:space="preserve"> as for the </w:t>
+      </w:r>
+      <w:r>
+        <w:rPr>
+          <w:rFonts w:ascii="David" w:hAnsi="David" w:cs="David"/>
+          <w:sz w:val="24"/>
+          <w:szCs w:val="24"/>
+        </w:rPr>
+        <w:t>D</w:t>
+      </w:r>
+      <w:r>
+        <w:rPr>
+          <w:rFonts w:ascii="David" w:hAnsi="David" w:cs="David"/>
+          <w:sz w:val="24"/>
+          <w:szCs w:val="24"/>
+        </w:rPr>
+        <w:t>ummy model</w:t>
+      </w:r>
+      <w:r>
+        <w:rPr>
+          <w:rFonts w:ascii="David" w:hAnsi="David" w:cs="David"/>
+          <w:sz w:val="24"/>
+          <w:szCs w:val="24"/>
+        </w:rPr>
+        <w:t xml:space="preserve">, it </w:t>
+      </w:r>
+      <w:r>
+        <w:rPr>
+          <w:rFonts w:ascii="David" w:hAnsi="David" w:cs="David"/>
+          <w:sz w:val="24"/>
+          <w:szCs w:val="24"/>
+        </w:rPr>
+        <w:t xml:space="preserve">doesn’t care about the input features </w:t>
+      </w:r>
+      <w:proofErr w:type="spellStart"/>
+      <w:r>
+        <w:rPr>
+          <w:rFonts w:ascii="David" w:hAnsi="David" w:cs="David"/>
+          <w:sz w:val="24"/>
+          <w:szCs w:val="24"/>
+        </w:rPr>
+        <w:t>X_train</w:t>
+      </w:r>
+      <w:proofErr w:type="spellEnd"/>
+      <w:r>
+        <w:rPr>
+          <w:rFonts w:ascii="David" w:hAnsi="David" w:cs="David"/>
+          <w:sz w:val="24"/>
+          <w:szCs w:val="24"/>
+        </w:rPr>
+        <w:t xml:space="preserve"> because it makes predictions based only on the labels </w:t>
+      </w:r>
+      <w:proofErr w:type="spellStart"/>
+      <w:r>
+        <w:rPr>
+          <w:rFonts w:ascii="David" w:hAnsi="David" w:cs="David"/>
+          <w:sz w:val="24"/>
+          <w:szCs w:val="24"/>
+        </w:rPr>
+        <w:t>y_train</w:t>
+      </w:r>
+      <w:proofErr w:type="spellEnd"/>
+      <w:r>
+        <w:rPr>
+          <w:rFonts w:ascii="David" w:hAnsi="David" w:cs="David"/>
+          <w:sz w:val="24"/>
+          <w:szCs w:val="24"/>
+        </w:rPr>
+        <w:t>, like their average. This means normalizing the features doesn’t make any difference to how the model works or what results it gives.</w:t>
+      </w:r>
+      <w:r>
+        <w:rPr>
+          <w:rFonts w:ascii="David" w:hAnsi="David" w:cs="David"/>
+          <w:sz w:val="24"/>
+          <w:szCs w:val="24"/>
+        </w:rPr>
+        <w:br/>
+      </w:r>
+      <w:r>
+        <w:rPr>
+          <w:rFonts w:ascii="David" w:hAnsi="David" w:cs="David"/>
+          <w:sz w:val="24"/>
+          <w:szCs w:val="24"/>
+        </w:rPr>
+        <w:t>Since the label</w:t>
+      </w:r>
+      <w:r>
+        <w:rPr>
+          <w:rFonts w:ascii="David" w:hAnsi="David" w:cs="David"/>
+          <w:sz w:val="24"/>
+          <w:szCs w:val="24"/>
+        </w:rPr>
+        <w:t>’</w:t>
+      </w:r>
+      <w:r>
+        <w:rPr>
+          <w:rFonts w:ascii="David" w:hAnsi="David" w:cs="David"/>
+          <w:sz w:val="24"/>
+          <w:szCs w:val="24"/>
+        </w:rPr>
+        <w:t>s average stays the same no matter what you do with the features, the predictions will always be the same whether the data is normalized or not.</w:t>
       </w:r>
     </w:p>
     <w:p>
@@ -3806,6 +4807,1548 @@
           <w:szCs w:val="24"/>
         </w:rPr>
       </w:pPr>
+      <w:r>
+        <w:rPr>
+          <w:rFonts w:ascii="David" w:hAnsi="David" w:cs="David"/>
+          <w:sz w:val="24"/>
+          <w:szCs w:val="24"/>
+        </w:rPr>
+        <w:t xml:space="preserve">- </w:t>
+      </w:r>
+      <w:r>
+        <w:rPr>
+          <w:rFonts w:ascii="David" w:hAnsi="David" w:cs="David"/>
+          <w:sz w:val="24"/>
+          <w:szCs w:val="24"/>
+          <w:u w:val="single"/>
+        </w:rPr>
+        <w:t>Linear</w:t>
+      </w:r>
+      <w:r>
+        <w:rPr>
+          <w:rFonts w:ascii="David" w:hAnsi="David" w:cs="David"/>
+          <w:sz w:val="24"/>
+          <w:szCs w:val="24"/>
+          <w:u w:val="single"/>
+        </w:rPr>
+        <w:t xml:space="preserve"> model</w:t>
+      </w:r>
+      <w:r>
+        <w:rPr>
+          <w:rFonts w:ascii="David" w:hAnsi="David" w:cs="David"/>
+          <w:sz w:val="24"/>
+          <w:szCs w:val="24"/>
+          <w:u w:val="single"/>
+        </w:rPr>
+        <w:t>:</w:t>
+      </w:r>
+      <w:r>
+        <w:rPr>
+          <w:rFonts w:ascii="David" w:hAnsi="David" w:cs="David"/>
+          <w:sz w:val="24"/>
+          <w:szCs w:val="24"/>
+        </w:rPr>
+        <w:t xml:space="preserve"> as for the Linear model</w:t>
+      </w:r>
+      <w:r>
+        <w:rPr>
+          <w:rFonts w:ascii="David" w:hAnsi="David" w:cs="David"/>
+          <w:sz w:val="24"/>
+          <w:szCs w:val="24"/>
+        </w:rPr>
+        <w:t>, if we don't normalize the features, the training performance won't change (assuming no numerical errors and no regularization). Linear regression is a convex problem, so while the weights (=vector w) may differ without normalization, the solution will still minimize the loss function optimally, yielding the same predictions and performance.</w:t>
+      </w:r>
+    </w:p>
+    <w:p>
+      <w:pPr>
+        <w:rPr>
+          <w:rFonts w:ascii="David" w:hAnsi="David" w:cs="David"/>
+          <w:sz w:val="24"/>
+          <w:szCs w:val="24"/>
+          <w:rtl/>
+        </w:rPr>
+      </w:pPr>
+      <w:r>
+        <w:rPr>
+          <w:rFonts w:ascii="David" w:hAnsi="David" w:cs="David"/>
+          <w:sz w:val="24"/>
+          <w:szCs w:val="24"/>
+          <w:rtl/>
+        </w:rPr>
+        <w:br w:type="page"/>
+      </w:r>
+    </w:p>
+    <w:p>
+      <w:pPr>
+        <w:spacing w:line="360" w:lineRule="auto"/>
+        <w:rPr>
+          <w:rFonts w:ascii="David" w:hAnsi="David" w:cs="David"/>
+          <w:b/>
+          <w:bCs/>
+          <w:color w:val="4472C4" w:themeColor="accent1"/>
+          <w:sz w:val="28"/>
+          <w:szCs w:val="28"/>
+          <w:u w:val="single"/>
+        </w:rPr>
+      </w:pPr>
+      <w:r>
+        <w:rPr>
+          <w:rFonts w:ascii="David" w:hAnsi="David" w:cs="David"/>
+          <w:b/>
+          <w:bCs/>
+          <w:color w:val="4472C4" w:themeColor="accent1"/>
+          <w:sz w:val="28"/>
+          <w:szCs w:val="28"/>
+          <w:u w:val="single"/>
+        </w:rPr>
+        <w:lastRenderedPageBreak/>
+        <w:t>Section 3: Lasso linear regression</w:t>
+      </w:r>
+    </w:p>
+    <w:p>
+      <w:pPr>
+        <w:spacing w:line="360" w:lineRule="auto"/>
+        <w:rPr>
+          <w:rFonts w:ascii="David" w:hAnsi="David" w:cs="David"/>
+          <w:b/>
+          <w:bCs/>
+          <w:color w:val="4472C4" w:themeColor="accent1"/>
+          <w:sz w:val="32"/>
+          <w:szCs w:val="32"/>
+          <w:u w:val="single"/>
+        </w:rPr>
+      </w:pPr>
+      <w:r>
+        <w:rPr>
+          <w:rFonts w:ascii="David" w:hAnsi="David" w:cs="David"/>
+          <w:b/>
+          <w:bCs/>
+          <w:sz w:val="24"/>
+          <w:szCs w:val="24"/>
+        </w:rPr>
+        <w:t>(Q</w:t>
+      </w:r>
+      <w:r>
+        <w:rPr>
+          <w:rFonts w:ascii="David" w:hAnsi="David" w:cs="David"/>
+          <w:b/>
+          <w:bCs/>
+          <w:sz w:val="24"/>
+          <w:szCs w:val="24"/>
+        </w:rPr>
+        <w:t>7</w:t>
+      </w:r>
+      <w:r>
+        <w:rPr>
+          <w:rFonts w:ascii="David" w:hAnsi="David" w:cs="David"/>
+          <w:b/>
+          <w:bCs/>
+          <w:sz w:val="24"/>
+          <w:szCs w:val="24"/>
+        </w:rPr>
+        <w:t>)</w:t>
+      </w:r>
+      <w:r>
+        <w:rPr>
+          <w:rFonts w:ascii="David" w:hAnsi="David" w:cs="David"/>
+          <w:sz w:val="24"/>
+          <w:szCs w:val="24"/>
+        </w:rPr>
+        <w:t xml:space="preserve"> </w:t>
+      </w:r>
+      <w:r>
+        <w:rPr>
+          <w:rFonts w:ascii="David" w:hAnsi="David" w:cs="David"/>
+          <w:sz w:val="24"/>
+          <w:szCs w:val="24"/>
+        </w:rPr>
+        <w:t>The plots and values detailed in “the repeated tuning process” are:</w:t>
+      </w:r>
+    </w:p>
+    <w:p>
+      <w:pPr>
+        <w:spacing w:line="360" w:lineRule="auto"/>
+        <w:rPr>
+          <w:rFonts w:ascii="David" w:hAnsi="David" w:cs="David"/>
+          <w:b/>
+          <w:bCs/>
+          <w:color w:val="4472C4" w:themeColor="accent1"/>
+          <w:sz w:val="28"/>
+          <w:szCs w:val="28"/>
+          <w:u w:val="single"/>
+        </w:rPr>
+      </w:pPr>
+      <w:r>
+        <w:rPr>
+          <w:rFonts w:ascii="David" w:hAnsi="David" w:cs="David"/>
+          <w:b/>
+          <w:bCs/>
+          <w:color w:val="4472C4" w:themeColor="accent1"/>
+          <w:sz w:val="28"/>
+          <w:szCs w:val="28"/>
+          <w:u w:val="single"/>
+        </w:rPr>
+        <w:drawing>
+          <wp:anchor distT="0" distB="0" distL="114300" distR="114300" simplePos="0" relativeHeight="251662336" behindDoc="0" locked="0" layoutInCell="1" allowOverlap="1" wp14:anchorId="6D6A915E" wp14:editId="251A9E88">
+            <wp:simplePos x="0" y="0"/>
+            <wp:positionH relativeFrom="margin">
+              <wp:align>left</wp:align>
+            </wp:positionH>
+            <wp:positionV relativeFrom="paragraph">
+              <wp:posOffset>38375</wp:posOffset>
+            </wp:positionV>
+            <wp:extent cx="5157470" cy="3623310"/>
+            <wp:effectExtent l="0" t="0" r="5080" b="0"/>
+            <wp:wrapNone/>
+            <wp:docPr id="753471037" name="Picture 1"/>
+            <wp:cNvGraphicFramePr>
+              <a:graphicFrameLocks xmlns:a="http://schemas.openxmlformats.org/drawingml/2006/main" noChangeAspect="1"/>
+            </wp:cNvGraphicFramePr>
+            <a:graphic xmlns:a="http://schemas.openxmlformats.org/drawingml/2006/main">
+              <a:graphicData uri="http://schemas.openxmlformats.org/drawingml/2006/picture">
+                <pic:pic xmlns:pic="http://schemas.openxmlformats.org/drawingml/2006/picture">
+                  <pic:nvPicPr>
+                    <pic:cNvPr id="753471037" name=""/>
+                    <pic:cNvPicPr/>
+                  </pic:nvPicPr>
+                  <pic:blipFill>
+                    <a:blip r:embed="rId9">
+                      <a:extLst>
+                        <a:ext uri="{28A0092B-C50C-407E-A947-70E740481C1C}">
+                          <a14:useLocalDpi xmlns:a14="http://schemas.microsoft.com/office/drawing/2010/main" val="0"/>
+                        </a:ext>
+                      </a:extLst>
+                    </a:blip>
+                    <a:stretch>
+                      <a:fillRect/>
+                    </a:stretch>
+                  </pic:blipFill>
+                  <pic:spPr>
+                    <a:xfrm>
+                      <a:off x="0" y="0"/>
+                      <a:ext cx="5157470" cy="3623310"/>
+                    </a:xfrm>
+                    <a:prstGeom prst="rect">
+                      <a:avLst/>
+                    </a:prstGeom>
+                  </pic:spPr>
+                </pic:pic>
+              </a:graphicData>
+            </a:graphic>
+            <wp14:sizeRelH relativeFrom="margin">
+              <wp14:pctWidth>0</wp14:pctWidth>
+            </wp14:sizeRelH>
+            <wp14:sizeRelV relativeFrom="margin">
+              <wp14:pctHeight>0</wp14:pctHeight>
+            </wp14:sizeRelV>
+          </wp:anchor>
+        </w:drawing>
+      </w:r>
+    </w:p>
+    <w:p>
+      <w:pPr>
+        <w:spacing w:line="360" w:lineRule="auto"/>
+        <w:rPr>
+          <w:rFonts w:ascii="David" w:hAnsi="David" w:cs="David"/>
+          <w:b/>
+          <w:bCs/>
+          <w:color w:val="4472C4" w:themeColor="accent1"/>
+          <w:sz w:val="28"/>
+          <w:szCs w:val="28"/>
+          <w:u w:val="single"/>
+        </w:rPr>
+      </w:pPr>
+    </w:p>
+    <w:p>
+      <w:pPr>
+        <w:spacing w:line="360" w:lineRule="auto"/>
+        <w:rPr>
+          <w:rFonts w:ascii="David" w:hAnsi="David" w:cs="David"/>
+          <w:b/>
+          <w:bCs/>
+          <w:color w:val="4472C4" w:themeColor="accent1"/>
+          <w:sz w:val="28"/>
+          <w:szCs w:val="28"/>
+          <w:u w:val="single"/>
+        </w:rPr>
+      </w:pPr>
+    </w:p>
+    <w:p>
+      <w:pPr>
+        <w:spacing w:line="360" w:lineRule="auto"/>
+        <w:rPr>
+          <w:rFonts w:ascii="David" w:hAnsi="David" w:cs="David"/>
+          <w:b/>
+          <w:bCs/>
+          <w:color w:val="4472C4" w:themeColor="accent1"/>
+          <w:sz w:val="28"/>
+          <w:szCs w:val="28"/>
+          <w:u w:val="single"/>
+        </w:rPr>
+      </w:pPr>
+    </w:p>
+    <w:p>
+      <w:pPr>
+        <w:spacing w:line="360" w:lineRule="auto"/>
+        <w:rPr>
+          <w:rFonts w:ascii="David" w:hAnsi="David" w:cs="David"/>
+          <w:b/>
+          <w:bCs/>
+          <w:color w:val="4472C4" w:themeColor="accent1"/>
+          <w:sz w:val="28"/>
+          <w:szCs w:val="28"/>
+          <w:u w:val="single"/>
+        </w:rPr>
+      </w:pPr>
+    </w:p>
+    <w:p>
+      <w:pPr>
+        <w:spacing w:line="360" w:lineRule="auto"/>
+        <w:rPr>
+          <w:rFonts w:ascii="David" w:hAnsi="David" w:cs="David"/>
+          <w:b/>
+          <w:bCs/>
+          <w:color w:val="4472C4" w:themeColor="accent1"/>
+          <w:sz w:val="28"/>
+          <w:szCs w:val="28"/>
+          <w:u w:val="single"/>
+        </w:rPr>
+      </w:pPr>
+    </w:p>
+    <w:p>
+      <w:pPr>
+        <w:spacing w:line="360" w:lineRule="auto"/>
+        <w:rPr>
+          <w:rFonts w:ascii="David" w:hAnsi="David" w:cs="David"/>
+          <w:b/>
+          <w:bCs/>
+          <w:color w:val="4472C4" w:themeColor="accent1"/>
+          <w:sz w:val="28"/>
+          <w:szCs w:val="28"/>
+          <w:u w:val="single"/>
+        </w:rPr>
+      </w:pPr>
+    </w:p>
+    <w:p>
+      <w:pPr>
+        <w:spacing w:line="360" w:lineRule="auto"/>
+        <w:rPr>
+          <w:rFonts w:ascii="David" w:hAnsi="David" w:cs="David"/>
+          <w:b/>
+          <w:bCs/>
+          <w:color w:val="4472C4" w:themeColor="accent1"/>
+          <w:sz w:val="28"/>
+          <w:szCs w:val="28"/>
+          <w:u w:val="single"/>
+        </w:rPr>
+      </w:pPr>
+    </w:p>
+    <w:p>
+      <w:pPr>
+        <w:spacing w:line="360" w:lineRule="auto"/>
+        <w:rPr>
+          <w:rFonts w:ascii="David" w:hAnsi="David" w:cs="David"/>
+          <w:b/>
+          <w:bCs/>
+          <w:color w:val="4472C4" w:themeColor="accent1"/>
+          <w:sz w:val="28"/>
+          <w:szCs w:val="28"/>
+          <w:u w:val="single"/>
+        </w:rPr>
+      </w:pPr>
+    </w:p>
+    <w:p>
+      <w:pPr>
+        <w:spacing w:line="360" w:lineRule="auto"/>
+        <w:rPr>
+          <w:rFonts w:ascii="David" w:hAnsi="David" w:cs="David"/>
+          <w:b/>
+          <w:bCs/>
+          <w:color w:val="4472C4" w:themeColor="accent1"/>
+          <w:sz w:val="28"/>
+          <w:szCs w:val="28"/>
+          <w:u w:val="single"/>
+        </w:rPr>
+      </w:pPr>
+    </w:p>
+    <w:p>
+      <w:pPr>
+        <w:spacing w:line="360" w:lineRule="auto"/>
+        <w:rPr>
+          <w:rFonts w:ascii="David" w:hAnsi="David" w:cs="David"/>
+          <w:b/>
+          <w:bCs/>
+          <w:color w:val="4472C4" w:themeColor="accent1"/>
+          <w:sz w:val="28"/>
+          <w:szCs w:val="28"/>
+          <w:u w:val="single"/>
+        </w:rPr>
+      </w:pPr>
+      <w:r>
+        <w:rPr>
+          <w:rFonts w:ascii="David" w:hAnsi="David" w:cs="David"/>
+          <w:b/>
+          <w:bCs/>
+          <w:color w:val="4472C4" w:themeColor="accent1"/>
+          <w:sz w:val="28"/>
+          <w:szCs w:val="28"/>
+        </w:rPr>
+        <w:drawing>
+          <wp:inline distT="0" distB="0" distL="0" distR="0" wp14:anchorId="1C76C4FF" wp14:editId="0D490B2F">
+            <wp:extent cx="3933820" cy="375314"/>
+            <wp:effectExtent l="0" t="0" r="0" b="5715"/>
+            <wp:docPr id="154634799" name="Picture 1"/>
+            <wp:cNvGraphicFramePr>
+              <a:graphicFrameLocks xmlns:a="http://schemas.openxmlformats.org/drawingml/2006/main" noChangeAspect="1"/>
+            </wp:cNvGraphicFramePr>
+            <a:graphic xmlns:a="http://schemas.openxmlformats.org/drawingml/2006/main">
+              <a:graphicData uri="http://schemas.openxmlformats.org/drawingml/2006/picture">
+                <pic:pic xmlns:pic="http://schemas.openxmlformats.org/drawingml/2006/picture">
+                  <pic:nvPicPr>
+                    <pic:cNvPr id="154634799" name=""/>
+                    <pic:cNvPicPr/>
+                  </pic:nvPicPr>
+                  <pic:blipFill rotWithShape="1">
+                    <a:blip r:embed="rId10"/>
+                    <a:srcRect t="1" b="3895"/>
+                    <a:stretch/>
+                  </pic:blipFill>
+                  <pic:spPr bwMode="auto">
+                    <a:xfrm>
+                      <a:off x="0" y="0"/>
+                      <a:ext cx="3934374" cy="375367"/>
+                    </a:xfrm>
+                    <a:prstGeom prst="rect">
+                      <a:avLst/>
+                    </a:prstGeom>
+                    <a:ln>
+                      <a:noFill/>
+                    </a:ln>
+                    <a:extLst>
+                      <a:ext uri="{53640926-AAD7-44D8-BBD7-CCE9431645EC}">
+                        <a14:shadowObscured xmlns:a14="http://schemas.microsoft.com/office/drawing/2010/main"/>
+                      </a:ext>
+                    </a:extLst>
+                  </pic:spPr>
+                </pic:pic>
+              </a:graphicData>
+            </a:graphic>
+          </wp:inline>
+        </w:drawing>
+      </w:r>
+    </w:p>
+    <w:p>
+      <w:pPr>
+        <w:spacing w:line="360" w:lineRule="auto"/>
+        <w:rPr>
+          <w:rFonts w:ascii="David" w:hAnsi="David" w:cs="David"/>
+          <w:b/>
+          <w:bCs/>
+          <w:sz w:val="24"/>
+          <w:szCs w:val="24"/>
+        </w:rPr>
+      </w:pPr>
+      <w:r>
+        <w:rPr>
+          <w:rFonts w:ascii="David" w:hAnsi="David" w:cs="David"/>
+          <w:b/>
+          <w:bCs/>
+          <w:sz w:val="24"/>
+          <w:szCs w:val="24"/>
+        </w:rPr>
+        <w:t>(Q8)</w:t>
+      </w:r>
+      <w:r>
+        <w:rPr>
+          <w:rFonts w:ascii="David" w:hAnsi="David" w:cs="David"/>
+          <w:b/>
+          <w:bCs/>
+          <w:sz w:val="24"/>
+          <w:szCs w:val="24"/>
+        </w:rPr>
+        <w:t xml:space="preserve"> </w:t>
+      </w:r>
+      <w:r>
+        <w:rPr>
+          <w:rFonts w:ascii="David" w:hAnsi="David" w:cs="David"/>
+          <w:sz w:val="24"/>
+          <w:szCs w:val="24"/>
+        </w:rPr>
+        <w:t>And the updated table is:</w:t>
+      </w:r>
+    </w:p>
+    <w:tbl>
+      <w:tblPr>
+        <w:tblStyle w:val="GridTable4-Accent3"/>
+        <w:tblW w:w="0" w:type="auto"/>
+        <w:tblLook w:val="04A0" w:firstRow="1" w:lastRow="0" w:firstColumn="1" w:lastColumn="0" w:noHBand="0" w:noVBand="1"/>
+      </w:tblPr>
+      <w:tblGrid>
+        <w:gridCol w:w="2162"/>
+        <w:gridCol w:w="2158"/>
+        <w:gridCol w:w="2231"/>
+        <w:gridCol w:w="2465"/>
+      </w:tblGrid>
+      <w:tr>
+        <w:trPr>
+          <w:cnfStyle w:val="100000000000" w:firstRow="1" w:lastRow="0" w:firstColumn="0" w:lastColumn="0" w:oddVBand="0" w:evenVBand="0" w:oddHBand="0" w:evenHBand="0" w:firstRowFirstColumn="0" w:firstRowLastColumn="0" w:lastRowFirstColumn="0" w:lastRowLastColumn="0"/>
+        </w:trPr>
+        <w:tc>
+          <w:tcPr>
+            <w:cnfStyle w:val="001000000000" w:firstRow="0" w:lastRow="0" w:firstColumn="1" w:lastColumn="0" w:oddVBand="0" w:evenVBand="0" w:oddHBand="0" w:evenHBand="0" w:firstRowFirstColumn="0" w:firstRowLastColumn="0" w:lastRowFirstColumn="0" w:lastRowLastColumn="0"/>
+            <w:tcW w:w="2254" w:type="dxa"/>
+          </w:tcPr>
+          <w:p>
+            <w:pPr>
+              <w:spacing w:line="360" w:lineRule="auto"/>
+              <w:jc w:val="center"/>
+              <w:rPr>
+                <w:rFonts w:ascii="David" w:hAnsi="David" w:cs="David"/>
+              </w:rPr>
+            </w:pPr>
+            <w:r>
+              <w:rPr>
+                <w:rFonts w:ascii="David" w:hAnsi="David" w:cs="David"/>
+              </w:rPr>
+              <w:t>Model</w:t>
+            </w:r>
+          </w:p>
+        </w:tc>
+        <w:tc>
+          <w:tcPr>
+            <w:tcW w:w="2254" w:type="dxa"/>
+          </w:tcPr>
+          <w:p>
+            <w:pPr>
+              <w:spacing w:line="360" w:lineRule="auto"/>
+              <w:jc w:val="center"/>
+              <w:cnfStyle w:val="100000000000" w:firstRow="1" w:lastRow="0" w:firstColumn="0" w:lastColumn="0" w:oddVBand="0" w:evenVBand="0" w:oddHBand="0" w:evenHBand="0" w:firstRowFirstColumn="0" w:firstRowLastColumn="0" w:lastRowFirstColumn="0" w:lastRowLastColumn="0"/>
+              <w:rPr>
+                <w:rFonts w:ascii="David" w:hAnsi="David" w:cs="David"/>
+              </w:rPr>
+            </w:pPr>
+            <w:r>
+              <w:rPr>
+                <w:rFonts w:ascii="David" w:hAnsi="David" w:cs="David"/>
+              </w:rPr>
+              <w:t>Section</w:t>
+            </w:r>
+          </w:p>
+        </w:tc>
+        <w:tc>
+          <w:tcPr>
+            <w:tcW w:w="2254" w:type="dxa"/>
+          </w:tcPr>
+          <w:p>
+            <w:pPr>
+              <w:spacing w:line="360" w:lineRule="auto"/>
+              <w:jc w:val="center"/>
+              <w:cnfStyle w:val="100000000000" w:firstRow="1" w:lastRow="0" w:firstColumn="0" w:lastColumn="0" w:oddVBand="0" w:evenVBand="0" w:oddHBand="0" w:evenHBand="0" w:firstRowFirstColumn="0" w:firstRowLastColumn="0" w:lastRowFirstColumn="0" w:lastRowLastColumn="0"/>
+              <w:rPr>
+                <w:rFonts w:ascii="David" w:hAnsi="David" w:cs="David"/>
+              </w:rPr>
+            </w:pPr>
+            <w:r>
+              <w:rPr>
+                <w:rFonts w:ascii="David" w:hAnsi="David" w:cs="David"/>
+              </w:rPr>
+              <w:t>Train MSE</w:t>
+            </w:r>
+          </w:p>
+        </w:tc>
+        <w:tc>
+          <w:tcPr>
+            <w:tcW w:w="2254" w:type="dxa"/>
+          </w:tcPr>
+          <w:p>
+            <w:pPr>
+              <w:spacing w:line="360" w:lineRule="auto"/>
+              <w:jc w:val="center"/>
+              <w:cnfStyle w:val="100000000000" w:firstRow="1" w:lastRow="0" w:firstColumn="0" w:lastColumn="0" w:oddVBand="0" w:evenVBand="0" w:oddHBand="0" w:evenHBand="0" w:firstRowFirstColumn="0" w:firstRowLastColumn="0" w:lastRowFirstColumn="0" w:lastRowLastColumn="0"/>
+              <w:rPr>
+                <w:rFonts w:ascii="David" w:hAnsi="David" w:cs="David"/>
+              </w:rPr>
+            </w:pPr>
+            <w:r>
+              <w:rPr>
+                <w:rFonts w:ascii="David" w:hAnsi="David" w:cs="David"/>
+              </w:rPr>
+              <w:t>Valid MSE</w:t>
+            </w:r>
+          </w:p>
+        </w:tc>
+      </w:tr>
+      <w:tr>
+        <w:trPr>
+          <w:cnfStyle w:val="000000100000" w:firstRow="0" w:lastRow="0" w:firstColumn="0" w:lastColumn="0" w:oddVBand="0" w:evenVBand="0" w:oddHBand="1" w:evenHBand="0" w:firstRowFirstColumn="0" w:firstRowLastColumn="0" w:lastRowFirstColumn="0" w:lastRowLastColumn="0"/>
+        </w:trPr>
+        <w:tc>
+          <w:tcPr>
+            <w:cnfStyle w:val="001000000000" w:firstRow="0" w:lastRow="0" w:firstColumn="1" w:lastColumn="0" w:oddVBand="0" w:evenVBand="0" w:oddHBand="0" w:evenHBand="0" w:firstRowFirstColumn="0" w:firstRowLastColumn="0" w:lastRowFirstColumn="0" w:lastRowLastColumn="0"/>
+            <w:tcW w:w="2254" w:type="dxa"/>
+          </w:tcPr>
+          <w:p>
+            <w:pPr>
+              <w:spacing w:line="360" w:lineRule="auto"/>
+              <w:jc w:val="center"/>
+              <w:rPr>
+                <w:rFonts w:ascii="David" w:hAnsi="David" w:cs="David"/>
+              </w:rPr>
+            </w:pPr>
+          </w:p>
+        </w:tc>
+        <w:tc>
+          <w:tcPr>
+            <w:tcW w:w="2254" w:type="dxa"/>
+          </w:tcPr>
+          <w:p>
+            <w:pPr>
+              <w:spacing w:line="360" w:lineRule="auto"/>
+              <w:jc w:val="center"/>
+              <w:cnfStyle w:val="000000100000" w:firstRow="0" w:lastRow="0" w:firstColumn="0" w:lastColumn="0" w:oddVBand="0" w:evenVBand="0" w:oddHBand="1" w:evenHBand="0" w:firstRowFirstColumn="0" w:firstRowLastColumn="0" w:lastRowFirstColumn="0" w:lastRowLastColumn="0"/>
+              <w:rPr>
+                <w:rFonts w:ascii="David" w:hAnsi="David" w:cs="David"/>
+              </w:rPr>
+            </w:pPr>
+          </w:p>
+        </w:tc>
+        <w:tc>
+          <w:tcPr>
+            <w:tcW w:w="4508" w:type="dxa"/>
+            <w:gridSpan w:val="2"/>
+            <w:vAlign w:val="center"/>
+          </w:tcPr>
+          <w:p>
+            <w:pPr>
+              <w:spacing w:line="360" w:lineRule="auto"/>
+              <w:jc w:val="center"/>
+              <w:cnfStyle w:val="000000100000" w:firstRow="0" w:lastRow="0" w:firstColumn="0" w:lastColumn="0" w:oddVBand="0" w:evenVBand="0" w:oddHBand="1" w:evenHBand="0" w:firstRowFirstColumn="0" w:firstRowLastColumn="0" w:lastRowFirstColumn="0" w:lastRowLastColumn="0"/>
+              <w:rPr>
+                <w:rFonts w:ascii="David" w:hAnsi="David" w:cs="David"/>
+              </w:rPr>
+            </w:pPr>
+            <w:r>
+              <w:rPr>
+                <w:rFonts w:ascii="David" w:hAnsi="David" w:cs="David"/>
+              </w:rPr>
+              <w:t>Cross validated</w:t>
+            </w:r>
+          </w:p>
+        </w:tc>
+      </w:tr>
+      <w:tr>
+        <w:tc>
+          <w:tcPr>
+            <w:cnfStyle w:val="001000000000" w:firstRow="0" w:lastRow="0" w:firstColumn="1" w:lastColumn="0" w:oddVBand="0" w:evenVBand="0" w:oddHBand="0" w:evenHBand="0" w:firstRowFirstColumn="0" w:firstRowLastColumn="0" w:lastRowFirstColumn="0" w:lastRowLastColumn="0"/>
+            <w:tcW w:w="2254" w:type="dxa"/>
+          </w:tcPr>
+          <w:p>
+            <w:pPr>
+              <w:spacing w:line="360" w:lineRule="auto"/>
+              <w:jc w:val="center"/>
+              <w:rPr>
+                <w:rFonts w:ascii="David" w:hAnsi="David" w:cs="David"/>
+              </w:rPr>
+            </w:pPr>
+            <w:r>
+              <w:rPr>
+                <w:rFonts w:ascii="David" w:hAnsi="David" w:cs="David"/>
+              </w:rPr>
+              <w:t>Dummy</w:t>
+            </w:r>
+          </w:p>
+        </w:tc>
+        <w:tc>
+          <w:tcPr>
+            <w:tcW w:w="2254" w:type="dxa"/>
+            <w:vAlign w:val="center"/>
+          </w:tcPr>
+          <w:p>
+            <w:pPr>
+              <w:spacing w:line="360" w:lineRule="auto"/>
+              <w:jc w:val="center"/>
+              <w:cnfStyle w:val="000000000000" w:firstRow="0" w:lastRow="0" w:firstColumn="0" w:lastColumn="0" w:oddVBand="0" w:evenVBand="0" w:oddHBand="0" w:evenHBand="0" w:firstRowFirstColumn="0" w:firstRowLastColumn="0" w:lastRowFirstColumn="0" w:lastRowLastColumn="0"/>
+              <w:rPr>
+                <w:rFonts w:ascii="David" w:hAnsi="David" w:cs="David"/>
+              </w:rPr>
+            </w:pPr>
+            <w:r>
+              <w:rPr>
+                <w:rFonts w:ascii="David" w:hAnsi="David" w:cs="David"/>
+              </w:rPr>
+              <w:t>2</w:t>
+            </w:r>
+          </w:p>
+        </w:tc>
+        <w:tc>
+          <w:tcPr>
+            <w:tcW w:w="2254" w:type="dxa"/>
+            <w:vAlign w:val="center"/>
+          </w:tcPr>
+          <w:p>
+            <w:pPr>
+              <w:spacing w:line="360" w:lineRule="auto"/>
+              <w:jc w:val="center"/>
+              <w:cnfStyle w:val="000000000000" w:firstRow="0" w:lastRow="0" w:firstColumn="0" w:lastColumn="0" w:oddVBand="0" w:evenVBand="0" w:oddHBand="0" w:evenHBand="0" w:firstRowFirstColumn="0" w:firstRowLastColumn="0" w:lastRowFirstColumn="0" w:lastRowLastColumn="0"/>
+              <w:rPr>
+                <w:rFonts w:ascii="David" w:hAnsi="David" w:cs="David"/>
+                <w:lang w:val="en-IL"/>
+              </w:rPr>
+            </w:pPr>
+            <w:r>
+              <w:rPr>
+                <w:rFonts w:ascii="David" w:hAnsi="David" w:cs="David"/>
+                <w:lang w:val="en-IL"/>
+              </w:rPr>
+              <w:t>4.07871423877061</w:t>
+            </w:r>
+          </w:p>
+        </w:tc>
+        <w:tc>
+          <w:tcPr>
+            <w:tcW w:w="2254" w:type="dxa"/>
+            <w:vAlign w:val="center"/>
+          </w:tcPr>
+          <w:p>
+            <w:pPr>
+              <w:spacing w:line="360" w:lineRule="auto"/>
+              <w:jc w:val="center"/>
+              <w:cnfStyle w:val="000000000000" w:firstRow="0" w:lastRow="0" w:firstColumn="0" w:lastColumn="0" w:oddVBand="0" w:evenVBand="0" w:oddHBand="0" w:evenHBand="0" w:firstRowFirstColumn="0" w:firstRowLastColumn="0" w:lastRowFirstColumn="0" w:lastRowLastColumn="0"/>
+              <w:rPr>
+                <w:rFonts w:ascii="David" w:hAnsi="David" w:cs="David"/>
+              </w:rPr>
+            </w:pPr>
+            <w:r>
+              <w:rPr>
+                <w:rFonts w:ascii="David" w:hAnsi="David" w:cs="David"/>
+              </w:rPr>
+              <w:t>4.09503407912858</w:t>
+            </w:r>
+          </w:p>
+        </w:tc>
+      </w:tr>
+      <w:tr>
+        <w:trPr>
+          <w:cnfStyle w:val="000000100000" w:firstRow="0" w:lastRow="0" w:firstColumn="0" w:lastColumn="0" w:oddVBand="0" w:evenVBand="0" w:oddHBand="1" w:evenHBand="0" w:firstRowFirstColumn="0" w:firstRowLastColumn="0" w:lastRowFirstColumn="0" w:lastRowLastColumn="0"/>
+        </w:trPr>
+        <w:tc>
+          <w:tcPr>
+            <w:cnfStyle w:val="001000000000" w:firstRow="0" w:lastRow="0" w:firstColumn="1" w:lastColumn="0" w:oddVBand="0" w:evenVBand="0" w:oddHBand="0" w:evenHBand="0" w:firstRowFirstColumn="0" w:firstRowLastColumn="0" w:lastRowFirstColumn="0" w:lastRowLastColumn="0"/>
+            <w:tcW w:w="2254" w:type="dxa"/>
+          </w:tcPr>
+          <w:p>
+            <w:pPr>
+              <w:spacing w:line="360" w:lineRule="auto"/>
+              <w:jc w:val="center"/>
+              <w:rPr>
+                <w:rFonts w:ascii="David" w:hAnsi="David" w:cs="David"/>
+              </w:rPr>
+            </w:pPr>
+            <w:r>
+              <w:rPr>
+                <w:rFonts w:ascii="David" w:hAnsi="David" w:cs="David"/>
+              </w:rPr>
+              <w:t>Linear</w:t>
+            </w:r>
+          </w:p>
+        </w:tc>
+        <w:tc>
+          <w:tcPr>
+            <w:tcW w:w="2254" w:type="dxa"/>
+            <w:vAlign w:val="center"/>
+          </w:tcPr>
+          <w:p>
+            <w:pPr>
+              <w:spacing w:line="360" w:lineRule="auto"/>
+              <w:jc w:val="center"/>
+              <w:cnfStyle w:val="000000100000" w:firstRow="0" w:lastRow="0" w:firstColumn="0" w:lastColumn="0" w:oddVBand="0" w:evenVBand="0" w:oddHBand="1" w:evenHBand="0" w:firstRowFirstColumn="0" w:firstRowLastColumn="0" w:lastRowFirstColumn="0" w:lastRowLastColumn="0"/>
+              <w:rPr>
+                <w:rFonts w:ascii="David" w:hAnsi="David" w:cs="David"/>
+              </w:rPr>
+            </w:pPr>
+            <w:r>
+              <w:rPr>
+                <w:rFonts w:ascii="David" w:hAnsi="David" w:cs="David"/>
+              </w:rPr>
+              <w:t>2</w:t>
+            </w:r>
+          </w:p>
+        </w:tc>
+        <w:tc>
+          <w:tcPr>
+            <w:tcW w:w="2254" w:type="dxa"/>
+          </w:tcPr>
+          <w:p>
+            <w:pPr>
+              <w:spacing w:line="360" w:lineRule="auto"/>
+              <w:jc w:val="center"/>
+              <w:cnfStyle w:val="000000100000" w:firstRow="0" w:lastRow="0" w:firstColumn="0" w:lastColumn="0" w:oddVBand="0" w:evenVBand="0" w:oddHBand="1" w:evenHBand="0" w:firstRowFirstColumn="0" w:firstRowLastColumn="0" w:lastRowFirstColumn="0" w:lastRowLastColumn="0"/>
+              <w:rPr>
+                <w:rFonts w:ascii="David" w:hAnsi="David" w:cs="David"/>
+              </w:rPr>
+            </w:pPr>
+            <w:r>
+              <w:rPr>
+                <w:rFonts w:ascii="David" w:hAnsi="David" w:cs="David"/>
+              </w:rPr>
+              <w:t>3.9770606857321886</w:t>
+            </w:r>
+          </w:p>
+        </w:tc>
+        <w:tc>
+          <w:tcPr>
+            <w:tcW w:w="2254" w:type="dxa"/>
+          </w:tcPr>
+          <w:p>
+            <w:pPr>
+              <w:spacing w:line="360" w:lineRule="auto"/>
+              <w:jc w:val="center"/>
+              <w:cnfStyle w:val="000000100000" w:firstRow="0" w:lastRow="0" w:firstColumn="0" w:lastColumn="0" w:oddVBand="0" w:evenVBand="0" w:oddHBand="1" w:evenHBand="0" w:firstRowFirstColumn="0" w:firstRowLastColumn="0" w:lastRowFirstColumn="0" w:lastRowLastColumn="0"/>
+              <w:rPr>
+                <w:rFonts w:ascii="David" w:hAnsi="David" w:cs="David"/>
+              </w:rPr>
+            </w:pPr>
+            <w:r>
+              <w:rPr>
+                <w:rFonts w:ascii="David" w:hAnsi="David" w:cs="David"/>
+              </w:rPr>
+              <w:t>4.0913728947070895</w:t>
+            </w:r>
+          </w:p>
+        </w:tc>
+      </w:tr>
+      <w:tr>
+        <w:tc>
+          <w:tcPr>
+            <w:cnfStyle w:val="001000000000" w:firstRow="0" w:lastRow="0" w:firstColumn="1" w:lastColumn="0" w:oddVBand="0" w:evenVBand="0" w:oddHBand="0" w:evenHBand="0" w:firstRowFirstColumn="0" w:firstRowLastColumn="0" w:lastRowFirstColumn="0" w:lastRowLastColumn="0"/>
+            <w:tcW w:w="2254" w:type="dxa"/>
+          </w:tcPr>
+          <w:p>
+            <w:pPr>
+              <w:spacing w:line="360" w:lineRule="auto"/>
+              <w:jc w:val="center"/>
+              <w:rPr>
+                <w:rFonts w:ascii="David" w:hAnsi="David" w:cs="David"/>
+              </w:rPr>
+            </w:pPr>
+            <w:r>
+              <w:rPr>
+                <w:rFonts w:ascii="David" w:hAnsi="David" w:cs="David"/>
+              </w:rPr>
+              <w:t>Lasso Linear</w:t>
+            </w:r>
+          </w:p>
+        </w:tc>
+        <w:tc>
+          <w:tcPr>
+            <w:tcW w:w="2254" w:type="dxa"/>
+            <w:vAlign w:val="center"/>
+          </w:tcPr>
+          <w:p>
+            <w:pPr>
+              <w:spacing w:line="360" w:lineRule="auto"/>
+              <w:jc w:val="center"/>
+              <w:cnfStyle w:val="000000000000" w:firstRow="0" w:lastRow="0" w:firstColumn="0" w:lastColumn="0" w:oddVBand="0" w:evenVBand="0" w:oddHBand="0" w:evenHBand="0" w:firstRowFirstColumn="0" w:firstRowLastColumn="0" w:lastRowFirstColumn="0" w:lastRowLastColumn="0"/>
+              <w:rPr>
+                <w:rFonts w:ascii="David" w:hAnsi="David" w:cs="David"/>
+              </w:rPr>
+            </w:pPr>
+            <w:r>
+              <w:rPr>
+                <w:rFonts w:ascii="David" w:hAnsi="David" w:cs="David"/>
+              </w:rPr>
+              <w:t>3</w:t>
+            </w:r>
+          </w:p>
+        </w:tc>
+        <w:tc>
+          <w:tcPr>
+            <w:tcW w:w="2254" w:type="dxa"/>
+          </w:tcPr>
+          <w:p>
+            <w:pPr>
+              <w:spacing w:line="360" w:lineRule="auto"/>
+              <w:jc w:val="center"/>
+              <w:cnfStyle w:val="000000000000" w:firstRow="0" w:lastRow="0" w:firstColumn="0" w:lastColumn="0" w:oddVBand="0" w:evenVBand="0" w:oddHBand="0" w:evenHBand="0" w:firstRowFirstColumn="0" w:firstRowLastColumn="0" w:lastRowFirstColumn="0" w:lastRowLastColumn="0"/>
+              <w:rPr>
+                <w:rFonts w:ascii="David" w:hAnsi="David" w:cs="David"/>
+              </w:rPr>
+            </w:pPr>
+            <w:r>
+              <w:rPr>
+                <w:rFonts w:ascii="David" w:hAnsi="David" w:cs="David"/>
+              </w:rPr>
+              <w:t>3.9883157819489305</w:t>
+            </w:r>
+          </w:p>
+        </w:tc>
+        <w:tc>
+          <w:tcPr>
+            <w:tcW w:w="2254" w:type="dxa"/>
+          </w:tcPr>
+          <w:p>
+            <w:pPr>
+              <w:tabs>
+                <w:tab w:val="left" w:pos="537"/>
+              </w:tabs>
+              <w:spacing w:line="360" w:lineRule="auto"/>
+              <w:cnfStyle w:val="000000000000" w:firstRow="0" w:lastRow="0" w:firstColumn="0" w:lastColumn="0" w:oddVBand="0" w:evenVBand="0" w:oddHBand="0" w:evenHBand="0" w:firstRowFirstColumn="0" w:firstRowLastColumn="0" w:lastRowFirstColumn="0" w:lastRowLastColumn="0"/>
+              <w:rPr>
+                <w:rFonts w:ascii="David" w:hAnsi="David" w:cs="David"/>
+              </w:rPr>
+            </w:pPr>
+            <w:r>
+              <w:rPr>
+                <w:rFonts w:ascii="David" w:hAnsi="David" w:cs="David"/>
+              </w:rPr>
+              <w:tab/>
+            </w:r>
+            <w:r>
+              <w:rPr>
+                <w:rFonts w:ascii="David" w:hAnsi="David" w:cs="David"/>
+              </w:rPr>
+              <w:t>4.0534871628948625</w:t>
+            </w:r>
+          </w:p>
+        </w:tc>
+      </w:tr>
+    </w:tbl>
+    <w:p>
+      <w:pPr>
+        <w:spacing w:line="360" w:lineRule="auto"/>
+        <w:rPr>
+          <w:rFonts w:ascii="David" w:hAnsi="David" w:cs="David"/>
+          <w:color w:val="4472C4" w:themeColor="accent1"/>
+          <w:sz w:val="28"/>
+          <w:szCs w:val="28"/>
+          <w:u w:val="single"/>
+        </w:rPr>
+      </w:pPr>
+    </w:p>
+    <w:p>
+      <w:pPr>
+        <w:spacing w:line="360" w:lineRule="auto"/>
+        <w:rPr>
+          <w:rFonts w:ascii="David" w:hAnsi="David" w:cs="David"/>
+          <w:b/>
+          <w:bCs/>
+          <w:sz w:val="24"/>
+          <w:szCs w:val="24"/>
+        </w:rPr>
+      </w:pPr>
+      <w:r>
+        <w:rPr>
+          <w:rFonts w:ascii="David" w:hAnsi="David" w:cs="David"/>
+          <w:b/>
+          <w:bCs/>
+          <w:sz w:val="24"/>
+          <w:szCs w:val="24"/>
+        </w:rPr>
+        <w:t>(Q</w:t>
+      </w:r>
+      <w:r>
+        <w:rPr>
+          <w:rFonts w:ascii="David" w:hAnsi="David" w:cs="David"/>
+          <w:b/>
+          <w:bCs/>
+          <w:sz w:val="24"/>
+          <w:szCs w:val="24"/>
+        </w:rPr>
+        <w:t>9</w:t>
+      </w:r>
+      <w:r>
+        <w:rPr>
+          <w:rFonts w:ascii="David" w:hAnsi="David" w:cs="David"/>
+          <w:b/>
+          <w:bCs/>
+          <w:sz w:val="24"/>
+          <w:szCs w:val="24"/>
+        </w:rPr>
+        <w:t>)</w:t>
+      </w:r>
+      <w:r>
+        <w:rPr>
+          <w:rFonts w:ascii="David" w:hAnsi="David" w:cs="David"/>
+          <w:sz w:val="24"/>
+          <w:szCs w:val="24"/>
+        </w:rPr>
+        <w:t xml:space="preserve"> </w:t>
+      </w:r>
+      <w:r>
+        <w:rPr>
+          <w:rFonts w:ascii="David" w:hAnsi="David" w:cs="David"/>
+          <w:sz w:val="24"/>
+          <w:szCs w:val="24"/>
+        </w:rPr>
+        <w:t>T</w:t>
+      </w:r>
+      <w:r>
+        <w:rPr>
+          <w:rFonts w:ascii="David" w:hAnsi="David" w:cs="David"/>
+          <w:sz w:val="24"/>
+          <w:szCs w:val="24"/>
+        </w:rPr>
+        <w:t>he 5 features having the 5 largest coefficients (in absolute value) in the resulting regressor, from the largest to the smallest</w:t>
+      </w:r>
+      <w:r>
+        <w:rPr>
+          <w:rFonts w:ascii="David" w:hAnsi="David" w:cs="David"/>
+          <w:sz w:val="24"/>
+          <w:szCs w:val="24"/>
+        </w:rPr>
+        <w:t xml:space="preserve"> are</w:t>
+      </w:r>
+      <w:r>
+        <w:rPr>
+          <w:rFonts w:ascii="David" w:hAnsi="David" w:cs="David"/>
+          <w:sz w:val="24"/>
+          <w:szCs w:val="24"/>
+        </w:rPr>
+        <w:t>:</w:t>
+      </w:r>
+      <w:r>
+        <w:rPr>
+          <w:rFonts w:ascii="David" w:hAnsi="David" w:cs="David"/>
+          <w:sz w:val="24"/>
+          <w:szCs w:val="24"/>
+        </w:rPr>
+        <w:br/>
+      </w:r>
+      <w:r>
+        <w:rPr>
+          <w:rFonts w:ascii="David" w:hAnsi="David" w:cs="David"/>
+          <w:b/>
+          <w:bCs/>
+          <w:sz w:val="24"/>
+          <w:szCs w:val="24"/>
+        </w:rPr>
+        <w:drawing>
+          <wp:inline distT="0" distB="0" distL="0" distR="0" wp14:anchorId="5E5F8C6B" wp14:editId="129AC84E">
+            <wp:extent cx="1714739" cy="1095528"/>
+            <wp:effectExtent l="0" t="0" r="0" b="9525"/>
+            <wp:docPr id="284466688" name="Picture 1"/>
+            <wp:cNvGraphicFramePr>
+              <a:graphicFrameLocks xmlns:a="http://schemas.openxmlformats.org/drawingml/2006/main" noChangeAspect="1"/>
+            </wp:cNvGraphicFramePr>
+            <a:graphic xmlns:a="http://schemas.openxmlformats.org/drawingml/2006/main">
+              <a:graphicData uri="http://schemas.openxmlformats.org/drawingml/2006/picture">
+                <pic:pic xmlns:pic="http://schemas.openxmlformats.org/drawingml/2006/picture">
+                  <pic:nvPicPr>
+                    <pic:cNvPr id="284466688" name=""/>
+                    <pic:cNvPicPr/>
+                  </pic:nvPicPr>
+                  <pic:blipFill>
+                    <a:blip r:embed="rId11"/>
+                    <a:stretch>
+                      <a:fillRect/>
+                    </a:stretch>
+                  </pic:blipFill>
+                  <pic:spPr>
+                    <a:xfrm>
+                      <a:off x="0" y="0"/>
+                      <a:ext cx="1714739" cy="1095528"/>
+                    </a:xfrm>
+                    <a:prstGeom prst="rect">
+                      <a:avLst/>
+                    </a:prstGeom>
+                  </pic:spPr>
+                </pic:pic>
+              </a:graphicData>
+            </a:graphic>
+          </wp:inline>
+        </w:drawing>
+      </w:r>
+    </w:p>
+    <w:p>
+      <w:pPr>
+        <w:rPr>
+          <w:rFonts w:ascii="David" w:hAnsi="David" w:cs="David"/>
+          <w:b/>
+          <w:bCs/>
+          <w:sz w:val="24"/>
+          <w:szCs w:val="24"/>
+        </w:rPr>
+      </w:pPr>
+      <w:r>
+        <w:rPr>
+          <w:rFonts w:ascii="David" w:hAnsi="David" w:cs="David"/>
+          <w:b/>
+          <w:bCs/>
+          <w:sz w:val="24"/>
+          <w:szCs w:val="24"/>
+        </w:rPr>
+        <w:br w:type="page"/>
+      </w:r>
+    </w:p>
+    <w:p>
+      <w:pPr>
+        <w:spacing w:line="360" w:lineRule="auto"/>
+        <w:rPr>
+          <w:rFonts w:ascii="David" w:hAnsi="David" w:cs="David"/>
+          <w:sz w:val="24"/>
+          <w:szCs w:val="24"/>
+        </w:rPr>
+      </w:pPr>
+      <w:r>
+        <w:rPr>
+          <w:rFonts w:ascii="David" w:hAnsi="David" w:cs="David"/>
+          <w:b/>
+          <w:bCs/>
+          <w:color w:val="4472C4" w:themeColor="accent1"/>
+          <w:sz w:val="28"/>
+          <w:szCs w:val="28"/>
+          <w:u w:val="single"/>
+        </w:rPr>
+        <w:lastRenderedPageBreak/>
+        <w:drawing>
+          <wp:anchor distT="0" distB="0" distL="114300" distR="114300" simplePos="0" relativeHeight="251663360" behindDoc="0" locked="0" layoutInCell="1" allowOverlap="1" wp14:anchorId="6A68AF7B" wp14:editId="09D7C00F">
+            <wp:simplePos x="0" y="0"/>
+            <wp:positionH relativeFrom="margin">
+              <wp:align>left</wp:align>
+            </wp:positionH>
+            <wp:positionV relativeFrom="paragraph">
+              <wp:posOffset>229127</wp:posOffset>
+            </wp:positionV>
+            <wp:extent cx="3016155" cy="2110573"/>
+            <wp:effectExtent l="0" t="0" r="0" b="4445"/>
+            <wp:wrapNone/>
+            <wp:docPr id="1045972942" name="Picture 1"/>
+            <wp:cNvGraphicFramePr>
+              <a:graphicFrameLocks xmlns:a="http://schemas.openxmlformats.org/drawingml/2006/main" noChangeAspect="1"/>
+            </wp:cNvGraphicFramePr>
+            <a:graphic xmlns:a="http://schemas.openxmlformats.org/drawingml/2006/main">
+              <a:graphicData uri="http://schemas.openxmlformats.org/drawingml/2006/picture">
+                <pic:pic xmlns:pic="http://schemas.openxmlformats.org/drawingml/2006/picture">
+                  <pic:nvPicPr>
+                    <pic:cNvPr id="1045972942" name=""/>
+                    <pic:cNvPicPr/>
+                  </pic:nvPicPr>
+                  <pic:blipFill>
+                    <a:blip r:embed="rId12" cstate="print">
+                      <a:extLst>
+                        <a:ext uri="{28A0092B-C50C-407E-A947-70E740481C1C}">
+                          <a14:useLocalDpi xmlns:a14="http://schemas.microsoft.com/office/drawing/2010/main" val="0"/>
+                        </a:ext>
+                      </a:extLst>
+                    </a:blip>
+                    <a:stretch>
+                      <a:fillRect/>
+                    </a:stretch>
+                  </pic:blipFill>
+                  <pic:spPr>
+                    <a:xfrm>
+                      <a:off x="0" y="0"/>
+                      <a:ext cx="3016155" cy="2110573"/>
+                    </a:xfrm>
+                    <a:prstGeom prst="rect">
+                      <a:avLst/>
+                    </a:prstGeom>
+                  </pic:spPr>
+                </pic:pic>
+              </a:graphicData>
+            </a:graphic>
+            <wp14:sizeRelH relativeFrom="margin">
+              <wp14:pctWidth>0</wp14:pctWidth>
+            </wp14:sizeRelH>
+            <wp14:sizeRelV relativeFrom="margin">
+              <wp14:pctHeight>0</wp14:pctHeight>
+            </wp14:sizeRelV>
+          </wp:anchor>
+        </w:drawing>
+      </w:r>
+      <w:r>
+        <w:rPr>
+          <w:rFonts w:ascii="David" w:hAnsi="David" w:cs="David"/>
+          <w:b/>
+          <w:bCs/>
+          <w:sz w:val="24"/>
+          <w:szCs w:val="24"/>
+        </w:rPr>
+        <w:t>(Q</w:t>
+      </w:r>
+      <w:r>
+        <w:rPr>
+          <w:rFonts w:ascii="David" w:hAnsi="David" w:cs="David"/>
+          <w:b/>
+          <w:bCs/>
+          <w:sz w:val="24"/>
+          <w:szCs w:val="24"/>
+        </w:rPr>
+        <w:t>10</w:t>
+      </w:r>
+      <w:r>
+        <w:rPr>
+          <w:rFonts w:ascii="David" w:hAnsi="David" w:cs="David"/>
+          <w:b/>
+          <w:bCs/>
+          <w:sz w:val="24"/>
+          <w:szCs w:val="24"/>
+        </w:rPr>
+        <w:t>)</w:t>
+      </w:r>
+      <w:r>
+        <w:rPr>
+          <w:rFonts w:ascii="David" w:hAnsi="David" w:cs="David"/>
+          <w:sz w:val="24"/>
+          <w:szCs w:val="24"/>
+        </w:rPr>
+        <w:t xml:space="preserve"> </w:t>
+      </w:r>
+      <w:r>
+        <w:rPr>
+          <w:rFonts w:ascii="David" w:hAnsi="David" w:cs="David"/>
+          <w:sz w:val="24"/>
+          <w:szCs w:val="24"/>
+        </w:rPr>
+        <w:t xml:space="preserve">The </w:t>
+      </w:r>
+      <w:r>
+        <w:rPr>
+          <w:rFonts w:ascii="David" w:hAnsi="David" w:cs="David"/>
+          <w:sz w:val="24"/>
+          <w:szCs w:val="24"/>
+        </w:rPr>
+        <w:t xml:space="preserve">plot </w:t>
+      </w:r>
+      <w:r>
+        <w:rPr>
+          <w:rFonts w:ascii="David" w:hAnsi="David" w:cs="David"/>
+          <w:sz w:val="24"/>
+          <w:szCs w:val="24"/>
+        </w:rPr>
+        <w:t>of the</w:t>
+      </w:r>
+      <w:r>
+        <w:rPr>
+          <w:rFonts w:ascii="David" w:hAnsi="David" w:cs="David"/>
+          <w:sz w:val="24"/>
+          <w:szCs w:val="24"/>
+        </w:rPr>
+        <w:t xml:space="preserve"> absolute values of the learned coefficients</w:t>
+      </w:r>
+      <w:r>
+        <w:rPr>
+          <w:rFonts w:ascii="David" w:hAnsi="David" w:cs="David"/>
+          <w:sz w:val="24"/>
+          <w:szCs w:val="24"/>
+        </w:rPr>
+        <w:t xml:space="preserve"> is:</w:t>
+      </w:r>
+    </w:p>
+    <w:p>
+      <w:pPr>
+        <w:spacing w:line="360" w:lineRule="auto"/>
+        <w:rPr>
+          <w:rFonts w:ascii="David" w:hAnsi="David" w:cs="David"/>
+          <w:sz w:val="24"/>
+          <w:szCs w:val="24"/>
+        </w:rPr>
+      </w:pPr>
+    </w:p>
+    <w:p>
+      <w:pPr>
+        <w:spacing w:line="360" w:lineRule="auto"/>
+        <w:rPr>
+          <w:rFonts w:ascii="David" w:hAnsi="David" w:cs="David"/>
+          <w:sz w:val="24"/>
+          <w:szCs w:val="24"/>
+        </w:rPr>
+      </w:pPr>
+    </w:p>
+    <w:p>
+      <w:pPr>
+        <w:spacing w:line="360" w:lineRule="auto"/>
+        <w:rPr>
+          <w:rFonts w:ascii="David" w:hAnsi="David" w:cs="David"/>
+          <w:sz w:val="24"/>
+          <w:szCs w:val="24"/>
+        </w:rPr>
+      </w:pPr>
+    </w:p>
+    <w:p>
+      <w:pPr>
+        <w:spacing w:line="360" w:lineRule="auto"/>
+        <w:rPr>
+          <w:rFonts w:ascii="David" w:hAnsi="David" w:cs="David"/>
+          <w:color w:val="4472C4" w:themeColor="accent1"/>
+          <w:sz w:val="28"/>
+          <w:szCs w:val="28"/>
+          <w:u w:val="single"/>
+        </w:rPr>
+      </w:pPr>
+    </w:p>
+    <w:p>
+      <w:pPr>
+        <w:spacing w:line="360" w:lineRule="auto"/>
+        <w:rPr>
+          <w:rFonts w:ascii="David" w:hAnsi="David" w:cs="David"/>
+          <w:b/>
+          <w:bCs/>
+          <w:color w:val="4472C4" w:themeColor="accent1"/>
+          <w:sz w:val="28"/>
+          <w:szCs w:val="28"/>
+          <w:u w:val="single"/>
+        </w:rPr>
+      </w:pPr>
+    </w:p>
+    <w:p>
+      <w:pPr>
+        <w:spacing w:line="360" w:lineRule="auto"/>
+        <w:rPr>
+          <w:rFonts w:ascii="David" w:hAnsi="David" w:cs="David"/>
+          <w:b/>
+          <w:bCs/>
+          <w:color w:val="4472C4" w:themeColor="accent1"/>
+          <w:sz w:val="28"/>
+          <w:szCs w:val="28"/>
+          <w:u w:val="single"/>
+        </w:rPr>
+      </w:pPr>
+    </w:p>
+    <w:p>
+      <w:pPr>
+        <w:spacing w:line="360" w:lineRule="auto"/>
+        <w:rPr>
+          <w:rFonts w:ascii="David" w:hAnsi="David" w:cs="David"/>
+          <w:sz w:val="24"/>
+          <w:szCs w:val="24"/>
+        </w:rPr>
+      </w:pPr>
+      <w:r>
+        <w:rPr>
+          <w:rFonts w:ascii="David" w:hAnsi="David" w:cs="David"/>
+          <w:b/>
+          <w:bCs/>
+          <w:sz w:val="24"/>
+          <w:szCs w:val="24"/>
+        </w:rPr>
+        <w:t>(Q</w:t>
+      </w:r>
+      <w:r>
+        <w:rPr>
+          <w:rFonts w:ascii="David" w:hAnsi="David" w:cs="David"/>
+          <w:b/>
+          <w:bCs/>
+          <w:sz w:val="24"/>
+          <w:szCs w:val="24"/>
+        </w:rPr>
+        <w:t>1</w:t>
+      </w:r>
+      <w:r>
+        <w:rPr>
+          <w:rFonts w:ascii="David" w:hAnsi="David" w:cs="David"/>
+          <w:b/>
+          <w:bCs/>
+          <w:sz w:val="24"/>
+          <w:szCs w:val="24"/>
+        </w:rPr>
+        <w:t>1</w:t>
+      </w:r>
+      <w:r>
+        <w:rPr>
+          <w:rFonts w:ascii="David" w:hAnsi="David" w:cs="David"/>
+          <w:b/>
+          <w:bCs/>
+          <w:sz w:val="24"/>
+          <w:szCs w:val="24"/>
+        </w:rPr>
+        <w:t>)</w:t>
+      </w:r>
+      <w:r>
+        <w:rPr>
+          <w:rFonts w:ascii="David" w:hAnsi="David" w:cs="David"/>
+          <w:sz w:val="24"/>
+          <w:szCs w:val="24"/>
+        </w:rPr>
+        <w:t xml:space="preserve"> </w:t>
+      </w:r>
+      <w:r>
+        <w:rPr>
+          <w:rFonts w:ascii="David" w:hAnsi="David" w:cs="David"/>
+          <w:sz w:val="24"/>
+          <w:szCs w:val="24"/>
+          <w:lang w:val="en-US"/>
+        </w:rPr>
+        <w:t>The</w:t>
+      </w:r>
+      <w:r>
+        <w:rPr>
+          <w:rFonts w:ascii="David" w:hAnsi="David" w:cs="David"/>
+          <w:sz w:val="24"/>
+          <w:szCs w:val="24"/>
+        </w:rPr>
+        <w:t xml:space="preserve"> magnitude of the coefficients is interesting because it reflects feature selection. Lasso uses L1-regularization, which can shrink some coefficients to exactly zero, like we got on our report, effectively removing less important features from the model. By examining the magnitudes, we can identify which features contribute most to the predictions and which are irrelevant, helping with dimensionality reduction.</w:t>
+      </w:r>
+      <w:r>
+        <w:rPr>
+          <w:rFonts w:ascii="David" w:hAnsi="David" w:cs="David"/>
+          <w:sz w:val="24"/>
+          <w:szCs w:val="24"/>
+        </w:rPr>
+        <w:br/>
+      </w:r>
+      <w:r>
+        <w:rPr>
+          <w:rFonts w:ascii="David" w:hAnsi="David" w:cs="David"/>
+          <w:sz w:val="24"/>
+          <w:szCs w:val="24"/>
+        </w:rPr>
+        <w:t>Normalizing the features before applying Lasso ensures that all features contribute equally to the regularization process, allowing for a fair comparison of coefficient magnitudes and preventing features with larger scales from dominating the penalty, ultimately enhancing the model's ability to generalize well to unseen data.</w:t>
+      </w:r>
+    </w:p>
+    <w:p>
+      <w:pPr>
+        <w:spacing w:line="360" w:lineRule="auto"/>
+        <w:rPr>
+          <w:rFonts w:ascii="David" w:hAnsi="David" w:cs="David"/>
+          <w:sz w:val="24"/>
+          <w:szCs w:val="24"/>
+        </w:rPr>
+      </w:pPr>
+      <w:r>
+        <w:rPr>
+          <w:rFonts w:ascii="David" w:hAnsi="David" w:cs="David"/>
+          <w:b/>
+          <w:bCs/>
+          <w:sz w:val="24"/>
+          <w:szCs w:val="24"/>
+        </w:rPr>
+        <w:t>(Q12)</w:t>
+      </w:r>
+      <w:r>
+        <w:rPr>
+          <w:rFonts w:ascii="David" w:hAnsi="David" w:cs="David"/>
+          <w:sz w:val="24"/>
+          <w:szCs w:val="24"/>
+        </w:rPr>
+        <w:t xml:space="preserve"> </w:t>
+      </w:r>
+      <w:r>
+        <w:rPr>
+          <w:rFonts w:ascii="David" w:hAnsi="David" w:cs="David"/>
+          <w:sz w:val="24"/>
+          <w:szCs w:val="24"/>
+        </w:rPr>
+        <w:t xml:space="preserve">If we hadn't normalized the features before running the Lasso regression, the training performance of the model could definitely be different. Lasso uses L1 regularization, which adds a penalty based on the size of the coefficients. If the features are on different scales, the ones with larger values could end up having a bigger impact on the model than they deserve, while smaller-scaled features might get pushed down more than they should. </w:t>
+      </w:r>
+      <w:r>
+        <w:rPr>
+          <w:rFonts w:ascii="David" w:hAnsi="David" w:cs="David"/>
+          <w:sz w:val="24"/>
+          <w:szCs w:val="24"/>
+        </w:rPr>
+        <w:br/>
+      </w:r>
+      <w:r>
+        <w:rPr>
+          <w:rFonts w:ascii="David" w:hAnsi="David" w:cs="David"/>
+          <w:sz w:val="24"/>
+          <w:szCs w:val="24"/>
+        </w:rPr>
+        <w:t>This means the model might end up favoring certain features just because they have larger numbers, rather than based on how important they really are. So, without normalization, we might end up with a model that doesn't really capture the true relationships in the data and could perform poorly on new data.</w:t>
+      </w:r>
+    </w:p>
+    <w:p>
+      <w:pPr>
+        <w:spacing w:line="360" w:lineRule="auto"/>
+        <w:rPr>
+          <w:rFonts w:ascii="David" w:hAnsi="David" w:cs="David"/>
+          <w:sz w:val="24"/>
+          <w:szCs w:val="24"/>
+        </w:rPr>
+      </w:pPr>
+      <w:r>
+        <w:rPr>
+          <w:rFonts w:ascii="David" w:hAnsi="David" w:cs="David"/>
+          <w:b/>
+          <w:bCs/>
+          <w:sz w:val="24"/>
+          <w:szCs w:val="24"/>
+        </w:rPr>
+        <w:t>(Q1</w:t>
+      </w:r>
+      <w:r>
+        <w:rPr>
+          <w:rFonts w:ascii="David" w:hAnsi="David" w:cs="David"/>
+          <w:b/>
+          <w:bCs/>
+          <w:sz w:val="24"/>
+          <w:szCs w:val="24"/>
+        </w:rPr>
+        <w:t>3</w:t>
+      </w:r>
+      <w:r>
+        <w:rPr>
+          <w:rFonts w:ascii="David" w:hAnsi="David" w:cs="David"/>
+          <w:b/>
+          <w:bCs/>
+          <w:sz w:val="24"/>
+          <w:szCs w:val="24"/>
+        </w:rPr>
+        <w:t>)</w:t>
+      </w:r>
+      <w:r>
+        <w:rPr>
+          <w:rFonts w:ascii="David" w:hAnsi="David" w:cs="David"/>
+          <w:b/>
+          <w:bCs/>
+          <w:sz w:val="24"/>
+          <w:szCs w:val="24"/>
+        </w:rPr>
+        <w:t xml:space="preserve"> </w:t>
+      </w:r>
+      <w:r>
+        <w:rPr>
+          <w:rFonts w:ascii="David" w:hAnsi="David" w:cs="David"/>
+          <w:sz w:val="24"/>
+          <w:szCs w:val="24"/>
+        </w:rPr>
+        <w:t>If we had used Ridge regression instead of Lasso regression, the coefficients of the trained model would likely be different in that Ridge would not shrink any coefficients to zero due to its use of L2 regularization, which penalizes the square of the coefficients. As a result, we would expect to see all coefficients remain non-zero, even for less important features, leading to a more uniform distribution of coefficients across the board. Ridge tends to reduce the magnitude of all coefficients more evenly, rather than selectively eliminating some as Lasso does, which means it does not perform automatic feature selection. This could be beneficial when many features contribute to the output, although it may also result in a more complex mode</w:t>
+      </w:r>
+      <w:r>
+        <w:rPr>
+          <w:rFonts w:ascii="David" w:hAnsi="David" w:cs="David"/>
+          <w:sz w:val="24"/>
+          <w:szCs w:val="24"/>
+        </w:rPr>
+        <w:t>l</w:t>
+      </w:r>
+      <w:r>
+        <w:rPr>
+          <w:rFonts w:ascii="David" w:hAnsi="David" w:cs="David"/>
+          <w:sz w:val="24"/>
+          <w:szCs w:val="24"/>
+        </w:rPr>
+        <w:t>.</w:t>
+      </w:r>
+    </w:p>
+    <w:p>
+      <w:pPr>
+        <w:spacing w:line="360" w:lineRule="auto"/>
+        <w:rPr>
+          <w:rFonts w:ascii="David" w:hAnsi="David" w:cs="David" w:hint="cs"/>
+          <w:b/>
+          <w:bCs/>
+          <w:color w:val="4472C4" w:themeColor="accent1"/>
+          <w:sz w:val="28"/>
+          <w:szCs w:val="28"/>
+          <w:u w:val="single"/>
+          <w:rtl/>
+        </w:rPr>
+      </w:pPr>
+      <w:r>
+        <w:rPr>
+          <w:rFonts w:ascii="David" w:hAnsi="David" w:cs="David"/>
+          <w:b/>
+          <w:bCs/>
+          <w:color w:val="4472C4" w:themeColor="accent1"/>
+          <w:sz w:val="28"/>
+          <w:szCs w:val="28"/>
+          <w:u w:val="single"/>
+        </w:rPr>
+        <w:lastRenderedPageBreak/>
+        <w:t>Section 4: Polynomial fitting (visualization)</w:t>
+      </w:r>
     </w:p>
     <w:sectPr>
       <w:pgSz w:w="11906" w:h="16838"/>
@@ -4699,7 +7242,7 @@
   <w:style w:type="paragraph" w:default="1" w:styleId="Normal">
     <w:name w:val="Normal"/>
     <w:qFormat/>
-    <w:rsid w:val="00680818"/>
+    <w:rsid w:val="00F5083C"/>
   </w:style>
   <w:style w:type="paragraph" w:styleId="Heading1">
     <w:name w:val="heading 1"/>
@@ -4945,6 +7488,82 @@
     <w:rPr>
       <w:color w:val="666666"/>
     </w:rPr>
+  </w:style>
+  <w:style w:type="table" w:styleId="GridTable4-Accent3">
+    <w:name w:val="Grid Table 4 Accent 3"/>
+    <w:basedOn w:val="TableNormal"/>
+    <w:uiPriority w:val="49"/>
+    <w:rsid w:val="00480F52"/>
+    <w:pPr>
+      <w:spacing w:after="0" w:line="240" w:lineRule="auto"/>
+    </w:pPr>
+    <w:tblPr>
+      <w:tblStyleRowBandSize w:val="1"/>
+      <w:tblStyleColBandSize w:val="1"/>
+      <w:tblBorders>
+        <w:top w:val="single" w:sz="4" w:space="0" w:color="C9C9C9" w:themeColor="accent3" w:themeTint="99"/>
+        <w:left w:val="single" w:sz="4" w:space="0" w:color="C9C9C9" w:themeColor="accent3" w:themeTint="99"/>
+        <w:bottom w:val="single" w:sz="4" w:space="0" w:color="C9C9C9" w:themeColor="accent3" w:themeTint="99"/>
+        <w:right w:val="single" w:sz="4" w:space="0" w:color="C9C9C9" w:themeColor="accent3" w:themeTint="99"/>
+        <w:insideH w:val="single" w:sz="4" w:space="0" w:color="C9C9C9" w:themeColor="accent3" w:themeTint="99"/>
+        <w:insideV w:val="single" w:sz="4" w:space="0" w:color="C9C9C9" w:themeColor="accent3" w:themeTint="99"/>
+      </w:tblBorders>
+    </w:tblPr>
+    <w:tblStylePr w:type="firstRow">
+      <w:rPr>
+        <w:b/>
+        <w:bCs/>
+        <w:color w:val="FFFFFF" w:themeColor="background1"/>
+      </w:rPr>
+      <w:tblPr/>
+      <w:tcPr>
+        <w:tcBorders>
+          <w:top w:val="single" w:sz="4" w:space="0" w:color="A5A5A5" w:themeColor="accent3"/>
+          <w:left w:val="single" w:sz="4" w:space="0" w:color="A5A5A5" w:themeColor="accent3"/>
+          <w:bottom w:val="single" w:sz="4" w:space="0" w:color="A5A5A5" w:themeColor="accent3"/>
+          <w:right w:val="single" w:sz="4" w:space="0" w:color="A5A5A5" w:themeColor="accent3"/>
+          <w:insideH w:val="nil"/>
+          <w:insideV w:val="nil"/>
+        </w:tcBorders>
+        <w:shd w:val="clear" w:color="auto" w:fill="A5A5A5" w:themeFill="accent3"/>
+      </w:tcPr>
+    </w:tblStylePr>
+    <w:tblStylePr w:type="lastRow">
+      <w:rPr>
+        <w:b/>
+        <w:bCs/>
+      </w:rPr>
+      <w:tblPr/>
+      <w:tcPr>
+        <w:tcBorders>
+          <w:top w:val="double" w:sz="4" w:space="0" w:color="A5A5A5" w:themeColor="accent3"/>
+        </w:tcBorders>
+      </w:tcPr>
+    </w:tblStylePr>
+    <w:tblStylePr w:type="firstCol">
+      <w:rPr>
+        <w:b/>
+        <w:bCs/>
+      </w:rPr>
+    </w:tblStylePr>
+    <w:tblStylePr w:type="lastCol">
+      <w:rPr>
+        <w:b/>
+        <w:bCs/>
+      </w:rPr>
+    </w:tblStylePr>
+    <w:tblStylePr w:type="band1Vert">
+      <w:tblPr/>
+      <w:tcPr>
+        <w:shd w:val="clear" w:color="auto" w:fill="EDEDED" w:themeFill="accent3" w:themeFillTint="33"/>
+      </w:tcPr>
+    </w:tblStylePr>
+    <w:tblStylePr w:type="band1Horz">
+      <w:tblPr/>
+      <w:tcPr>
+        <w:shd w:val="clear" w:color="auto" w:fill="EDEDED" w:themeFill="accent3" w:themeFillTint="33"/>
+      </w:tcPr>
+    </w:tblStylePr>
   </w:style>
 </w:styles>
 </file>

</xml_diff>

<commit_message>
New data adjustment - Section 1,2,3 fixed
</commit_message>
<xml_diff>
--- a/Dry/318849270-315116095.docx
+++ b/Dry/318849270-315116095.docx
@@ -2855,23 +2855,48 @@
       <w:r>
         <w:rPr>
           <w:rFonts w:ascii="David" w:hAnsi="David" w:cs="David"/>
-          <w:noProof/>
+          <w:b/>
+          <w:bCs/>
+          <w:sz w:val="24"/>
+          <w:szCs w:val="24"/>
+        </w:rPr>
+        <w:t>(Q2)</w:t>
+      </w:r>
+      <w:r>
+        <w:rPr>
+          <w:rFonts w:ascii="David" w:hAnsi="David" w:cs="David"/>
+          <w:sz w:val="24"/>
+          <w:szCs w:val="24"/>
+        </w:rPr>
+        <w:t xml:space="preserve"> </w:t>
+      </w:r>
+      <w:r>
+        <w:rPr>
+          <w:rFonts w:ascii="David" w:hAnsi="David" w:cs="David"/>
+          <w:sz w:val="24"/>
+          <w:szCs w:val="24"/>
+        </w:rPr>
+        <w:t>Our results:</w:t>
+      </w:r>
+      <w:r>
+        <w:rPr>
+          <w:rFonts w:ascii="David" w:hAnsi="David" w:cs="David"/>
+          <w:sz w:val="24"/>
+          <w:szCs w:val="24"/>
+        </w:rPr>
+        <w:br/>
+      </w:r>
+      <w:r>
+        <w:rPr>
+          <w:rFonts w:ascii="David" w:hAnsi="David" w:cs="David"/>
           <w:sz w:val="24"/>
           <w:szCs w:val="24"/>
         </w:rPr>
         <w:drawing>
-          <wp:anchor distT="0" distB="0" distL="114300" distR="114300" simplePos="0" relativeHeight="251659264" behindDoc="0" locked="0" layoutInCell="1" allowOverlap="1" wp14:anchorId="29CC2221" wp14:editId="3B4E3619">
-            <wp:simplePos x="0" y="0"/>
-            <wp:positionH relativeFrom="margin">
-              <wp:align>right</wp:align>
-            </wp:positionH>
-            <wp:positionV relativeFrom="paragraph">
-              <wp:posOffset>291429</wp:posOffset>
-            </wp:positionV>
+          <wp:inline distT="0" distB="0" distL="0" distR="0" wp14:anchorId="1D031DBB" wp14:editId="36484B48">
             <wp:extent cx="5731510" cy="3284855"/>
             <wp:effectExtent l="0" t="0" r="2540" b="0"/>
-            <wp:wrapNone/>
-            <wp:docPr id="1960465202" name="Picture 1"/>
+            <wp:docPr id="135861969" name="Picture 1"/>
             <wp:cNvGraphicFramePr>
               <a:graphicFrameLocks xmlns:a="http://schemas.openxmlformats.org/drawingml/2006/main" noChangeAspect="1"/>
             </wp:cNvGraphicFramePr>
@@ -2879,17 +2904,11 @@
               <a:graphicData uri="http://schemas.openxmlformats.org/drawingml/2006/picture">
                 <pic:pic xmlns:pic="http://schemas.openxmlformats.org/drawingml/2006/picture">
                   <pic:nvPicPr>
-                    <pic:cNvPr id="1960465202" name=""/>
+                    <pic:cNvPr id="135861969" name=""/>
                     <pic:cNvPicPr/>
                   </pic:nvPicPr>
                   <pic:blipFill>
-                    <a:blip r:embed="rId5">
-                      <a:extLst>
-                        <a:ext uri="{28A0092B-C50C-407E-A947-70E740481C1C}">
-                          <a14:useLocalDpi xmlns:a14="http://schemas.microsoft.com/office/drawing/2010/main" val="0"/>
-                        </a:ext>
-                      </a:extLst>
-                    </a:blip>
+                    <a:blip r:embed="rId5"/>
                     <a:stretch>
                       <a:fillRect/>
                     </a:stretch>
@@ -2906,16 +2925,52 @@
                 </pic:pic>
               </a:graphicData>
             </a:graphic>
-            <wp14:sizeRelH relativeFrom="margin">
-              <wp14:pctWidth>0</wp14:pctWidth>
-            </wp14:sizeRelH>
-            <wp14:sizeRelV relativeFrom="margin">
-              <wp14:pctHeight>0</wp14:pctHeight>
-            </wp14:sizeRelV>
-          </wp:anchor>
+          </wp:inline>
         </w:drawing>
       </w:r>
-      <w:r>
+    </w:p>
+    <w:p>
+      <w:pPr>
+        <w:spacing w:line="360" w:lineRule="auto"/>
+        <w:rPr>
+          <w:rFonts w:ascii="David" w:hAnsi="David" w:cs="David"/>
+          <w:sz w:val="24"/>
+          <w:szCs w:val="24"/>
+        </w:rPr>
+      </w:pPr>
+    </w:p>
+    <w:p>
+      <w:pPr>
+        <w:spacing w:line="360" w:lineRule="auto"/>
+        <w:rPr>
+          <w:rFonts w:ascii="David" w:hAnsi="David" w:cs="David"/>
+          <w:sz w:val="24"/>
+          <w:szCs w:val="24"/>
+        </w:rPr>
+      </w:pPr>
+    </w:p>
+    <w:p>
+      <w:pPr>
+        <w:spacing w:line="360" w:lineRule="auto"/>
+        <w:rPr>
+          <w:rFonts w:ascii="David" w:hAnsi="David" w:cs="David"/>
+          <w:sz w:val="24"/>
+          <w:szCs w:val="24"/>
+        </w:rPr>
+      </w:pPr>
+    </w:p>
+    <w:p>
+      <w:pPr>
+        <w:spacing w:line="360" w:lineRule="auto"/>
+        <w:rPr>
+          <w:rFonts w:ascii="David" w:hAnsi="David" w:cs="David"/>
+          <w:sz w:val="24"/>
+          <w:szCs w:val="24"/>
+        </w:rPr>
+      </w:pPr>
+    </w:p>
+    <w:p>
+      <w:pPr>
         <w:rPr>
           <w:rFonts w:ascii="David" w:hAnsi="David" w:cs="David"/>
           <w:b/>
@@ -2923,126 +2978,10 @@
           <w:sz w:val="24"/>
           <w:szCs w:val="24"/>
         </w:rPr>
-        <w:t>(Q2)</w:t>
-      </w:r>
-      <w:r>
-        <w:rPr>
-          <w:rFonts w:ascii="David" w:hAnsi="David" w:cs="David"/>
-          <w:sz w:val="24"/>
-          <w:szCs w:val="24"/>
-        </w:rPr>
-        <w:t xml:space="preserve"> </w:t>
-      </w:r>
-      <w:r>
-        <w:rPr>
-          <w:rFonts w:ascii="David" w:hAnsi="David" w:cs="David"/>
-          <w:sz w:val="24"/>
-          <w:szCs w:val="24"/>
-        </w:rPr>
-        <w:t>Our results:</w:t>
-      </w:r>
-      <w:r>
-        <w:rPr>
-          <w:rFonts w:ascii="David" w:hAnsi="David" w:cs="David"/>
-          <w:sz w:val="24"/>
-          <w:szCs w:val="24"/>
-        </w:rPr>
-        <w:br/>
-      </w:r>
-    </w:p>
-    <w:p>
-      <w:pPr>
-        <w:spacing w:line="360" w:lineRule="auto"/>
-        <w:rPr>
-          <w:rFonts w:ascii="David" w:hAnsi="David" w:cs="David"/>
-          <w:sz w:val="24"/>
-          <w:szCs w:val="24"/>
-        </w:rPr>
-      </w:pPr>
-    </w:p>
-    <w:p>
-      <w:pPr>
-        <w:spacing w:line="360" w:lineRule="auto"/>
-        <w:rPr>
-          <w:rFonts w:ascii="David" w:hAnsi="David" w:cs="David"/>
-          <w:sz w:val="24"/>
-          <w:szCs w:val="24"/>
-        </w:rPr>
-      </w:pPr>
-    </w:p>
-    <w:p>
-      <w:pPr>
-        <w:spacing w:line="360" w:lineRule="auto"/>
-        <w:rPr>
-          <w:rFonts w:ascii="David" w:hAnsi="David" w:cs="David"/>
-          <w:sz w:val="24"/>
-          <w:szCs w:val="24"/>
-        </w:rPr>
-      </w:pPr>
-    </w:p>
-    <w:p>
-      <w:pPr>
-        <w:spacing w:line="360" w:lineRule="auto"/>
-        <w:rPr>
-          <w:rFonts w:ascii="David" w:hAnsi="David" w:cs="David"/>
-          <w:sz w:val="24"/>
-          <w:szCs w:val="24"/>
-        </w:rPr>
-      </w:pPr>
-    </w:p>
-    <w:p>
-      <w:pPr>
-        <w:spacing w:line="360" w:lineRule="auto"/>
-        <w:rPr>
-          <w:rFonts w:ascii="David" w:hAnsi="David" w:cs="David"/>
-          <w:sz w:val="24"/>
-          <w:szCs w:val="24"/>
-        </w:rPr>
-      </w:pPr>
-    </w:p>
-    <w:p>
-      <w:pPr>
-        <w:spacing w:line="360" w:lineRule="auto"/>
-        <w:rPr>
-          <w:rFonts w:ascii="David" w:hAnsi="David" w:cs="David"/>
-          <w:sz w:val="24"/>
-          <w:szCs w:val="24"/>
-        </w:rPr>
-      </w:pPr>
-    </w:p>
-    <w:p>
-      <w:pPr>
-        <w:spacing w:line="360" w:lineRule="auto"/>
-        <w:rPr>
-          <w:rFonts w:ascii="David" w:hAnsi="David" w:cs="David"/>
-          <w:sz w:val="24"/>
-          <w:szCs w:val="24"/>
-        </w:rPr>
-      </w:pPr>
-    </w:p>
-    <w:p>
-      <w:pPr>
-        <w:spacing w:line="360" w:lineRule="auto"/>
-        <w:rPr>
-          <w:rFonts w:ascii="David" w:hAnsi="David" w:cs="David"/>
-          <w:sz w:val="24"/>
-          <w:szCs w:val="24"/>
-        </w:rPr>
-      </w:pPr>
-    </w:p>
-    <w:p>
-      <w:pPr>
-        <w:spacing w:line="360" w:lineRule="auto"/>
-        <w:rPr>
-          <w:rFonts w:ascii="David" w:hAnsi="David" w:cs="David"/>
-          <w:sz w:val="24"/>
-          <w:szCs w:val="24"/>
-        </w:rPr>
-      </w:pPr>
-    </w:p>
-    <w:p>
-      <w:pPr>
-        <w:spacing w:line="360" w:lineRule="auto"/>
+      </w:pPr>
+    </w:p>
+    <w:p>
+      <w:pPr>
         <w:rPr>
           <w:rFonts w:ascii="David" w:hAnsi="David" w:cs="David"/>
           <w:b/>
@@ -3054,6 +2993,12 @@
     </w:p>
     <w:p>
       <w:pPr>
+        <w:spacing w:line="360" w:lineRule="auto"/>
+        <w:rPr>
+          <w:rFonts w:ascii="David" w:hAnsi="David" w:cs="David"/>
+        </w:rPr>
+      </w:pPr>
+      <w:r>
         <w:rPr>
           <w:rFonts w:ascii="David" w:hAnsi="David" w:cs="David"/>
           <w:b/>
@@ -3061,33 +3006,6 @@
           <w:sz w:val="24"/>
           <w:szCs w:val="24"/>
         </w:rPr>
-      </w:pPr>
-      <w:r>
-        <w:rPr>
-          <w:rFonts w:ascii="David" w:hAnsi="David" w:cs="David"/>
-          <w:b/>
-          <w:bCs/>
-          <w:sz w:val="24"/>
-          <w:szCs w:val="24"/>
-        </w:rPr>
-        <w:br w:type="page"/>
-      </w:r>
-    </w:p>
-    <w:p>
-      <w:pPr>
-        <w:spacing w:line="360" w:lineRule="auto"/>
-        <w:rPr>
-          <w:rFonts w:ascii="David" w:hAnsi="David" w:cs="David"/>
-        </w:rPr>
-      </w:pPr>
-      <w:r>
-        <w:rPr>
-          <w:rFonts w:ascii="David" w:hAnsi="David" w:cs="David"/>
-          <w:b/>
-          <w:bCs/>
-          <w:sz w:val="24"/>
-          <w:szCs w:val="24"/>
-        </w:rPr>
         <w:lastRenderedPageBreak/>
         <w:t xml:space="preserve">(Q3) </w:t>
       </w:r>
@@ -3108,21 +3026,20 @@
       <w:r>
         <w:rPr>
           <w:rFonts w:ascii="David" w:hAnsi="David" w:cs="David"/>
-          <w:noProof/>
         </w:rPr>
         <w:drawing>
-          <wp:anchor distT="0" distB="0" distL="114300" distR="114300" simplePos="0" relativeHeight="251660288" behindDoc="0" locked="0" layoutInCell="1" allowOverlap="1" wp14:anchorId="17670B1D" wp14:editId="57B07900">
+          <wp:anchor distT="0" distB="0" distL="114300" distR="114300" simplePos="0" relativeHeight="251664384" behindDoc="0" locked="0" layoutInCell="1" allowOverlap="1" wp14:anchorId="4984EE86" wp14:editId="15EB34EE">
             <wp:simplePos x="0" y="0"/>
             <wp:positionH relativeFrom="column">
               <wp:posOffset>0</wp:posOffset>
             </wp:positionH>
             <wp:positionV relativeFrom="paragraph">
-              <wp:posOffset>1314</wp:posOffset>
+              <wp:posOffset>181</wp:posOffset>
             </wp:positionV>
-            <wp:extent cx="5731510" cy="3384550"/>
-            <wp:effectExtent l="0" t="0" r="2540" b="6350"/>
+            <wp:extent cx="5731510" cy="3434080"/>
+            <wp:effectExtent l="0" t="0" r="2540" b="0"/>
             <wp:wrapNone/>
-            <wp:docPr id="2032798406" name="Picture 1"/>
+            <wp:docPr id="2075774565" name="Picture 1"/>
             <wp:cNvGraphicFramePr>
               <a:graphicFrameLocks xmlns:a="http://schemas.openxmlformats.org/drawingml/2006/main" noChangeAspect="1"/>
             </wp:cNvGraphicFramePr>
@@ -3130,7 +3047,7 @@
               <a:graphicData uri="http://schemas.openxmlformats.org/drawingml/2006/picture">
                 <pic:pic xmlns:pic="http://schemas.openxmlformats.org/drawingml/2006/picture">
                   <pic:nvPicPr>
-                    <pic:cNvPr id="2032798406" name=""/>
+                    <pic:cNvPr id="2075774565" name=""/>
                     <pic:cNvPicPr/>
                   </pic:nvPicPr>
                   <pic:blipFill>
@@ -3148,7 +3065,7 @@
                   <pic:spPr>
                     <a:xfrm>
                       <a:off x="0" y="0"/>
-                      <a:ext cx="5731510" cy="3384550"/>
+                      <a:ext cx="5731510" cy="3434080"/>
                     </a:xfrm>
                     <a:prstGeom prst="rect">
                       <a:avLst/>
@@ -3895,15 +3812,13 @@
               <w:cnfStyle w:val="000000000000" w:firstRow="0" w:lastRow="0" w:firstColumn="0" w:lastColumn="0" w:oddVBand="0" w:evenVBand="0" w:oddHBand="0" w:evenHBand="0" w:firstRowFirstColumn="0" w:firstRowLastColumn="0" w:lastRowFirstColumn="0" w:lastRowLastColumn="0"/>
               <w:rPr>
                 <w:rFonts w:ascii="David" w:hAnsi="David" w:cs="David"/>
-                <w:lang w:val="en-IL"/>
               </w:rPr>
             </w:pPr>
             <w:r>
               <w:rPr>
                 <w:rFonts w:ascii="David" w:hAnsi="David" w:cs="David"/>
-                <w:lang w:val="en-IL"/>
-              </w:rPr>
-              <w:t>4.07871423877061</w:t>
+              </w:rPr>
+              <w:t>0.1723340019824137</w:t>
             </w:r>
           </w:p>
         </w:tc>
@@ -3925,7 +3840,7 @@
               <w:rPr>
                 <w:rFonts w:ascii="David" w:hAnsi="David" w:cs="David"/>
               </w:rPr>
-              <w:t>4.09503407912858</w:t>
+              <w:t>0.1730235485493322</w:t>
             </w:r>
           </w:p>
         </w:tc>
@@ -3966,7 +3881,6 @@
           <w:color w:val="4472C4" w:themeColor="accent1"/>
           <w:sz w:val="24"/>
           <w:szCs w:val="24"/>
-          <w:lang w:val="en-IL"/>
         </w:rPr>
       </w:pPr>
       <w:r>
@@ -3977,7 +3891,6 @@
           <w:color w:val="4472C4" w:themeColor="accent1"/>
           <w:sz w:val="24"/>
           <w:szCs w:val="24"/>
-          <w:lang w:val="en-IL"/>
         </w:rPr>
         <w:t>Basic hyperparameter tuning</w:t>
       </w:r>
@@ -3994,66 +3907,20 @@
       <w:r>
         <w:rPr>
           <w:rFonts w:ascii="David" w:hAnsi="David" w:cs="David"/>
-          <w:b/>
-          <w:bCs/>
-        </w:rPr>
-        <w:t>(Q5)</w:t>
-      </w:r>
-      <w:r>
-        <w:rPr>
-          <w:rFonts w:ascii="David" w:hAnsi="David" w:cs="David"/>
-        </w:rPr>
-        <w:t xml:space="preserve"> </w:t>
-      </w:r>
-      <w:r>
-        <w:rPr>
-          <w:rFonts w:ascii="David" w:hAnsi="David" w:cs="David"/>
-          <w:sz w:val="24"/>
-          <w:szCs w:val="24"/>
-        </w:rPr>
-        <w:t>T</w:t>
-      </w:r>
-      <w:r>
-        <w:rPr>
-          <w:rFonts w:ascii="David" w:hAnsi="David" w:cs="David"/>
-          <w:sz w:val="24"/>
-          <w:szCs w:val="24"/>
-        </w:rPr>
-        <w:t>he plots and values detailed in “the repeated tuning process”</w:t>
-      </w:r>
-      <w:r>
-        <w:rPr>
-          <w:rFonts w:ascii="David" w:hAnsi="David" w:cs="David"/>
-          <w:sz w:val="24"/>
-          <w:szCs w:val="24"/>
-        </w:rPr>
-        <w:t xml:space="preserve"> are:</w:t>
-      </w:r>
-    </w:p>
-    <w:p>
-      <w:pPr>
-        <w:spacing w:line="360" w:lineRule="auto"/>
-        <w:rPr>
-          <w:rFonts w:ascii="David" w:hAnsi="David" w:cs="David"/>
-        </w:rPr>
-      </w:pPr>
-      <w:r>
-        <w:rPr>
-          <w:rFonts w:ascii="David" w:hAnsi="David" w:cs="David"/>
         </w:rPr>
         <w:drawing>
-          <wp:anchor distT="0" distB="0" distL="114300" distR="114300" simplePos="0" relativeHeight="251661312" behindDoc="0" locked="0" layoutInCell="1" allowOverlap="1" wp14:anchorId="42F712B7" wp14:editId="0203DC0B">
+          <wp:anchor distT="0" distB="0" distL="114300" distR="114300" simplePos="0" relativeHeight="251665408" behindDoc="0" locked="0" layoutInCell="1" allowOverlap="1" wp14:anchorId="3E68C698" wp14:editId="24F5E47A">
             <wp:simplePos x="0" y="0"/>
             <wp:positionH relativeFrom="margin">
               <wp:align>left</wp:align>
             </wp:positionH>
             <wp:positionV relativeFrom="paragraph">
-              <wp:posOffset>4749</wp:posOffset>
+              <wp:posOffset>328602</wp:posOffset>
             </wp:positionV>
-            <wp:extent cx="4672425" cy="3333749"/>
-            <wp:effectExtent l="0" t="0" r="0" b="635"/>
+            <wp:extent cx="4506655" cy="3215473"/>
+            <wp:effectExtent l="0" t="0" r="8255" b="4445"/>
             <wp:wrapNone/>
-            <wp:docPr id="1015490564" name="Picture 1"/>
+            <wp:docPr id="1242088839" name="Picture 1"/>
             <wp:cNvGraphicFramePr>
               <a:graphicFrameLocks xmlns:a="http://schemas.openxmlformats.org/drawingml/2006/main" noChangeAspect="1"/>
             </wp:cNvGraphicFramePr>
@@ -4061,7 +3928,7 @@
               <a:graphicData uri="http://schemas.openxmlformats.org/drawingml/2006/picture">
                 <pic:pic xmlns:pic="http://schemas.openxmlformats.org/drawingml/2006/picture">
                   <pic:nvPicPr>
-                    <pic:cNvPr id="1015490564" name=""/>
+                    <pic:cNvPr id="1242088839" name=""/>
                     <pic:cNvPicPr/>
                   </pic:nvPicPr>
                   <pic:blipFill>
@@ -4079,7 +3946,7 @@
                   <pic:spPr>
                     <a:xfrm>
                       <a:off x="0" y="0"/>
-                      <a:ext cx="4672425" cy="3333749"/>
+                      <a:ext cx="4506655" cy="3215473"/>
                     </a:xfrm>
                     <a:prstGeom prst="rect">
                       <a:avLst/>
@@ -4097,6 +3964,28 @@
           </wp:anchor>
         </w:drawing>
       </w:r>
+      <w:r>
+        <w:rPr>
+          <w:rFonts w:ascii="David" w:hAnsi="David" w:cs="David"/>
+          <w:b/>
+          <w:bCs/>
+        </w:rPr>
+        <w:t>(Q5)</w:t>
+      </w:r>
+      <w:r>
+        <w:rPr>
+          <w:rFonts w:ascii="David" w:hAnsi="David" w:cs="David"/>
+        </w:rPr>
+        <w:t xml:space="preserve"> </w:t>
+      </w:r>
+      <w:r>
+        <w:rPr>
+          <w:rFonts w:ascii="David" w:hAnsi="David" w:cs="David"/>
+          <w:sz w:val="24"/>
+          <w:szCs w:val="24"/>
+        </w:rPr>
+        <w:t>The plots and values detailed in “the repeated tuning process” are:</w:t>
+      </w:r>
     </w:p>
     <w:p>
       <w:pPr>
@@ -4185,15 +4074,23 @@
           <w:rFonts w:ascii="David" w:hAnsi="David" w:cs="David"/>
         </w:rPr>
       </w:pPr>
+    </w:p>
+    <w:p>
+      <w:pPr>
+        <w:spacing w:line="360" w:lineRule="auto"/>
+        <w:rPr>
+          <w:rFonts w:ascii="David" w:hAnsi="David" w:cs="David"/>
+        </w:rPr>
+      </w:pPr>
       <w:r>
         <w:rPr>
           <w:rFonts w:ascii="David" w:hAnsi="David" w:cs="David"/>
         </w:rPr>
         <w:drawing>
-          <wp:inline distT="0" distB="0" distL="0" distR="0" wp14:anchorId="7AAD7B73" wp14:editId="6C65EE46">
-            <wp:extent cx="3905795" cy="381053"/>
-            <wp:effectExtent l="0" t="0" r="0" b="0"/>
-            <wp:docPr id="1148159107" name="Picture 1"/>
+          <wp:inline distT="0" distB="0" distL="0" distR="0" wp14:anchorId="6895E2D2" wp14:editId="592B8EAB">
+            <wp:extent cx="3877216" cy="409632"/>
+            <wp:effectExtent l="0" t="0" r="9525" b="9525"/>
+            <wp:docPr id="192552748" name="Picture 1"/>
             <wp:cNvGraphicFramePr>
               <a:graphicFrameLocks xmlns:a="http://schemas.openxmlformats.org/drawingml/2006/main" noChangeAspect="1"/>
             </wp:cNvGraphicFramePr>
@@ -4201,7 +4098,7 @@
               <a:graphicData uri="http://schemas.openxmlformats.org/drawingml/2006/picture">
                 <pic:pic xmlns:pic="http://schemas.openxmlformats.org/drawingml/2006/picture">
                   <pic:nvPicPr>
-                    <pic:cNvPr id="1148159107" name=""/>
+                    <pic:cNvPr id="192552748" name=""/>
                     <pic:cNvPicPr/>
                   </pic:nvPicPr>
                   <pic:blipFill>
@@ -4213,7 +4110,7 @@
                   <pic:spPr>
                     <a:xfrm>
                       <a:off x="0" y="0"/>
-                      <a:ext cx="3905795" cy="381053"/>
+                      <a:ext cx="3877216" cy="409632"/>
                     </a:xfrm>
                     <a:prstGeom prst="rect">
                       <a:avLst/>
@@ -4459,15 +4356,13 @@
               <w:cnfStyle w:val="000000000000" w:firstRow="0" w:lastRow="0" w:firstColumn="0" w:lastColumn="0" w:oddVBand="0" w:evenVBand="0" w:oddHBand="0" w:evenHBand="0" w:firstRowFirstColumn="0" w:firstRowLastColumn="0" w:lastRowFirstColumn="0" w:lastRowLastColumn="0"/>
               <w:rPr>
                 <w:rFonts w:ascii="David" w:hAnsi="David" w:cs="David"/>
-                <w:lang w:val="en-IL"/>
               </w:rPr>
             </w:pPr>
             <w:r>
               <w:rPr>
                 <w:rFonts w:ascii="David" w:hAnsi="David" w:cs="David"/>
-                <w:lang w:val="en-IL"/>
-              </w:rPr>
-              <w:t>4.07871423877061</w:t>
+              </w:rPr>
+              <w:t>0.1723340019824137</w:t>
             </w:r>
           </w:p>
         </w:tc>
@@ -4489,7 +4384,7 @@
               <w:rPr>
                 <w:rFonts w:ascii="David" w:hAnsi="David" w:cs="David"/>
               </w:rPr>
-              <w:t>4.09503407912858</w:t>
+              <w:t>0.1730235485493322</w:t>
             </w:r>
           </w:p>
         </w:tc>
@@ -4558,7 +4453,7 @@
               <w:rPr>
                 <w:rFonts w:ascii="David" w:hAnsi="David" w:cs="David"/>
               </w:rPr>
-              <w:t>3.9770606857321886</w:t>
+              <w:t>0.11621842983634183</w:t>
             </w:r>
           </w:p>
         </w:tc>
@@ -4579,7 +4474,7 @@
               <w:rPr>
                 <w:rFonts w:ascii="David" w:hAnsi="David" w:cs="David"/>
               </w:rPr>
-              <w:t>4.0913728947070895</w:t>
+              <w:t>0.11922067354418046</w:t>
             </w:r>
           </w:p>
         </w:tc>
@@ -4923,84 +4818,24 @@
           <w:rFonts w:ascii="David" w:hAnsi="David" w:cs="David"/>
           <w:b/>
           <w:bCs/>
-          <w:sz w:val="24"/>
-          <w:szCs w:val="24"/>
-        </w:rPr>
-        <w:t>(Q</w:t>
-      </w:r>
-      <w:r>
-        <w:rPr>
-          <w:rFonts w:ascii="David" w:hAnsi="David" w:cs="David"/>
-          <w:b/>
-          <w:bCs/>
-          <w:sz w:val="24"/>
-          <w:szCs w:val="24"/>
-        </w:rPr>
-        <w:t>7</w:t>
-      </w:r>
-      <w:r>
-        <w:rPr>
-          <w:rFonts w:ascii="David" w:hAnsi="David" w:cs="David"/>
-          <w:b/>
-          <w:bCs/>
-          <w:sz w:val="24"/>
-          <w:szCs w:val="24"/>
-        </w:rPr>
-        <w:t>)</w:t>
-      </w:r>
-      <w:r>
-        <w:rPr>
-          <w:rFonts w:ascii="David" w:hAnsi="David" w:cs="David"/>
-          <w:sz w:val="24"/>
-          <w:szCs w:val="24"/>
-        </w:rPr>
-        <w:t xml:space="preserve"> </w:t>
-      </w:r>
-      <w:r>
-        <w:rPr>
-          <w:rFonts w:ascii="David" w:hAnsi="David" w:cs="David"/>
-          <w:sz w:val="24"/>
-          <w:szCs w:val="24"/>
-        </w:rPr>
-        <w:t>The plots and values detailed in “the repeated tuning process” are:</w:t>
-      </w:r>
-    </w:p>
-    <w:p>
-      <w:pPr>
-        <w:spacing w:line="360" w:lineRule="auto"/>
-        <w:rPr>
-          <w:rFonts w:ascii="David" w:hAnsi="David" w:cs="David"/>
-          <w:b/>
-          <w:bCs/>
           <w:color w:val="4472C4" w:themeColor="accent1"/>
           <w:sz w:val="28"/>
           <w:szCs w:val="28"/>
           <w:u w:val="single"/>
         </w:rPr>
-      </w:pPr>
-      <w:r>
-        <w:rPr>
-          <w:rFonts w:ascii="David" w:hAnsi="David" w:cs="David"/>
-          <w:b/>
-          <w:bCs/>
-          <w:color w:val="4472C4" w:themeColor="accent1"/>
-          <w:sz w:val="28"/>
-          <w:szCs w:val="28"/>
-          <w:u w:val="single"/>
-        </w:rPr>
         <w:drawing>
-          <wp:anchor distT="0" distB="0" distL="114300" distR="114300" simplePos="0" relativeHeight="251662336" behindDoc="0" locked="0" layoutInCell="1" allowOverlap="1" wp14:anchorId="6D6A915E" wp14:editId="251A9E88">
+          <wp:anchor distT="0" distB="0" distL="114300" distR="114300" simplePos="0" relativeHeight="251666432" behindDoc="0" locked="0" layoutInCell="1" allowOverlap="1" wp14:anchorId="47E711CC" wp14:editId="19DA6643">
             <wp:simplePos x="0" y="0"/>
             <wp:positionH relativeFrom="margin">
               <wp:align>left</wp:align>
             </wp:positionH>
             <wp:positionV relativeFrom="paragraph">
-              <wp:posOffset>38375</wp:posOffset>
+              <wp:posOffset>324457</wp:posOffset>
             </wp:positionV>
-            <wp:extent cx="5157470" cy="3623310"/>
-            <wp:effectExtent l="0" t="0" r="5080" b="0"/>
+            <wp:extent cx="5114611" cy="3539315"/>
+            <wp:effectExtent l="0" t="0" r="0" b="4445"/>
             <wp:wrapNone/>
-            <wp:docPr id="753471037" name="Picture 1"/>
+            <wp:docPr id="1281503986" name="Picture 1"/>
             <wp:cNvGraphicFramePr>
               <a:graphicFrameLocks xmlns:a="http://schemas.openxmlformats.org/drawingml/2006/main" noChangeAspect="1"/>
             </wp:cNvGraphicFramePr>
@@ -5008,7 +4843,7 @@
               <a:graphicData uri="http://schemas.openxmlformats.org/drawingml/2006/picture">
                 <pic:pic xmlns:pic="http://schemas.openxmlformats.org/drawingml/2006/picture">
                   <pic:nvPicPr>
-                    <pic:cNvPr id="753471037" name=""/>
+                    <pic:cNvPr id="1281503986" name=""/>
                     <pic:cNvPicPr/>
                   </pic:nvPicPr>
                   <pic:blipFill>
@@ -5026,7 +4861,7 @@
                   <pic:spPr>
                     <a:xfrm>
                       <a:off x="0" y="0"/>
-                      <a:ext cx="5157470" cy="3623310"/>
+                      <a:ext cx="5114611" cy="3539315"/>
                     </a:xfrm>
                     <a:prstGeom prst="rect">
                       <a:avLst/>
@@ -5044,6 +4879,32 @@
           </wp:anchor>
         </w:drawing>
       </w:r>
+      <w:r>
+        <w:rPr>
+          <w:rFonts w:ascii="David" w:hAnsi="David" w:cs="David"/>
+          <w:b/>
+          <w:bCs/>
+          <w:sz w:val="24"/>
+          <w:szCs w:val="24"/>
+        </w:rPr>
+        <w:t>(Q7)</w:t>
+      </w:r>
+      <w:r>
+        <w:rPr>
+          <w:rFonts w:ascii="David" w:hAnsi="David" w:cs="David"/>
+          <w:sz w:val="24"/>
+          <w:szCs w:val="24"/>
+        </w:rPr>
+        <w:t xml:space="preserve"> </w:t>
+      </w:r>
+      <w:r>
+        <w:rPr>
+          <w:rFonts w:ascii="David" w:hAnsi="David" w:cs="David"/>
+          <w:sz w:val="24"/>
+          <w:szCs w:val="24"/>
+        </w:rPr>
+        <w:t>The plots and values detailed in “the repeated tuning process” are:</w:t>
+      </w:r>
     </w:p>
     <w:p>
       <w:pPr>
@@ -5184,7 +5045,10 @@
           <w:u w:val="single"/>
         </w:rPr>
       </w:pPr>
-      <w:r>
+    </w:p>
+    <w:p>
+      <w:pPr>
+        <w:spacing w:line="360" w:lineRule="auto"/>
         <w:rPr>
           <w:rFonts w:ascii="David" w:hAnsi="David" w:cs="David"/>
           <w:b/>
@@ -5192,12 +5056,23 @@
           <w:color w:val="4472C4" w:themeColor="accent1"/>
           <w:sz w:val="28"/>
           <w:szCs w:val="28"/>
+          <w:u w:val="single"/>
+        </w:rPr>
+      </w:pPr>
+      <w:r>
+        <w:rPr>
+          <w:rFonts w:ascii="David" w:hAnsi="David" w:cs="David"/>
+          <w:b/>
+          <w:bCs/>
+          <w:color w:val="4472C4" w:themeColor="accent1"/>
+          <w:sz w:val="28"/>
+          <w:szCs w:val="28"/>
         </w:rPr>
         <w:drawing>
-          <wp:inline distT="0" distB="0" distL="0" distR="0" wp14:anchorId="1C76C4FF" wp14:editId="0D490B2F">
-            <wp:extent cx="3933820" cy="375314"/>
-            <wp:effectExtent l="0" t="0" r="0" b="5715"/>
-            <wp:docPr id="154634799" name="Picture 1"/>
+          <wp:inline distT="0" distB="0" distL="0" distR="0" wp14:anchorId="68C7209F" wp14:editId="3A3B51CC">
+            <wp:extent cx="4001058" cy="428685"/>
+            <wp:effectExtent l="0" t="0" r="0" b="9525"/>
+            <wp:docPr id="1188758747" name="Picture 1"/>
             <wp:cNvGraphicFramePr>
               <a:graphicFrameLocks xmlns:a="http://schemas.openxmlformats.org/drawingml/2006/main" noChangeAspect="1"/>
             </wp:cNvGraphicFramePr>
@@ -5205,30 +5080,23 @@
               <a:graphicData uri="http://schemas.openxmlformats.org/drawingml/2006/picture">
                 <pic:pic xmlns:pic="http://schemas.openxmlformats.org/drawingml/2006/picture">
                   <pic:nvPicPr>
-                    <pic:cNvPr id="154634799" name=""/>
+                    <pic:cNvPr id="1188758747" name=""/>
                     <pic:cNvPicPr/>
                   </pic:nvPicPr>
-                  <pic:blipFill rotWithShape="1">
+                  <pic:blipFill>
                     <a:blip r:embed="rId10"/>
-                    <a:srcRect t="1" b="3895"/>
-                    <a:stretch/>
+                    <a:stretch>
+                      <a:fillRect/>
+                    </a:stretch>
                   </pic:blipFill>
-                  <pic:spPr bwMode="auto">
+                  <pic:spPr>
                     <a:xfrm>
                       <a:off x="0" y="0"/>
-                      <a:ext cx="3934374" cy="375367"/>
+                      <a:ext cx="4001058" cy="428685"/>
                     </a:xfrm>
                     <a:prstGeom prst="rect">
                       <a:avLst/>
                     </a:prstGeom>
-                    <a:ln>
-                      <a:noFill/>
-                    </a:ln>
-                    <a:extLst>
-                      <a:ext uri="{53640926-AAD7-44D8-BBD7-CCE9431645EC}">
-                        <a14:shadowObscured xmlns:a14="http://schemas.microsoft.com/office/drawing/2010/main"/>
-                      </a:ext>
-                    </a:extLst>
                   </pic:spPr>
                 </pic:pic>
               </a:graphicData>
@@ -5284,10 +5152,10 @@
         <w:tblLook w:val="04A0" w:firstRow="1" w:lastRow="0" w:firstColumn="1" w:lastColumn="0" w:noHBand="0" w:noVBand="1"/>
       </w:tblPr>
       <w:tblGrid>
-        <w:gridCol w:w="2162"/>
-        <w:gridCol w:w="2158"/>
-        <w:gridCol w:w="2231"/>
-        <w:gridCol w:w="2465"/>
+        <w:gridCol w:w="2119"/>
+        <w:gridCol w:w="2112"/>
+        <w:gridCol w:w="2223"/>
+        <w:gridCol w:w="2562"/>
       </w:tblGrid>
       <w:tr>
         <w:trPr>
@@ -5296,7 +5164,7 @@
         <w:tc>
           <w:tcPr>
             <w:cnfStyle w:val="001000000000" w:firstRow="0" w:lastRow="0" w:firstColumn="1" w:lastColumn="0" w:oddVBand="0" w:evenVBand="0" w:oddHBand="0" w:evenHBand="0" w:firstRowFirstColumn="0" w:firstRowLastColumn="0" w:lastRowFirstColumn="0" w:lastRowLastColumn="0"/>
-            <w:tcW w:w="2254" w:type="dxa"/>
+            <w:tcW w:w="2162" w:type="dxa"/>
           </w:tcPr>
           <w:p>
             <w:pPr>
@@ -5316,7 +5184,7 @@
         </w:tc>
         <w:tc>
           <w:tcPr>
-            <w:tcW w:w="2254" w:type="dxa"/>
+            <w:tcW w:w="2158" w:type="dxa"/>
           </w:tcPr>
           <w:p>
             <w:pPr>
@@ -5337,7 +5205,7 @@
         </w:tc>
         <w:tc>
           <w:tcPr>
-            <w:tcW w:w="2254" w:type="dxa"/>
+            <w:tcW w:w="2231" w:type="dxa"/>
           </w:tcPr>
           <w:p>
             <w:pPr>
@@ -5358,7 +5226,7 @@
         </w:tc>
         <w:tc>
           <w:tcPr>
-            <w:tcW w:w="2254" w:type="dxa"/>
+            <w:tcW w:w="2465" w:type="dxa"/>
           </w:tcPr>
           <w:p>
             <w:pPr>
@@ -5385,7 +5253,7 @@
         <w:tc>
           <w:tcPr>
             <w:cnfStyle w:val="001000000000" w:firstRow="0" w:lastRow="0" w:firstColumn="1" w:lastColumn="0" w:oddVBand="0" w:evenVBand="0" w:oddHBand="0" w:evenHBand="0" w:firstRowFirstColumn="0" w:firstRowLastColumn="0" w:lastRowFirstColumn="0" w:lastRowLastColumn="0"/>
-            <w:tcW w:w="2254" w:type="dxa"/>
+            <w:tcW w:w="2162" w:type="dxa"/>
           </w:tcPr>
           <w:p>
             <w:pPr>
@@ -5399,7 +5267,7 @@
         </w:tc>
         <w:tc>
           <w:tcPr>
-            <w:tcW w:w="2254" w:type="dxa"/>
+            <w:tcW w:w="2158" w:type="dxa"/>
           </w:tcPr>
           <w:p>
             <w:pPr>
@@ -5414,7 +5282,7 @@
         </w:tc>
         <w:tc>
           <w:tcPr>
-            <w:tcW w:w="4508" w:type="dxa"/>
+            <w:tcW w:w="4696" w:type="dxa"/>
             <w:gridSpan w:val="2"/>
             <w:vAlign w:val="center"/>
           </w:tcPr>
@@ -5440,7 +5308,7 @@
         <w:tc>
           <w:tcPr>
             <w:cnfStyle w:val="001000000000" w:firstRow="0" w:lastRow="0" w:firstColumn="1" w:lastColumn="0" w:oddVBand="0" w:evenVBand="0" w:oddHBand="0" w:evenHBand="0" w:firstRowFirstColumn="0" w:firstRowLastColumn="0" w:lastRowFirstColumn="0" w:lastRowLastColumn="0"/>
-            <w:tcW w:w="2254" w:type="dxa"/>
+            <w:tcW w:w="2162" w:type="dxa"/>
           </w:tcPr>
           <w:p>
             <w:pPr>
@@ -5460,7 +5328,7 @@
         </w:tc>
         <w:tc>
           <w:tcPr>
-            <w:tcW w:w="2254" w:type="dxa"/>
+            <w:tcW w:w="2158" w:type="dxa"/>
             <w:vAlign w:val="center"/>
           </w:tcPr>
           <w:p>
@@ -5482,7 +5350,7 @@
         </w:tc>
         <w:tc>
           <w:tcPr>
-            <w:tcW w:w="2254" w:type="dxa"/>
+            <w:tcW w:w="2231" w:type="dxa"/>
             <w:vAlign w:val="center"/>
           </w:tcPr>
           <w:p>
@@ -5492,21 +5360,19 @@
               <w:cnfStyle w:val="000000000000" w:firstRow="0" w:lastRow="0" w:firstColumn="0" w:lastColumn="0" w:oddVBand="0" w:evenVBand="0" w:oddHBand="0" w:evenHBand="0" w:firstRowFirstColumn="0" w:firstRowLastColumn="0" w:lastRowFirstColumn="0" w:lastRowLastColumn="0"/>
               <w:rPr>
                 <w:rFonts w:ascii="David" w:hAnsi="David" w:cs="David"/>
-                <w:lang w:val="en-IL"/>
               </w:rPr>
             </w:pPr>
             <w:r>
               <w:rPr>
                 <w:rFonts w:ascii="David" w:hAnsi="David" w:cs="David"/>
-                <w:lang w:val="en-IL"/>
-              </w:rPr>
-              <w:t>4.07871423877061</w:t>
+              </w:rPr>
+              <w:t>0.1723340019824137</w:t>
             </w:r>
           </w:p>
         </w:tc>
         <w:tc>
           <w:tcPr>
-            <w:tcW w:w="2254" w:type="dxa"/>
+            <w:tcW w:w="2465" w:type="dxa"/>
             <w:vAlign w:val="center"/>
           </w:tcPr>
           <w:p>
@@ -5522,7 +5388,7 @@
               <w:rPr>
                 <w:rFonts w:ascii="David" w:hAnsi="David" w:cs="David"/>
               </w:rPr>
-              <w:t>4.09503407912858</w:t>
+              <w:t>0.1730235485493322</w:t>
             </w:r>
           </w:p>
         </w:tc>
@@ -5534,7 +5400,7 @@
         <w:tc>
           <w:tcPr>
             <w:cnfStyle w:val="001000000000" w:firstRow="0" w:lastRow="0" w:firstColumn="1" w:lastColumn="0" w:oddVBand="0" w:evenVBand="0" w:oddHBand="0" w:evenHBand="0" w:firstRowFirstColumn="0" w:firstRowLastColumn="0" w:lastRowFirstColumn="0" w:lastRowLastColumn="0"/>
-            <w:tcW w:w="2254" w:type="dxa"/>
+            <w:tcW w:w="2162" w:type="dxa"/>
           </w:tcPr>
           <w:p>
             <w:pPr>
@@ -5554,7 +5420,7 @@
         </w:tc>
         <w:tc>
           <w:tcPr>
-            <w:tcW w:w="2254" w:type="dxa"/>
+            <w:tcW w:w="2158" w:type="dxa"/>
             <w:vAlign w:val="center"/>
           </w:tcPr>
           <w:p>
@@ -5576,7 +5442,7 @@
         </w:tc>
         <w:tc>
           <w:tcPr>
-            <w:tcW w:w="2254" w:type="dxa"/>
+            <w:tcW w:w="2231" w:type="dxa"/>
           </w:tcPr>
           <w:p>
             <w:pPr>
@@ -5591,13 +5457,13 @@
               <w:rPr>
                 <w:rFonts w:ascii="David" w:hAnsi="David" w:cs="David"/>
               </w:rPr>
-              <w:t>3.9770606857321886</w:t>
+              <w:t>0.11621842983634183</w:t>
             </w:r>
           </w:p>
         </w:tc>
         <w:tc>
           <w:tcPr>
-            <w:tcW w:w="2254" w:type="dxa"/>
+            <w:tcW w:w="2465" w:type="dxa"/>
           </w:tcPr>
           <w:p>
             <w:pPr>
@@ -5612,7 +5478,7 @@
               <w:rPr>
                 <w:rFonts w:ascii="David" w:hAnsi="David" w:cs="David"/>
               </w:rPr>
-              <w:t>4.0913728947070895</w:t>
+              <w:t>0.11922067354418046</w:t>
             </w:r>
           </w:p>
         </w:tc>
@@ -5621,7 +5487,7 @@
         <w:tc>
           <w:tcPr>
             <w:cnfStyle w:val="001000000000" w:firstRow="0" w:lastRow="0" w:firstColumn="1" w:lastColumn="0" w:oddVBand="0" w:evenVBand="0" w:oddHBand="0" w:evenHBand="0" w:firstRowFirstColumn="0" w:firstRowLastColumn="0" w:lastRowFirstColumn="0" w:lastRowLastColumn="0"/>
-            <w:tcW w:w="2254" w:type="dxa"/>
+            <w:tcW w:w="2162" w:type="dxa"/>
           </w:tcPr>
           <w:p>
             <w:pPr>
@@ -5641,7 +5507,7 @@
         </w:tc>
         <w:tc>
           <w:tcPr>
-            <w:tcW w:w="2254" w:type="dxa"/>
+            <w:tcW w:w="2158" w:type="dxa"/>
             <w:vAlign w:val="center"/>
           </w:tcPr>
           <w:p>
@@ -5663,7 +5529,7 @@
         </w:tc>
         <w:tc>
           <w:tcPr>
-            <w:tcW w:w="2254" w:type="dxa"/>
+            <w:tcW w:w="2231" w:type="dxa"/>
           </w:tcPr>
           <w:p>
             <w:pPr>
@@ -5678,13 +5544,13 @@
               <w:rPr>
                 <w:rFonts w:ascii="David" w:hAnsi="David" w:cs="David"/>
               </w:rPr>
-              <w:t>3.9883157819489305</w:t>
+              <w:t>0.11700175082620592</w:t>
             </w:r>
           </w:p>
         </w:tc>
         <w:tc>
           <w:tcPr>
-            <w:tcW w:w="2254" w:type="dxa"/>
+            <w:tcW w:w="2465" w:type="dxa"/>
           </w:tcPr>
           <w:p>
             <w:pPr>
@@ -5707,7 +5573,7 @@
               <w:rPr>
                 <w:rFonts w:ascii="David" w:hAnsi="David" w:cs="David"/>
               </w:rPr>
-              <w:t>4.0534871628948625</w:t>
+              <w:t>0.11864425023047973</w:t>
             </w:r>
           </w:p>
         </w:tc>
@@ -5823,10 +5689,18 @@
           <w:szCs w:val="24"/>
         </w:rPr>
         <w:drawing>
-          <wp:inline distT="0" distB="0" distL="0" distR="0" wp14:anchorId="5E5F8C6B" wp14:editId="129AC84E">
-            <wp:extent cx="1714739" cy="1095528"/>
-            <wp:effectExtent l="0" t="0" r="0" b="9525"/>
-            <wp:docPr id="284466688" name="Picture 1"/>
+          <wp:anchor distT="0" distB="0" distL="114300" distR="114300" simplePos="0" relativeHeight="251667456" behindDoc="0" locked="0" layoutInCell="1" allowOverlap="1" wp14:anchorId="6625C441" wp14:editId="05723115">
+            <wp:simplePos x="0" y="0"/>
+            <wp:positionH relativeFrom="column">
+              <wp:posOffset>0</wp:posOffset>
+            </wp:positionH>
+            <wp:positionV relativeFrom="paragraph">
+              <wp:posOffset>452120</wp:posOffset>
+            </wp:positionV>
+            <wp:extent cx="2543175" cy="1085850"/>
+            <wp:effectExtent l="0" t="0" r="9525" b="0"/>
+            <wp:wrapNone/>
+            <wp:docPr id="511574699" name="Picture 1"/>
             <wp:cNvGraphicFramePr>
               <a:graphicFrameLocks xmlns:a="http://schemas.openxmlformats.org/drawingml/2006/main" noChangeAspect="1"/>
             </wp:cNvGraphicFramePr>
@@ -5834,11 +5708,17 @@
               <a:graphicData uri="http://schemas.openxmlformats.org/drawingml/2006/picture">
                 <pic:pic xmlns:pic="http://schemas.openxmlformats.org/drawingml/2006/picture">
                   <pic:nvPicPr>
-                    <pic:cNvPr id="284466688" name=""/>
+                    <pic:cNvPr id="511574699" name=""/>
                     <pic:cNvPicPr/>
                   </pic:nvPicPr>
                   <pic:blipFill>
-                    <a:blip r:embed="rId11"/>
+                    <a:blip r:embed="rId11">
+                      <a:extLst>
+                        <a:ext uri="{28A0092B-C50C-407E-A947-70E740481C1C}">
+                          <a14:useLocalDpi xmlns:a14="http://schemas.microsoft.com/office/drawing/2010/main" val="0"/>
+                        </a:ext>
+                      </a:extLst>
+                    </a:blip>
                     <a:stretch>
                       <a:fillRect/>
                     </a:stretch>
@@ -5846,7 +5726,7 @@
                   <pic:spPr>
                     <a:xfrm>
                       <a:off x="0" y="0"/>
-                      <a:ext cx="1714739" cy="1095528"/>
+                      <a:ext cx="2543175" cy="1085850"/>
                     </a:xfrm>
                     <a:prstGeom prst="rect">
                       <a:avLst/>
@@ -5855,7 +5735,7 @@
                 </pic:pic>
               </a:graphicData>
             </a:graphic>
-          </wp:inline>
+          </wp:anchor>
         </w:drawing>
       </w:r>
     </w:p>
@@ -5892,27 +5772,23 @@
       <w:r>
         <w:rPr>
           <w:rFonts w:ascii="David" w:hAnsi="David" w:cs="David"/>
-          <w:b/>
-          <w:bCs/>
-          <w:color w:val="4472C4" w:themeColor="accent1"/>
-          <w:sz w:val="28"/>
-          <w:szCs w:val="28"/>
-          <w:u w:val="single"/>
+          <w:sz w:val="24"/>
+          <w:szCs w:val="24"/>
         </w:rPr>
         <w:lastRenderedPageBreak/>
         <w:drawing>
-          <wp:anchor distT="0" distB="0" distL="114300" distR="114300" simplePos="0" relativeHeight="251663360" behindDoc="0" locked="0" layoutInCell="1" allowOverlap="1" wp14:anchorId="6A68AF7B" wp14:editId="09D7C00F">
+          <wp:anchor distT="0" distB="0" distL="114300" distR="114300" simplePos="0" relativeHeight="251668480" behindDoc="0" locked="0" layoutInCell="1" allowOverlap="1" wp14:anchorId="04CAC997" wp14:editId="2551F628">
             <wp:simplePos x="0" y="0"/>
             <wp:positionH relativeFrom="margin">
               <wp:align>left</wp:align>
             </wp:positionH>
             <wp:positionV relativeFrom="paragraph">
-              <wp:posOffset>229127</wp:posOffset>
+              <wp:posOffset>326571</wp:posOffset>
             </wp:positionV>
-            <wp:extent cx="3016155" cy="2110573"/>
-            <wp:effectExtent l="0" t="0" r="0" b="4445"/>
+            <wp:extent cx="2858756" cy="2000432"/>
+            <wp:effectExtent l="0" t="0" r="0" b="0"/>
             <wp:wrapNone/>
-            <wp:docPr id="1045972942" name="Picture 1"/>
+            <wp:docPr id="668516957" name="Picture 1"/>
             <wp:cNvGraphicFramePr>
               <a:graphicFrameLocks xmlns:a="http://schemas.openxmlformats.org/drawingml/2006/main" noChangeAspect="1"/>
             </wp:cNvGraphicFramePr>
@@ -5920,7 +5796,7 @@
               <a:graphicData uri="http://schemas.openxmlformats.org/drawingml/2006/picture">
                 <pic:pic xmlns:pic="http://schemas.openxmlformats.org/drawingml/2006/picture">
                   <pic:nvPicPr>
-                    <pic:cNvPr id="1045972942" name=""/>
+                    <pic:cNvPr id="668516957" name=""/>
                     <pic:cNvPicPr/>
                   </pic:nvPicPr>
                   <pic:blipFill>
@@ -5938,7 +5814,7 @@
                   <pic:spPr>
                     <a:xfrm>
                       <a:off x="0" y="0"/>
-                      <a:ext cx="3016155" cy="2110573"/>
+                      <a:ext cx="2858756" cy="2000432"/>
                     </a:xfrm>
                     <a:prstGeom prst="rect">
                       <a:avLst/>
@@ -6132,7 +6008,7 @@
           <w:sz w:val="24"/>
           <w:szCs w:val="24"/>
         </w:rPr>
-        <w:t>1</w:t>
+        <w:t>11</w:t>
       </w:r>
       <w:r>
         <w:rPr>
@@ -6142,8 +6018,59 @@
           <w:sz w:val="24"/>
           <w:szCs w:val="24"/>
         </w:rPr>
-        <w:t>1</w:t>
-      </w:r>
+        <w:t>)</w:t>
+      </w:r>
+      <w:r>
+        <w:rPr>
+          <w:rFonts w:ascii="David" w:hAnsi="David" w:cs="David"/>
+          <w:sz w:val="24"/>
+          <w:szCs w:val="24"/>
+        </w:rPr>
+        <w:t xml:space="preserve"> </w:t>
+      </w:r>
+      <w:r>
+        <w:rPr>
+          <w:rFonts w:ascii="David" w:hAnsi="David" w:cs="David"/>
+          <w:sz w:val="24"/>
+          <w:szCs w:val="24"/>
+          <w:lang w:val="en-US"/>
+        </w:rPr>
+        <w:t>The</w:t>
+      </w:r>
+      <w:r>
+        <w:rPr>
+          <w:rFonts w:ascii="David" w:hAnsi="David" w:cs="David"/>
+          <w:sz w:val="24"/>
+          <w:szCs w:val="24"/>
+        </w:rPr>
+        <w:t xml:space="preserve"> magnitude of the coefficients is interesting because it reflects feature selection. Lasso uses L1-regularization, which can shrink some coefficients to exactly zero, like we got on our report, effectively removing less important features from the model. By examining the magnitudes, we can identify which features contribute most to the predictions and which are irrelevant, helping with dimensionality reduction.</w:t>
+      </w:r>
+      <w:r>
+        <w:rPr>
+          <w:rFonts w:ascii="David" w:hAnsi="David" w:cs="David"/>
+          <w:sz w:val="24"/>
+          <w:szCs w:val="24"/>
+        </w:rPr>
+        <w:br/>
+      </w:r>
+      <w:r>
+        <w:rPr>
+          <w:rFonts w:ascii="David" w:hAnsi="David" w:cs="David"/>
+          <w:sz w:val="24"/>
+          <w:szCs w:val="24"/>
+        </w:rPr>
+        <w:t>Normalizing the features before applying Lasso ensures that all features contribute equally to the regularization process, allowing for a fair comparison of coefficient magnitudes and preventing features with larger scales from dominating the penalty, ultimately enhancing the model's ability to generalize well to unseen data.</w:t>
+      </w:r>
+    </w:p>
+    <w:p>
+      <w:pPr>
+        <w:spacing w:line="360" w:lineRule="auto"/>
+        <w:rPr>
+          <w:rFonts w:ascii="David" w:hAnsi="David" w:cs="David"/>
+          <w:sz w:val="24"/>
+          <w:szCs w:val="24"/>
+        </w:rPr>
+      </w:pPr>
       <w:r>
         <w:rPr>
           <w:rFonts w:ascii="David" w:hAnsi="David" w:cs="David"/>
@@ -6152,7 +6079,7 @@
           <w:sz w:val="24"/>
           <w:szCs w:val="24"/>
         </w:rPr>
-        <w:t>)</w:t>
+        <w:t>(Q12)</w:t>
       </w:r>
       <w:r>
         <w:rPr>
@@ -6167,17 +6094,8 @@
           <w:rFonts w:ascii="David" w:hAnsi="David" w:cs="David"/>
           <w:sz w:val="24"/>
           <w:szCs w:val="24"/>
-          <w:lang w:val="en-US"/>
-        </w:rPr>
-        <w:t>The</w:t>
-      </w:r>
-      <w:r>
-        <w:rPr>
-          <w:rFonts w:ascii="David" w:hAnsi="David" w:cs="David"/>
-          <w:sz w:val="24"/>
-          <w:szCs w:val="24"/>
-        </w:rPr>
-        <w:t xml:space="preserve"> magnitude of the coefficients is interesting because it reflects feature selection. Lasso uses L1-regularization, which can shrink some coefficients to exactly zero, like we got on our report, effectively removing less important features from the model. By examining the magnitudes, we can identify which features contribute most to the predictions and which are irrelevant, helping with dimensionality reduction.</w:t>
+        </w:rPr>
+        <w:t xml:space="preserve">If we hadn't normalized the features before running the Lasso regression, the training performance of the model could definitely be different. Lasso uses L1 regularization, which adds a penalty based on the size of the coefficients. If the features are on different scales, the ones with larger values could end up having a bigger impact on the model than they deserve, while smaller-scaled features might get pushed down more than they should. </w:t>
       </w:r>
       <w:r>
         <w:rPr>
@@ -6193,7 +6111,7 @@
           <w:sz w:val="24"/>
           <w:szCs w:val="24"/>
         </w:rPr>
-        <w:t>Normalizing the features before applying Lasso ensures that all features contribute equally to the regularization process, allowing for a fair comparison of coefficient magnitudes and preventing features with larger scales from dominating the penalty, ultimately enhancing the model's ability to generalize well to unseen data.</w:t>
+        <w:t>This means the model might end up favoring certain features just because they have larger numbers, rather than based on how important they really are. So, without normalization, we might end up with a model that doesn't really capture the true relationships in the data and could perform poorly on new data.</w:t>
       </w:r>
     </w:p>
     <w:p>
@@ -6213,50 +6131,8 @@
           <w:sz w:val="24"/>
           <w:szCs w:val="24"/>
         </w:rPr>
-        <w:t>(Q12)</w:t>
-      </w:r>
-      <w:r>
-        <w:rPr>
-          <w:rFonts w:ascii="David" w:hAnsi="David" w:cs="David"/>
-          <w:sz w:val="24"/>
-          <w:szCs w:val="24"/>
-        </w:rPr>
-        <w:t xml:space="preserve"> </w:t>
-      </w:r>
-      <w:r>
-        <w:rPr>
-          <w:rFonts w:ascii="David" w:hAnsi="David" w:cs="David"/>
-          <w:sz w:val="24"/>
-          <w:szCs w:val="24"/>
-        </w:rPr>
-        <w:t xml:space="preserve">If we hadn't normalized the features before running the Lasso regression, the training performance of the model could definitely be different. Lasso uses L1 regularization, which adds a penalty based on the size of the coefficients. If the features are on different scales, the ones with larger values could end up having a bigger impact on the model than they deserve, while smaller-scaled features might get pushed down more than they should. </w:t>
-      </w:r>
-      <w:r>
-        <w:rPr>
-          <w:rFonts w:ascii="David" w:hAnsi="David" w:cs="David"/>
-          <w:sz w:val="24"/>
-          <w:szCs w:val="24"/>
-        </w:rPr>
-        <w:br/>
-      </w:r>
-      <w:r>
-        <w:rPr>
-          <w:rFonts w:ascii="David" w:hAnsi="David" w:cs="David"/>
-          <w:sz w:val="24"/>
-          <w:szCs w:val="24"/>
-        </w:rPr>
-        <w:t>This means the model might end up favoring certain features just because they have larger numbers, rather than based on how important they really are. So, without normalization, we might end up with a model that doesn't really capture the true relationships in the data and could perform poorly on new data.</w:t>
-      </w:r>
-    </w:p>
-    <w:p>
-      <w:pPr>
-        <w:spacing w:line="360" w:lineRule="auto"/>
-        <w:rPr>
-          <w:rFonts w:ascii="David" w:hAnsi="David" w:cs="David"/>
-          <w:sz w:val="24"/>
-          <w:szCs w:val="24"/>
-        </w:rPr>
-      </w:pPr>
+        <w:t>(Q13)</w:t>
+      </w:r>
       <w:r>
         <w:rPr>
           <w:rFonts w:ascii="David" w:hAnsi="David" w:cs="David"/>
@@ -6265,36 +6141,6 @@
           <w:sz w:val="24"/>
           <w:szCs w:val="24"/>
         </w:rPr>
-        <w:t>(Q1</w:t>
-      </w:r>
-      <w:r>
-        <w:rPr>
-          <w:rFonts w:ascii="David" w:hAnsi="David" w:cs="David"/>
-          <w:b/>
-          <w:bCs/>
-          <w:sz w:val="24"/>
-          <w:szCs w:val="24"/>
-        </w:rPr>
-        <w:t>3</w:t>
-      </w:r>
-      <w:r>
-        <w:rPr>
-          <w:rFonts w:ascii="David" w:hAnsi="David" w:cs="David"/>
-          <w:b/>
-          <w:bCs/>
-          <w:sz w:val="24"/>
-          <w:szCs w:val="24"/>
-        </w:rPr>
-        <w:t>)</w:t>
-      </w:r>
-      <w:r>
-        <w:rPr>
-          <w:rFonts w:ascii="David" w:hAnsi="David" w:cs="David"/>
-          <w:b/>
-          <w:bCs/>
-          <w:sz w:val="24"/>
-          <w:szCs w:val="24"/>
-        </w:rPr>
         <w:t xml:space="preserve"> </w:t>
       </w:r>
       <w:r>
@@ -6326,7 +6172,7 @@
       <w:pPr>
         <w:spacing w:line="360" w:lineRule="auto"/>
         <w:rPr>
-          <w:rFonts w:ascii="David" w:hAnsi="David" w:cs="David" w:hint="cs"/>
+          <w:rFonts w:ascii="David" w:hAnsi="David" w:cs="David"/>
           <w:b/>
           <w:bCs/>
           <w:color w:val="4472C4" w:themeColor="accent1"/>

</xml_diff>

<commit_message>
Section 4 - up to q16
</commit_message>
<xml_diff>
--- a/Dry/318849270-315116095.docx
+++ b/Dry/318849270-315116095.docx
@@ -2889,6 +2889,7 @@
       <w:r>
         <w:rPr>
           <w:rFonts w:ascii="David" w:hAnsi="David" w:cs="David"/>
+          <w:noProof/>
           <w:sz w:val="24"/>
           <w:szCs w:val="24"/>
         </w:rPr>
@@ -3026,6 +3027,7 @@
       <w:r>
         <w:rPr>
           <w:rFonts w:ascii="David" w:hAnsi="David" w:cs="David"/>
+          <w:noProof/>
         </w:rPr>
         <w:drawing>
           <wp:anchor distT="0" distB="0" distL="114300" distR="114300" simplePos="0" relativeHeight="251664384" behindDoc="0" locked="0" layoutInCell="1" allowOverlap="1" wp14:anchorId="4984EE86" wp14:editId="15EB34EE">
@@ -3907,6 +3909,7 @@
       <w:r>
         <w:rPr>
           <w:rFonts w:ascii="David" w:hAnsi="David" w:cs="David"/>
+          <w:noProof/>
         </w:rPr>
         <w:drawing>
           <wp:anchor distT="0" distB="0" distL="114300" distR="114300" simplePos="0" relativeHeight="251665408" behindDoc="0" locked="0" layoutInCell="1" allowOverlap="1" wp14:anchorId="3E68C698" wp14:editId="24F5E47A">
@@ -4085,6 +4088,7 @@
       <w:r>
         <w:rPr>
           <w:rFonts w:ascii="David" w:hAnsi="David" w:cs="David"/>
+          <w:noProof/>
         </w:rPr>
         <w:drawing>
           <wp:inline distT="0" distB="0" distL="0" distR="0" wp14:anchorId="6895E2D2" wp14:editId="592B8EAB">
@@ -4818,6 +4822,7 @@
           <w:rFonts w:ascii="David" w:hAnsi="David" w:cs="David"/>
           <w:b/>
           <w:bCs/>
+          <w:noProof/>
           <w:color w:val="4472C4" w:themeColor="accent1"/>
           <w:sz w:val="28"/>
           <w:szCs w:val="28"/>
@@ -5064,6 +5069,7 @@
           <w:rFonts w:ascii="David" w:hAnsi="David" w:cs="David"/>
           <w:b/>
           <w:bCs/>
+          <w:noProof/>
           <w:color w:val="4472C4" w:themeColor="accent1"/>
           <w:sz w:val="28"/>
           <w:szCs w:val="28"/>
@@ -5685,6 +5691,7 @@
           <w:rFonts w:ascii="David" w:hAnsi="David" w:cs="David"/>
           <w:b/>
           <w:bCs/>
+          <w:noProof/>
           <w:sz w:val="24"/>
           <w:szCs w:val="24"/>
         </w:rPr>
@@ -5772,6 +5779,7 @@
       <w:r>
         <w:rPr>
           <w:rFonts w:ascii="David" w:hAnsi="David" w:cs="David"/>
+          <w:noProof/>
           <w:sz w:val="24"/>
           <w:szCs w:val="24"/>
         </w:rPr>
@@ -6179,7 +6187,6 @@
           <w:sz w:val="28"/>
           <w:szCs w:val="28"/>
           <w:u w:val="single"/>
-          <w:rtl/>
         </w:rPr>
       </w:pPr>
       <w:r>
@@ -6194,6 +6201,484 @@
         </w:rPr>
         <w:lastRenderedPageBreak/>
         <w:t>Section 4: Polynomial fitting (visualization)</w:t>
+      </w:r>
+    </w:p>
+    <w:p>
+      <w:pPr>
+        <w:spacing w:line="360" w:lineRule="auto"/>
+        <w:rPr>
+          <w:rFonts w:ascii="David" w:hAnsi="David" w:cs="David"/>
+          <w:b/>
+          <w:bCs/>
+          <w:color w:val="4472C4" w:themeColor="accent1"/>
+          <w:sz w:val="28"/>
+          <w:szCs w:val="28"/>
+          <w:u w:val="single"/>
+          <w:lang w:val="en-IL"/>
+        </w:rPr>
+      </w:pPr>
+      <w:r>
+        <w:rPr>
+          <w:rFonts w:ascii="David" w:hAnsi="David" w:cs="David"/>
+          <w:b/>
+          <w:bCs/>
+          <w:sz w:val="24"/>
+          <w:szCs w:val="24"/>
+        </w:rPr>
+        <w:t>(Q1</w:t>
+      </w:r>
+      <w:r>
+        <w:rPr>
+          <w:rFonts w:ascii="David" w:hAnsi="David" w:cs="David"/>
+          <w:b/>
+          <w:bCs/>
+          <w:sz w:val="24"/>
+          <w:szCs w:val="24"/>
+        </w:rPr>
+        <w:t>4</w:t>
+      </w:r>
+      <w:r>
+        <w:rPr>
+          <w:rFonts w:ascii="David" w:hAnsi="David" w:cs="David"/>
+          <w:b/>
+          <w:bCs/>
+          <w:sz w:val="24"/>
+          <w:szCs w:val="24"/>
+        </w:rPr>
+        <w:t xml:space="preserve">) </w:t>
+      </w:r>
+      <w:r>
+        <w:rPr>
+          <w:rFonts w:ascii="David" w:hAnsi="David" w:cs="David"/>
+          <w:sz w:val="24"/>
+          <w:szCs w:val="24"/>
+        </w:rPr>
+        <w:t xml:space="preserve">Given a certain </w:t>
+      </w:r>
+      <w:r>
+        <w:rPr>
+          <w:rFonts w:ascii="David" w:hAnsi="David" w:cs="David"/>
+          <w:sz w:val="24"/>
+          <w:szCs w:val="24"/>
+        </w:rPr>
+        <w:t>correlation</w:t>
+      </w:r>
+      <w:r>
+        <w:rPr>
+          <w:rFonts w:ascii="David" w:hAnsi="David" w:cs="David"/>
+          <w:sz w:val="24"/>
+          <w:szCs w:val="24"/>
+        </w:rPr>
+        <w:t xml:space="preserve"> between the normalized features, we want to maintain this relationship to assign appropriate weights to the model. When we map the features to a higher dimension, we may disrupt the relationship between them and increase it exponentially, which could lead to a bias in </w:t>
+      </w:r>
+      <w:proofErr w:type="spellStart"/>
+      <w:r>
+        <w:rPr>
+          <w:rFonts w:ascii="David" w:hAnsi="David" w:cs="David"/>
+          <w:sz w:val="24"/>
+          <w:szCs w:val="24"/>
+        </w:rPr>
+        <w:t>favor</w:t>
+      </w:r>
+      <w:proofErr w:type="spellEnd"/>
+      <w:r>
+        <w:rPr>
+          <w:rFonts w:ascii="David" w:hAnsi="David" w:cs="David"/>
+          <w:sz w:val="24"/>
+          <w:szCs w:val="24"/>
+        </w:rPr>
+        <w:t xml:space="preserve"> of the feature with the larger values, giving it a higher weight than it had before the mapping. Therefore, normalization is required after mapping the features to a higher dimension to preserve the relationship between the features.</w:t>
+      </w:r>
+    </w:p>
+    <w:p>
+      <w:pPr>
+        <w:spacing w:line="360" w:lineRule="auto"/>
+        <w:rPr>
+          <w:rFonts w:ascii="David" w:hAnsi="David" w:cs="David"/>
+          <w:b/>
+          <w:bCs/>
+          <w:sz w:val="24"/>
+          <w:szCs w:val="24"/>
+        </w:rPr>
+      </w:pPr>
+      <w:r>
+        <w:rPr>
+          <w:rFonts w:ascii="David" w:hAnsi="David" w:cs="David"/>
+          <w:b/>
+          <w:bCs/>
+          <w:sz w:val="24"/>
+          <w:szCs w:val="24"/>
+        </w:rPr>
+        <w:drawing>
+          <wp:anchor distT="0" distB="0" distL="114300" distR="114300" simplePos="0" relativeHeight="251669504" behindDoc="0" locked="0" layoutInCell="1" allowOverlap="1" wp14:anchorId="662C7C31" wp14:editId="36007EF7">
+            <wp:simplePos x="0" y="0"/>
+            <wp:positionH relativeFrom="margin">
+              <wp:align>left</wp:align>
+            </wp:positionH>
+            <wp:positionV relativeFrom="paragraph">
+              <wp:posOffset>224986</wp:posOffset>
+            </wp:positionV>
+            <wp:extent cx="4260501" cy="2907204"/>
+            <wp:effectExtent l="0" t="0" r="6985" b="7620"/>
+            <wp:wrapNone/>
+            <wp:docPr id="642934480" name="Picture 1"/>
+            <wp:cNvGraphicFramePr>
+              <a:graphicFrameLocks xmlns:a="http://schemas.openxmlformats.org/drawingml/2006/main" noChangeAspect="1"/>
+            </wp:cNvGraphicFramePr>
+            <a:graphic xmlns:a="http://schemas.openxmlformats.org/drawingml/2006/main">
+              <a:graphicData uri="http://schemas.openxmlformats.org/drawingml/2006/picture">
+                <pic:pic xmlns:pic="http://schemas.openxmlformats.org/drawingml/2006/picture">
+                  <pic:nvPicPr>
+                    <pic:cNvPr id="642934480" name=""/>
+                    <pic:cNvPicPr/>
+                  </pic:nvPicPr>
+                  <pic:blipFill>
+                    <a:blip r:embed="rId13" cstate="print">
+                      <a:extLst>
+                        <a:ext uri="{28A0092B-C50C-407E-A947-70E740481C1C}">
+                          <a14:useLocalDpi xmlns:a14="http://schemas.microsoft.com/office/drawing/2010/main" val="0"/>
+                        </a:ext>
+                      </a:extLst>
+                    </a:blip>
+                    <a:stretch>
+                      <a:fillRect/>
+                    </a:stretch>
+                  </pic:blipFill>
+                  <pic:spPr>
+                    <a:xfrm>
+                      <a:off x="0" y="0"/>
+                      <a:ext cx="4260501" cy="2907204"/>
+                    </a:xfrm>
+                    <a:prstGeom prst="rect">
+                      <a:avLst/>
+                    </a:prstGeom>
+                  </pic:spPr>
+                </pic:pic>
+              </a:graphicData>
+            </a:graphic>
+            <wp14:sizeRelH relativeFrom="margin">
+              <wp14:pctWidth>0</wp14:pctWidth>
+            </wp14:sizeRelH>
+            <wp14:sizeRelV relativeFrom="margin">
+              <wp14:pctHeight>0</wp14:pctHeight>
+            </wp14:sizeRelV>
+          </wp:anchor>
+        </w:drawing>
+      </w:r>
+      <w:r>
+        <w:rPr>
+          <w:rFonts w:ascii="David" w:hAnsi="David" w:cs="David"/>
+          <w:b/>
+          <w:bCs/>
+          <w:sz w:val="24"/>
+          <w:szCs w:val="24"/>
+        </w:rPr>
+        <w:t>(Q1</w:t>
+      </w:r>
+      <w:r>
+        <w:rPr>
+          <w:rFonts w:ascii="David" w:hAnsi="David" w:cs="David"/>
+          <w:b/>
+          <w:bCs/>
+          <w:sz w:val="24"/>
+          <w:szCs w:val="24"/>
+        </w:rPr>
+        <w:t>5</w:t>
+      </w:r>
+      <w:r>
+        <w:rPr>
+          <w:rFonts w:ascii="David" w:hAnsi="David" w:cs="David"/>
+          <w:b/>
+          <w:bCs/>
+          <w:sz w:val="24"/>
+          <w:szCs w:val="24"/>
+        </w:rPr>
+        <w:t xml:space="preserve">) </w:t>
+      </w:r>
+    </w:p>
+    <w:p>
+      <w:pPr>
+        <w:spacing w:line="360" w:lineRule="auto"/>
+        <w:rPr>
+          <w:rFonts w:ascii="David" w:hAnsi="David" w:cs="David"/>
+          <w:b/>
+          <w:bCs/>
+          <w:sz w:val="24"/>
+          <w:szCs w:val="24"/>
+        </w:rPr>
+      </w:pPr>
+    </w:p>
+    <w:p>
+      <w:pPr>
+        <w:spacing w:line="360" w:lineRule="auto"/>
+        <w:rPr>
+          <w:rFonts w:ascii="David" w:hAnsi="David" w:cs="David"/>
+          <w:b/>
+          <w:bCs/>
+          <w:sz w:val="24"/>
+          <w:szCs w:val="24"/>
+        </w:rPr>
+      </w:pPr>
+    </w:p>
+    <w:p>
+      <w:pPr>
+        <w:spacing w:line="360" w:lineRule="auto"/>
+        <w:rPr>
+          <w:rFonts w:ascii="David" w:hAnsi="David" w:cs="David"/>
+          <w:b/>
+          <w:bCs/>
+          <w:sz w:val="24"/>
+          <w:szCs w:val="24"/>
+        </w:rPr>
+      </w:pPr>
+    </w:p>
+    <w:p>
+      <w:pPr>
+        <w:spacing w:line="360" w:lineRule="auto"/>
+        <w:rPr>
+          <w:rFonts w:ascii="David" w:hAnsi="David" w:cs="David"/>
+          <w:b/>
+          <w:bCs/>
+          <w:sz w:val="24"/>
+          <w:szCs w:val="24"/>
+        </w:rPr>
+      </w:pPr>
+    </w:p>
+    <w:p>
+      <w:pPr>
+        <w:spacing w:line="360" w:lineRule="auto"/>
+        <w:rPr>
+          <w:rFonts w:ascii="David" w:hAnsi="David" w:cs="David"/>
+          <w:b/>
+          <w:bCs/>
+          <w:sz w:val="24"/>
+          <w:szCs w:val="24"/>
+        </w:rPr>
+      </w:pPr>
+    </w:p>
+    <w:p>
+      <w:pPr>
+        <w:spacing w:line="360" w:lineRule="auto"/>
+        <w:rPr>
+          <w:rFonts w:ascii="David" w:hAnsi="David" w:cs="David"/>
+          <w:b/>
+          <w:bCs/>
+          <w:sz w:val="24"/>
+          <w:szCs w:val="24"/>
+        </w:rPr>
+      </w:pPr>
+    </w:p>
+    <w:p>
+      <w:pPr>
+        <w:spacing w:line="360" w:lineRule="auto"/>
+        <w:rPr>
+          <w:rFonts w:ascii="David" w:hAnsi="David" w:cs="David"/>
+          <w:b/>
+          <w:bCs/>
+          <w:sz w:val="24"/>
+          <w:szCs w:val="24"/>
+        </w:rPr>
+      </w:pPr>
+    </w:p>
+    <w:p>
+      <w:pPr>
+        <w:spacing w:line="360" w:lineRule="auto"/>
+        <w:rPr>
+          <w:rFonts w:ascii="David" w:hAnsi="David" w:cs="David"/>
+          <w:b/>
+          <w:bCs/>
+          <w:sz w:val="24"/>
+          <w:szCs w:val="24"/>
+        </w:rPr>
+      </w:pPr>
+    </w:p>
+    <w:p>
+      <w:pPr>
+        <w:spacing w:line="360" w:lineRule="auto"/>
+        <w:rPr>
+          <w:rFonts w:ascii="David" w:hAnsi="David" w:cs="David"/>
+          <w:b/>
+          <w:bCs/>
+          <w:sz w:val="24"/>
+          <w:szCs w:val="24"/>
+        </w:rPr>
+      </w:pPr>
+      <w:r>
+        <w:rPr>
+          <w:rFonts w:ascii="David" w:hAnsi="David" w:cs="David"/>
+          <w:b/>
+          <w:bCs/>
+          <w:color w:val="4472C4" w:themeColor="accent1"/>
+          <w:sz w:val="28"/>
+          <w:szCs w:val="28"/>
+          <w:lang w:val="en-IL"/>
+        </w:rPr>
+        <w:drawing>
+          <wp:anchor distT="0" distB="0" distL="114300" distR="114300" simplePos="0" relativeHeight="251670528" behindDoc="0" locked="0" layoutInCell="1" allowOverlap="1" wp14:anchorId="16637E78" wp14:editId="3CB2E4CE">
+            <wp:simplePos x="0" y="0"/>
+            <wp:positionH relativeFrom="margin">
+              <wp:align>left</wp:align>
+            </wp:positionH>
+            <wp:positionV relativeFrom="paragraph">
+              <wp:posOffset>325832</wp:posOffset>
+            </wp:positionV>
+            <wp:extent cx="4154993" cy="420758"/>
+            <wp:effectExtent l="0" t="0" r="0" b="0"/>
+            <wp:wrapNone/>
+            <wp:docPr id="1732650628" name="Picture 1"/>
+            <wp:cNvGraphicFramePr>
+              <a:graphicFrameLocks xmlns:a="http://schemas.openxmlformats.org/drawingml/2006/main" noChangeAspect="1"/>
+            </wp:cNvGraphicFramePr>
+            <a:graphic xmlns:a="http://schemas.openxmlformats.org/drawingml/2006/main">
+              <a:graphicData uri="http://schemas.openxmlformats.org/drawingml/2006/picture">
+                <pic:pic xmlns:pic="http://schemas.openxmlformats.org/drawingml/2006/picture">
+                  <pic:nvPicPr>
+                    <pic:cNvPr id="1732650628" name=""/>
+                    <pic:cNvPicPr/>
+                  </pic:nvPicPr>
+                  <pic:blipFill>
+                    <a:blip r:embed="rId14">
+                      <a:extLst>
+                        <a:ext uri="{28A0092B-C50C-407E-A947-70E740481C1C}">
+                          <a14:useLocalDpi xmlns:a14="http://schemas.microsoft.com/office/drawing/2010/main" val="0"/>
+                        </a:ext>
+                      </a:extLst>
+                    </a:blip>
+                    <a:stretch>
+                      <a:fillRect/>
+                    </a:stretch>
+                  </pic:blipFill>
+                  <pic:spPr>
+                    <a:xfrm>
+                      <a:off x="0" y="0"/>
+                      <a:ext cx="4154993" cy="420758"/>
+                    </a:xfrm>
+                    <a:prstGeom prst="rect">
+                      <a:avLst/>
+                    </a:prstGeom>
+                  </pic:spPr>
+                </pic:pic>
+              </a:graphicData>
+            </a:graphic>
+            <wp14:sizeRelH relativeFrom="margin">
+              <wp14:pctWidth>0</wp14:pctWidth>
+            </wp14:sizeRelH>
+            <wp14:sizeRelV relativeFrom="margin">
+              <wp14:pctHeight>0</wp14:pctHeight>
+            </wp14:sizeRelV>
+          </wp:anchor>
+        </w:drawing>
+      </w:r>
+    </w:p>
+    <w:p>
+      <w:pPr>
+        <w:spacing w:line="360" w:lineRule="auto"/>
+        <w:rPr>
+          <w:rFonts w:ascii="David" w:hAnsi="David" w:cs="David"/>
+          <w:b/>
+          <w:bCs/>
+          <w:color w:val="4472C4" w:themeColor="accent1"/>
+          <w:sz w:val="28"/>
+          <w:szCs w:val="28"/>
+          <w:u w:val="single"/>
+          <w:lang w:val="en-IL"/>
+        </w:rPr>
+      </w:pPr>
+    </w:p>
+    <w:p>
+      <w:pPr>
+        <w:spacing w:line="360" w:lineRule="auto"/>
+        <w:rPr>
+          <w:rFonts w:ascii="David" w:hAnsi="David" w:cs="David"/>
+          <w:b/>
+          <w:bCs/>
+          <w:color w:val="4472C4" w:themeColor="accent1"/>
+          <w:sz w:val="28"/>
+          <w:szCs w:val="28"/>
+          <w:u w:val="single"/>
+          <w:lang w:val="en-IL"/>
+        </w:rPr>
+      </w:pPr>
+    </w:p>
+    <w:p>
+      <w:pPr>
+        <w:spacing w:line="360" w:lineRule="auto"/>
+        <w:rPr>
+          <w:rFonts w:ascii="David" w:hAnsi="David" w:cs="David"/>
+          <w:b/>
+          <w:bCs/>
+          <w:sz w:val="24"/>
+          <w:szCs w:val="24"/>
+          <w:rtl/>
+        </w:rPr>
+      </w:pPr>
+      <w:r>
+        <w:rPr>
+          <w:rFonts w:ascii="David" w:hAnsi="David" w:cs="David"/>
+          <w:b/>
+          <w:bCs/>
+          <w:sz w:val="24"/>
+          <w:szCs w:val="24"/>
+        </w:rPr>
+        <w:t xml:space="preserve">(Q16) </w:t>
+      </w:r>
+      <w:r>
+        <w:rPr>
+          <w:rFonts w:ascii="David" w:hAnsi="David" w:cs="David"/>
+          <w:b/>
+          <w:bCs/>
+          <w:sz w:val="24"/>
+          <w:szCs w:val="24"/>
+        </w:rPr>
+        <w:drawing>
+          <wp:anchor distT="0" distB="0" distL="114300" distR="114300" simplePos="0" relativeHeight="251671552" behindDoc="0" locked="0" layoutInCell="1" allowOverlap="1" wp14:anchorId="71531834" wp14:editId="0205B9B8">
+            <wp:simplePos x="0" y="0"/>
+            <wp:positionH relativeFrom="column">
+              <wp:posOffset>0</wp:posOffset>
+            </wp:positionH>
+            <wp:positionV relativeFrom="paragraph">
+              <wp:posOffset>260350</wp:posOffset>
+            </wp:positionV>
+            <wp:extent cx="5731510" cy="2143125"/>
+            <wp:effectExtent l="0" t="0" r="2540" b="9525"/>
+            <wp:wrapNone/>
+            <wp:docPr id="1681839525" name="Picture 1"/>
+            <wp:cNvGraphicFramePr>
+              <a:graphicFrameLocks xmlns:a="http://schemas.openxmlformats.org/drawingml/2006/main" noChangeAspect="1"/>
+            </wp:cNvGraphicFramePr>
+            <a:graphic xmlns:a="http://schemas.openxmlformats.org/drawingml/2006/main">
+              <a:graphicData uri="http://schemas.openxmlformats.org/drawingml/2006/picture">
+                <pic:pic xmlns:pic="http://schemas.openxmlformats.org/drawingml/2006/picture">
+                  <pic:nvPicPr>
+                    <pic:cNvPr id="1681839525" name=""/>
+                    <pic:cNvPicPr/>
+                  </pic:nvPicPr>
+                  <pic:blipFill>
+                    <a:blip r:embed="rId15" cstate="print">
+                      <a:extLst>
+                        <a:ext uri="{28A0092B-C50C-407E-A947-70E740481C1C}">
+                          <a14:useLocalDpi xmlns:a14="http://schemas.microsoft.com/office/drawing/2010/main" val="0"/>
+                        </a:ext>
+                      </a:extLst>
+                    </a:blip>
+                    <a:stretch>
+                      <a:fillRect/>
+                    </a:stretch>
+                  </pic:blipFill>
+                  <pic:spPr>
+                    <a:xfrm>
+                      <a:off x="0" y="0"/>
+                      <a:ext cx="5731510" cy="2143125"/>
+                    </a:xfrm>
+                    <a:prstGeom prst="rect">
+                      <a:avLst/>
+                    </a:prstGeom>
+                  </pic:spPr>
+                </pic:pic>
+              </a:graphicData>
+            </a:graphic>
+          </wp:anchor>
+        </w:drawing>
       </w:r>
     </w:p>
     <w:sectPr>

</xml_diff>

<commit_message>
Finished all - version 1
</commit_message>
<xml_diff>
--- a/Dry/318849270-315116095.docx
+++ b/Dry/318849270-315116095.docx
@@ -14,6 +14,7 @@
           <w:szCs w:val="44"/>
           <w:u w:val="single"/>
           <w:rtl/>
+          <w:lang w:val="en-US"/>
         </w:rPr>
       </w:pPr>
     </w:p>
@@ -3241,7 +3242,6 @@
         </w:rPr>
         <w:t xml:space="preserve"> learning rate is 0.01 </w:t>
       </w:r>
-      <w:proofErr w:type="spellStart"/>
       <w:r>
         <w:rPr>
           <w:rFonts w:ascii="David" w:hAnsi="David" w:cs="David"/>
@@ -3251,7 +3251,6 @@
         </w:rPr>
         <w:t>lr</w:t>
       </w:r>
-      <w:proofErr w:type="spellEnd"/>
       <w:r>
         <w:rPr>
           <w:rFonts w:ascii="David" w:hAnsi="David" w:cs="David"/>
@@ -3307,7 +3306,6 @@
         </w:rPr>
         <w:t xml:space="preserve">If we want to achieve the minimum error with the minimum number of iterations, we should choose 0.1 </w:t>
       </w:r>
-      <w:proofErr w:type="spellStart"/>
       <w:r>
         <w:rPr>
           <w:rFonts w:ascii="David" w:hAnsi="David" w:cs="David"/>
@@ -3317,7 +3315,6 @@
         </w:rPr>
         <w:t>lr</w:t>
       </w:r>
-      <w:proofErr w:type="spellEnd"/>
       <w:r>
         <w:rPr>
           <w:rFonts w:ascii="David" w:hAnsi="David" w:cs="David"/>
@@ -4626,43 +4623,7 @@
           <w:sz w:val="24"/>
           <w:szCs w:val="24"/>
         </w:rPr>
-        <w:t xml:space="preserve">doesn’t care about the input features </w:t>
-      </w:r>
-      <w:proofErr w:type="spellStart"/>
-      <w:r>
-        <w:rPr>
-          <w:rFonts w:ascii="David" w:hAnsi="David" w:cs="David"/>
-          <w:sz w:val="24"/>
-          <w:szCs w:val="24"/>
-        </w:rPr>
-        <w:t>X_train</w:t>
-      </w:r>
-      <w:proofErr w:type="spellEnd"/>
-      <w:r>
-        <w:rPr>
-          <w:rFonts w:ascii="David" w:hAnsi="David" w:cs="David"/>
-          <w:sz w:val="24"/>
-          <w:szCs w:val="24"/>
-        </w:rPr>
-        <w:t xml:space="preserve"> because it makes predictions based only on the labels </w:t>
-      </w:r>
-      <w:proofErr w:type="spellStart"/>
-      <w:r>
-        <w:rPr>
-          <w:rFonts w:ascii="David" w:hAnsi="David" w:cs="David"/>
-          <w:sz w:val="24"/>
-          <w:szCs w:val="24"/>
-        </w:rPr>
-        <w:t>y_train</w:t>
-      </w:r>
-      <w:proofErr w:type="spellEnd"/>
-      <w:r>
-        <w:rPr>
-          <w:rFonts w:ascii="David" w:hAnsi="David" w:cs="David"/>
-          <w:sz w:val="24"/>
-          <w:szCs w:val="24"/>
-        </w:rPr>
-        <w:t>, like their average. This means normalizing the features doesn’t make any difference to how the model works or what results it gives.</w:t>
+        <w:t>doesn’t care about the input features X_train because it makes predictions based only on the labels y_train, like their average. This means normalizing the features doesn’t make any difference to how the model works or what results it gives.</w:t>
       </w:r>
       <w:r>
         <w:rPr>
@@ -5158,10 +5119,10 @@
         <w:tblLook w:val="04A0" w:firstRow="1" w:lastRow="0" w:firstColumn="1" w:lastColumn="0" w:noHBand="0" w:noVBand="1"/>
       </w:tblPr>
       <w:tblGrid>
-        <w:gridCol w:w="2119"/>
-        <w:gridCol w:w="2112"/>
-        <w:gridCol w:w="2223"/>
-        <w:gridCol w:w="2562"/>
+        <w:gridCol w:w="2162"/>
+        <w:gridCol w:w="2158"/>
+        <w:gridCol w:w="2231"/>
+        <w:gridCol w:w="2465"/>
       </w:tblGrid>
       <w:tr>
         <w:trPr>
@@ -5449,6 +5410,7 @@
         <w:tc>
           <w:tcPr>
             <w:tcW w:w="2231" w:type="dxa"/>
+            <w:vAlign w:val="center"/>
           </w:tcPr>
           <w:p>
             <w:pPr>
@@ -5470,6 +5432,7 @@
         <w:tc>
           <w:tcPr>
             <w:tcW w:w="2465" w:type="dxa"/>
+            <w:vAlign w:val="center"/>
           </w:tcPr>
           <w:p>
             <w:pPr>
@@ -5536,6 +5499,7 @@
         <w:tc>
           <w:tcPr>
             <w:tcW w:w="2231" w:type="dxa"/>
+            <w:vAlign w:val="center"/>
           </w:tcPr>
           <w:p>
             <w:pPr>
@@ -5557,6 +5521,7 @@
         <w:tc>
           <w:tcPr>
             <w:tcW w:w="2465" w:type="dxa"/>
+            <w:vAlign w:val="center"/>
           </w:tcPr>
           <w:p>
             <w:pPr>
@@ -5564,17 +5529,12 @@
                 <w:tab w:val="left" w:pos="537"/>
               </w:tabs>
               <w:spacing w:line="360" w:lineRule="auto"/>
+              <w:jc w:val="center"/>
               <w:cnfStyle w:val="000000000000" w:firstRow="0" w:lastRow="0" w:firstColumn="0" w:lastColumn="0" w:oddVBand="0" w:evenVBand="0" w:oddHBand="0" w:evenHBand="0" w:firstRowFirstColumn="0" w:firstRowLastColumn="0" w:lastRowFirstColumn="0" w:lastRowLastColumn="0"/>
               <w:rPr>
                 <w:rFonts w:ascii="David" w:hAnsi="David" w:cs="David"/>
               </w:rPr>
             </w:pPr>
-            <w:r>
-              <w:rPr>
-                <w:rFonts w:ascii="David" w:hAnsi="David" w:cs="David"/>
-              </w:rPr>
-              <w:tab/>
-            </w:r>
             <w:r>
               <w:rPr>
                 <w:rFonts w:ascii="David" w:hAnsi="David" w:cs="David"/>
@@ -6214,7 +6174,6 @@
           <w:sz w:val="28"/>
           <w:szCs w:val="28"/>
           <w:u w:val="single"/>
-          <w:lang w:val="en-IL"/>
         </w:rPr>
       </w:pPr>
       <w:r>
@@ -6269,25 +6228,23 @@
           <w:sz w:val="24"/>
           <w:szCs w:val="24"/>
         </w:rPr>
-        <w:t xml:space="preserve"> between the normalized features, we want to maintain this relationship to assign appropriate weights to the model. When we map the features to a higher dimension, we may disrupt the relationship between them and increase it exponentially, which could lead to a bias in </w:t>
-      </w:r>
-      <w:proofErr w:type="spellStart"/>
-      <w:r>
-        <w:rPr>
-          <w:rFonts w:ascii="David" w:hAnsi="David" w:cs="David"/>
-          <w:sz w:val="24"/>
-          <w:szCs w:val="24"/>
-        </w:rPr>
-        <w:t>favor</w:t>
-      </w:r>
-      <w:proofErr w:type="spellEnd"/>
-      <w:r>
-        <w:rPr>
-          <w:rFonts w:ascii="David" w:hAnsi="David" w:cs="David"/>
-          <w:sz w:val="24"/>
-          <w:szCs w:val="24"/>
-        </w:rPr>
-        <w:t xml:space="preserve"> of the feature with the larger values, giving it a higher weight than it had before the mapping. Therefore, normalization is required after mapping the features to a higher dimension to preserve the relationship between the features.</w:t>
+        <w:t xml:space="preserve"> between the normalized features, we want to maintain this relationship to assign appropriate weights to the model. When we map the features to a higher dimension, we may disrupt the relationship between them and </w:t>
+      </w:r>
+      <w:r>
+        <w:rPr>
+          <w:rFonts w:ascii="David" w:hAnsi="David" w:cs="David"/>
+          <w:sz w:val="24"/>
+          <w:szCs w:val="24"/>
+        </w:rPr>
+        <w:t>change</w:t>
+      </w:r>
+      <w:r>
+        <w:rPr>
+          <w:rFonts w:ascii="David" w:hAnsi="David" w:cs="David"/>
+          <w:sz w:val="24"/>
+          <w:szCs w:val="24"/>
+        </w:rPr>
+        <w:t xml:space="preserve"> it exponentially, which could lead to a bias in favor of the feature with the larger values, giving it a higher weight than it had before the mapping. Therefore, normalization is required after mapping the features to a higher dimension to preserve the relationship between the features.</w:t>
       </w:r>
     </w:p>
     <w:p>
@@ -6310,18 +6267,18 @@
           <w:szCs w:val="24"/>
         </w:rPr>
         <w:drawing>
-          <wp:anchor distT="0" distB="0" distL="114300" distR="114300" simplePos="0" relativeHeight="251669504" behindDoc="0" locked="0" layoutInCell="1" allowOverlap="1" wp14:anchorId="662C7C31" wp14:editId="36007EF7">
+          <wp:anchor distT="0" distB="0" distL="114300" distR="114300" simplePos="0" relativeHeight="251675648" behindDoc="0" locked="0" layoutInCell="1" allowOverlap="1" wp14:anchorId="5F11C3B0" wp14:editId="73D164D5">
             <wp:simplePos x="0" y="0"/>
             <wp:positionH relativeFrom="margin">
               <wp:align>left</wp:align>
             </wp:positionH>
             <wp:positionV relativeFrom="paragraph">
-              <wp:posOffset>224986</wp:posOffset>
+              <wp:posOffset>191483</wp:posOffset>
             </wp:positionV>
-            <wp:extent cx="4260501" cy="2907204"/>
-            <wp:effectExtent l="0" t="0" r="6985" b="7620"/>
+            <wp:extent cx="3641050" cy="2484514"/>
+            <wp:effectExtent l="0" t="0" r="0" b="0"/>
             <wp:wrapNone/>
-            <wp:docPr id="642934480" name="Picture 1"/>
+            <wp:docPr id="507948292" name="Picture 1"/>
             <wp:cNvGraphicFramePr>
               <a:graphicFrameLocks xmlns:a="http://schemas.openxmlformats.org/drawingml/2006/main" noChangeAspect="1"/>
             </wp:cNvGraphicFramePr>
@@ -6329,7 +6286,7 @@
               <a:graphicData uri="http://schemas.openxmlformats.org/drawingml/2006/picture">
                 <pic:pic xmlns:pic="http://schemas.openxmlformats.org/drawingml/2006/picture">
                   <pic:nvPicPr>
-                    <pic:cNvPr id="642934480" name=""/>
+                    <pic:cNvPr id="507948292" name=""/>
                     <pic:cNvPicPr/>
                   </pic:nvPicPr>
                   <pic:blipFill>
@@ -6347,7 +6304,7 @@
                   <pic:spPr>
                     <a:xfrm>
                       <a:off x="0" y="0"/>
-                      <a:ext cx="4260501" cy="2907204"/>
+                      <a:ext cx="3644900" cy="2487141"/>
                     </a:xfrm>
                     <a:prstGeom prst="rect">
                       <a:avLst/>
@@ -6373,9 +6330,12 @@
           <w:sz w:val="24"/>
           <w:szCs w:val="24"/>
         </w:rPr>
-        <w:t>(Q1</w:t>
-      </w:r>
-      <w:r>
+        <w:t xml:space="preserve">(Q15) </w:t>
+      </w:r>
+    </w:p>
+    <w:p>
+      <w:pPr>
+        <w:spacing w:line="360" w:lineRule="auto"/>
         <w:rPr>
           <w:rFonts w:ascii="David" w:hAnsi="David" w:cs="David"/>
           <w:b/>
@@ -6383,9 +6343,11 @@
           <w:sz w:val="24"/>
           <w:szCs w:val="24"/>
         </w:rPr>
-        <w:t>5</w:t>
-      </w:r>
-      <w:r>
+      </w:pPr>
+    </w:p>
+    <w:p>
+      <w:pPr>
+        <w:spacing w:line="360" w:lineRule="auto"/>
         <w:rPr>
           <w:rFonts w:ascii="David" w:hAnsi="David" w:cs="David"/>
           <w:b/>
@@ -6393,8 +6355,7 @@
           <w:sz w:val="24"/>
           <w:szCs w:val="24"/>
         </w:rPr>
-        <w:t xml:space="preserve">) </w:t>
-      </w:r>
+      </w:pPr>
     </w:p>
     <w:p>
       <w:pPr>
@@ -6467,10 +6428,7 @@
           <w:szCs w:val="24"/>
         </w:rPr>
       </w:pPr>
-    </w:p>
-    <w:p>
-      <w:pPr>
-        <w:spacing w:line="360" w:lineRule="auto"/>
+      <w:r>
         <w:rPr>
           <w:rFonts w:ascii="David" w:hAnsi="David" w:cs="David"/>
           <w:b/>
@@ -6478,54 +6436,19 @@
           <w:sz w:val="24"/>
           <w:szCs w:val="24"/>
         </w:rPr>
-      </w:pPr>
-    </w:p>
-    <w:p>
-      <w:pPr>
-        <w:spacing w:line="360" w:lineRule="auto"/>
-        <w:rPr>
-          <w:rFonts w:ascii="David" w:hAnsi="David" w:cs="David"/>
-          <w:b/>
-          <w:bCs/>
-          <w:sz w:val="24"/>
-          <w:szCs w:val="24"/>
-        </w:rPr>
-      </w:pPr>
-    </w:p>
-    <w:p>
-      <w:pPr>
-        <w:spacing w:line="360" w:lineRule="auto"/>
-        <w:rPr>
-          <w:rFonts w:ascii="David" w:hAnsi="David" w:cs="David"/>
-          <w:b/>
-          <w:bCs/>
-          <w:sz w:val="24"/>
-          <w:szCs w:val="24"/>
-        </w:rPr>
-      </w:pPr>
-      <w:r>
-        <w:rPr>
-          <w:rFonts w:ascii="David" w:hAnsi="David" w:cs="David"/>
-          <w:b/>
-          <w:bCs/>
-          <w:color w:val="4472C4" w:themeColor="accent1"/>
-          <w:sz w:val="28"/>
-          <w:szCs w:val="28"/>
-          <w:lang w:val="en-IL"/>
-        </w:rPr>
         <w:drawing>
-          <wp:anchor distT="0" distB="0" distL="114300" distR="114300" simplePos="0" relativeHeight="251670528" behindDoc="0" locked="0" layoutInCell="1" allowOverlap="1" wp14:anchorId="16637E78" wp14:editId="3CB2E4CE">
+          <wp:anchor distT="0" distB="0" distL="114300" distR="114300" simplePos="0" relativeHeight="251676672" behindDoc="0" locked="0" layoutInCell="1" allowOverlap="1" wp14:anchorId="14EBDF73" wp14:editId="20122991">
             <wp:simplePos x="0" y="0"/>
             <wp:positionH relativeFrom="margin">
               <wp:align>left</wp:align>
             </wp:positionH>
             <wp:positionV relativeFrom="paragraph">
-              <wp:posOffset>325832</wp:posOffset>
+              <wp:posOffset>82751</wp:posOffset>
             </wp:positionV>
-            <wp:extent cx="4154993" cy="420758"/>
+            <wp:extent cx="4100319" cy="345383"/>
             <wp:effectExtent l="0" t="0" r="0" b="0"/>
             <wp:wrapNone/>
-            <wp:docPr id="1732650628" name="Picture 1"/>
+            <wp:docPr id="1293968656" name="Picture 1"/>
             <wp:cNvGraphicFramePr>
               <a:graphicFrameLocks xmlns:a="http://schemas.openxmlformats.org/drawingml/2006/main" noChangeAspect="1"/>
             </wp:cNvGraphicFramePr>
@@ -6533,7 +6456,7 @@
               <a:graphicData uri="http://schemas.openxmlformats.org/drawingml/2006/picture">
                 <pic:pic xmlns:pic="http://schemas.openxmlformats.org/drawingml/2006/picture">
                   <pic:nvPicPr>
-                    <pic:cNvPr id="1732650628" name=""/>
+                    <pic:cNvPr id="1293968656" name=""/>
                     <pic:cNvPicPr/>
                   </pic:nvPicPr>
                   <pic:blipFill>
@@ -6551,7 +6474,7 @@
                   <pic:spPr>
                     <a:xfrm>
                       <a:off x="0" y="0"/>
-                      <a:ext cx="4154993" cy="420758"/>
+                      <a:ext cx="4129549" cy="347845"/>
                     </a:xfrm>
                     <a:prstGeom prst="rect">
                       <a:avLst/>
@@ -6581,7 +6504,6 @@
           <w:sz w:val="28"/>
           <w:szCs w:val="28"/>
           <w:u w:val="single"/>
-          <w:lang w:val="en-IL"/>
         </w:rPr>
       </w:pPr>
     </w:p>
@@ -6592,57 +6514,31 @@
           <w:rFonts w:ascii="David" w:hAnsi="David" w:cs="David"/>
           <w:b/>
           <w:bCs/>
-          <w:color w:val="4472C4" w:themeColor="accent1"/>
-          <w:sz w:val="28"/>
-          <w:szCs w:val="28"/>
-          <w:u w:val="single"/>
-          <w:lang w:val="en-IL"/>
-        </w:rPr>
-      </w:pPr>
-    </w:p>
-    <w:p>
-      <w:pPr>
-        <w:spacing w:line="360" w:lineRule="auto"/>
+          <w:sz w:val="24"/>
+          <w:szCs w:val="24"/>
+        </w:rPr>
+      </w:pPr>
+      <w:r>
         <w:rPr>
           <w:rFonts w:ascii="David" w:hAnsi="David" w:cs="David"/>
           <w:b/>
           <w:bCs/>
           <w:sz w:val="24"/>
           <w:szCs w:val="24"/>
-          <w:rtl/>
-        </w:rPr>
-      </w:pPr>
-      <w:r>
-        <w:rPr>
-          <w:rFonts w:ascii="David" w:hAnsi="David" w:cs="David"/>
-          <w:b/>
-          <w:bCs/>
-          <w:sz w:val="24"/>
-          <w:szCs w:val="24"/>
-        </w:rPr>
-        <w:t xml:space="preserve">(Q16) </w:t>
-      </w:r>
-      <w:r>
-        <w:rPr>
-          <w:rFonts w:ascii="David" w:hAnsi="David" w:cs="David"/>
-          <w:b/>
-          <w:bCs/>
-          <w:sz w:val="24"/>
-          <w:szCs w:val="24"/>
         </w:rPr>
         <w:drawing>
-          <wp:anchor distT="0" distB="0" distL="114300" distR="114300" simplePos="0" relativeHeight="251671552" behindDoc="0" locked="0" layoutInCell="1" allowOverlap="1" wp14:anchorId="71531834" wp14:editId="0205B9B8">
+          <wp:anchor distT="0" distB="0" distL="114300" distR="114300" simplePos="0" relativeHeight="251677696" behindDoc="0" locked="0" layoutInCell="1" allowOverlap="1" wp14:anchorId="525D2141" wp14:editId="5BF718D5">
             <wp:simplePos x="0" y="0"/>
-            <wp:positionH relativeFrom="column">
-              <wp:posOffset>0</wp:posOffset>
+            <wp:positionH relativeFrom="margin">
+              <wp:posOffset>426168</wp:posOffset>
             </wp:positionH>
             <wp:positionV relativeFrom="paragraph">
-              <wp:posOffset>260350</wp:posOffset>
+              <wp:posOffset>4831</wp:posOffset>
             </wp:positionV>
-            <wp:extent cx="5731510" cy="2143125"/>
-            <wp:effectExtent l="0" t="0" r="2540" b="9525"/>
+            <wp:extent cx="5283660" cy="1975664"/>
+            <wp:effectExtent l="0" t="0" r="0" b="5715"/>
             <wp:wrapNone/>
-            <wp:docPr id="1681839525" name="Picture 1"/>
+            <wp:docPr id="488583463" name="Picture 1"/>
             <wp:cNvGraphicFramePr>
               <a:graphicFrameLocks xmlns:a="http://schemas.openxmlformats.org/drawingml/2006/main" noChangeAspect="1"/>
             </wp:cNvGraphicFramePr>
@@ -6650,7 +6546,7 @@
               <a:graphicData uri="http://schemas.openxmlformats.org/drawingml/2006/picture">
                 <pic:pic xmlns:pic="http://schemas.openxmlformats.org/drawingml/2006/picture">
                   <pic:nvPicPr>
-                    <pic:cNvPr id="1681839525" name=""/>
+                    <pic:cNvPr id="488583463" name=""/>
                     <pic:cNvPicPr/>
                   </pic:nvPicPr>
                   <pic:blipFill>
@@ -6668,7 +6564,801 @@
                   <pic:spPr>
                     <a:xfrm>
                       <a:off x="0" y="0"/>
-                      <a:ext cx="5731510" cy="2143125"/>
+                      <a:ext cx="5302438" cy="1982686"/>
+                    </a:xfrm>
+                    <a:prstGeom prst="rect">
+                      <a:avLst/>
+                    </a:prstGeom>
+                  </pic:spPr>
+                </pic:pic>
+              </a:graphicData>
+            </a:graphic>
+            <wp14:sizeRelH relativeFrom="margin">
+              <wp14:pctWidth>0</wp14:pctWidth>
+            </wp14:sizeRelH>
+            <wp14:sizeRelV relativeFrom="margin">
+              <wp14:pctHeight>0</wp14:pctHeight>
+            </wp14:sizeRelV>
+          </wp:anchor>
+        </w:drawing>
+      </w:r>
+      <w:r>
+        <w:rPr>
+          <w:rFonts w:ascii="David" w:hAnsi="David" w:cs="David"/>
+          <w:b/>
+          <w:bCs/>
+          <w:sz w:val="24"/>
+          <w:szCs w:val="24"/>
+        </w:rPr>
+        <w:t xml:space="preserve">(Q16) </w:t>
+      </w:r>
+    </w:p>
+    <w:p>
+      <w:pPr>
+        <w:spacing w:line="360" w:lineRule="auto"/>
+        <w:rPr>
+          <w:rFonts w:ascii="David" w:hAnsi="David" w:cs="David"/>
+          <w:b/>
+          <w:bCs/>
+          <w:sz w:val="24"/>
+          <w:szCs w:val="24"/>
+        </w:rPr>
+      </w:pPr>
+    </w:p>
+    <w:p>
+      <w:pPr>
+        <w:spacing w:line="360" w:lineRule="auto"/>
+        <w:rPr>
+          <w:rFonts w:ascii="David" w:hAnsi="David" w:cs="David"/>
+          <w:b/>
+          <w:bCs/>
+          <w:sz w:val="24"/>
+          <w:szCs w:val="24"/>
+        </w:rPr>
+      </w:pPr>
+    </w:p>
+    <w:p>
+      <w:pPr>
+        <w:spacing w:line="360" w:lineRule="auto"/>
+        <w:rPr>
+          <w:rFonts w:ascii="David" w:hAnsi="David" w:cs="David"/>
+          <w:b/>
+          <w:bCs/>
+          <w:sz w:val="24"/>
+          <w:szCs w:val="24"/>
+        </w:rPr>
+      </w:pPr>
+    </w:p>
+    <w:p>
+      <w:pPr>
+        <w:spacing w:line="360" w:lineRule="auto"/>
+        <w:rPr>
+          <w:rFonts w:ascii="David" w:hAnsi="David" w:cs="David"/>
+          <w:b/>
+          <w:bCs/>
+          <w:sz w:val="24"/>
+          <w:szCs w:val="24"/>
+        </w:rPr>
+      </w:pPr>
+    </w:p>
+    <w:p>
+      <w:pPr>
+        <w:rPr>
+          <w:rFonts w:ascii="David" w:hAnsi="David" w:cs="David"/>
+          <w:b/>
+          <w:bCs/>
+          <w:sz w:val="24"/>
+          <w:szCs w:val="24"/>
+        </w:rPr>
+      </w:pPr>
+    </w:p>
+    <w:p>
+      <w:pPr>
+        <w:spacing w:line="360" w:lineRule="auto"/>
+        <w:rPr>
+          <w:rFonts w:ascii="David" w:hAnsi="David" w:cs="David"/>
+          <w:b/>
+          <w:bCs/>
+          <w:sz w:val="24"/>
+          <w:szCs w:val="24"/>
+        </w:rPr>
+      </w:pPr>
+      <w:r>
+        <w:rPr>
+          <w:rFonts w:ascii="David" w:hAnsi="David" w:cs="David"/>
+          <w:b/>
+          <w:bCs/>
+          <w:sz w:val="24"/>
+          <w:szCs w:val="24"/>
+        </w:rPr>
+        <w:t>(</w:t>
+      </w:r>
+      <w:r>
+        <w:rPr>
+          <w:rFonts w:ascii="David" w:hAnsi="David" w:cs="David"/>
+          <w:b/>
+          <w:bCs/>
+          <w:sz w:val="24"/>
+          <w:szCs w:val="24"/>
+        </w:rPr>
+        <w:t>Q1</w:t>
+      </w:r>
+      <w:r>
+        <w:rPr>
+          <w:rFonts w:ascii="David" w:hAnsi="David" w:cs="David"/>
+          <w:b/>
+          <w:bCs/>
+          <w:sz w:val="24"/>
+          <w:szCs w:val="24"/>
+        </w:rPr>
+        <w:t>7</w:t>
+      </w:r>
+      <w:r>
+        <w:rPr>
+          <w:rFonts w:ascii="David" w:hAnsi="David" w:cs="David"/>
+          <w:b/>
+          <w:bCs/>
+          <w:sz w:val="24"/>
+          <w:szCs w:val="24"/>
+        </w:rPr>
+        <w:t xml:space="preserve">) </w:t>
+      </w:r>
+    </w:p>
+    <w:tbl>
+      <w:tblPr>
+        <w:tblStyle w:val="GridTable4-Accent3"/>
+        <w:tblW w:w="0" w:type="auto"/>
+        <w:tblLook w:val="04A0" w:firstRow="1" w:lastRow="0" w:firstColumn="1" w:lastColumn="0" w:noHBand="0" w:noVBand="1"/>
+      </w:tblPr>
+      <w:tblGrid>
+        <w:gridCol w:w="2162"/>
+        <w:gridCol w:w="2158"/>
+        <w:gridCol w:w="2231"/>
+        <w:gridCol w:w="2465"/>
+      </w:tblGrid>
+      <w:tr>
+        <w:trPr>
+          <w:cnfStyle w:val="100000000000" w:firstRow="1" w:lastRow="0" w:firstColumn="0" w:lastColumn="0" w:oddVBand="0" w:evenVBand="0" w:oddHBand="0" w:evenHBand="0" w:firstRowFirstColumn="0" w:firstRowLastColumn="0" w:lastRowFirstColumn="0" w:lastRowLastColumn="0"/>
+        </w:trPr>
+        <w:tc>
+          <w:tcPr>
+            <w:cnfStyle w:val="001000000000" w:firstRow="0" w:lastRow="0" w:firstColumn="1" w:lastColumn="0" w:oddVBand="0" w:evenVBand="0" w:oddHBand="0" w:evenHBand="0" w:firstRowFirstColumn="0" w:firstRowLastColumn="0" w:lastRowFirstColumn="0" w:lastRowLastColumn="0"/>
+            <w:tcW w:w="2162" w:type="dxa"/>
+          </w:tcPr>
+          <w:p>
+            <w:pPr>
+              <w:spacing w:line="360" w:lineRule="auto"/>
+              <w:jc w:val="center"/>
+              <w:rPr>
+                <w:rFonts w:ascii="David" w:hAnsi="David" w:cs="David"/>
+              </w:rPr>
+            </w:pPr>
+            <w:r>
+              <w:rPr>
+                <w:rFonts w:ascii="David" w:hAnsi="David" w:cs="David"/>
+              </w:rPr>
+              <w:t>Model</w:t>
+            </w:r>
+          </w:p>
+        </w:tc>
+        <w:tc>
+          <w:tcPr>
+            <w:tcW w:w="2158" w:type="dxa"/>
+          </w:tcPr>
+          <w:p>
+            <w:pPr>
+              <w:spacing w:line="360" w:lineRule="auto"/>
+              <w:jc w:val="center"/>
+              <w:cnfStyle w:val="100000000000" w:firstRow="1" w:lastRow="0" w:firstColumn="0" w:lastColumn="0" w:oddVBand="0" w:evenVBand="0" w:oddHBand="0" w:evenHBand="0" w:firstRowFirstColumn="0" w:firstRowLastColumn="0" w:lastRowFirstColumn="0" w:lastRowLastColumn="0"/>
+              <w:rPr>
+                <w:rFonts w:ascii="David" w:hAnsi="David" w:cs="David"/>
+              </w:rPr>
+            </w:pPr>
+            <w:r>
+              <w:rPr>
+                <w:rFonts w:ascii="David" w:hAnsi="David" w:cs="David"/>
+              </w:rPr>
+              <w:t>Section</w:t>
+            </w:r>
+          </w:p>
+        </w:tc>
+        <w:tc>
+          <w:tcPr>
+            <w:tcW w:w="2231" w:type="dxa"/>
+          </w:tcPr>
+          <w:p>
+            <w:pPr>
+              <w:spacing w:line="360" w:lineRule="auto"/>
+              <w:jc w:val="center"/>
+              <w:cnfStyle w:val="100000000000" w:firstRow="1" w:lastRow="0" w:firstColumn="0" w:lastColumn="0" w:oddVBand="0" w:evenVBand="0" w:oddHBand="0" w:evenHBand="0" w:firstRowFirstColumn="0" w:firstRowLastColumn="0" w:lastRowFirstColumn="0" w:lastRowLastColumn="0"/>
+              <w:rPr>
+                <w:rFonts w:ascii="David" w:hAnsi="David" w:cs="David"/>
+              </w:rPr>
+            </w:pPr>
+            <w:r>
+              <w:rPr>
+                <w:rFonts w:ascii="David" w:hAnsi="David" w:cs="David"/>
+              </w:rPr>
+              <w:t>Train MSE</w:t>
+            </w:r>
+          </w:p>
+        </w:tc>
+        <w:tc>
+          <w:tcPr>
+            <w:tcW w:w="2465" w:type="dxa"/>
+          </w:tcPr>
+          <w:p>
+            <w:pPr>
+              <w:spacing w:line="360" w:lineRule="auto"/>
+              <w:jc w:val="center"/>
+              <w:cnfStyle w:val="100000000000" w:firstRow="1" w:lastRow="0" w:firstColumn="0" w:lastColumn="0" w:oddVBand="0" w:evenVBand="0" w:oddHBand="0" w:evenHBand="0" w:firstRowFirstColumn="0" w:firstRowLastColumn="0" w:lastRowFirstColumn="0" w:lastRowLastColumn="0"/>
+              <w:rPr>
+                <w:rFonts w:ascii="David" w:hAnsi="David" w:cs="David"/>
+              </w:rPr>
+            </w:pPr>
+            <w:r>
+              <w:rPr>
+                <w:rFonts w:ascii="David" w:hAnsi="David" w:cs="David"/>
+              </w:rPr>
+              <w:t>Valid MSE</w:t>
+            </w:r>
+          </w:p>
+        </w:tc>
+      </w:tr>
+      <w:tr>
+        <w:trPr>
+          <w:cnfStyle w:val="000000100000" w:firstRow="0" w:lastRow="0" w:firstColumn="0" w:lastColumn="0" w:oddVBand="0" w:evenVBand="0" w:oddHBand="1" w:evenHBand="0" w:firstRowFirstColumn="0" w:firstRowLastColumn="0" w:lastRowFirstColumn="0" w:lastRowLastColumn="0"/>
+        </w:trPr>
+        <w:tc>
+          <w:tcPr>
+            <w:cnfStyle w:val="001000000000" w:firstRow="0" w:lastRow="0" w:firstColumn="1" w:lastColumn="0" w:oddVBand="0" w:evenVBand="0" w:oddHBand="0" w:evenHBand="0" w:firstRowFirstColumn="0" w:firstRowLastColumn="0" w:lastRowFirstColumn="0" w:lastRowLastColumn="0"/>
+            <w:tcW w:w="2162" w:type="dxa"/>
+            <w:vAlign w:val="center"/>
+          </w:tcPr>
+          <w:p>
+            <w:pPr>
+              <w:spacing w:line="360" w:lineRule="auto"/>
+              <w:jc w:val="center"/>
+              <w:rPr>
+                <w:rFonts w:ascii="David" w:hAnsi="David" w:cs="David"/>
+              </w:rPr>
+            </w:pPr>
+          </w:p>
+        </w:tc>
+        <w:tc>
+          <w:tcPr>
+            <w:tcW w:w="2158" w:type="dxa"/>
+            <w:vAlign w:val="center"/>
+          </w:tcPr>
+          <w:p>
+            <w:pPr>
+              <w:spacing w:line="360" w:lineRule="auto"/>
+              <w:jc w:val="center"/>
+              <w:cnfStyle w:val="000000100000" w:firstRow="0" w:lastRow="0" w:firstColumn="0" w:lastColumn="0" w:oddVBand="0" w:evenVBand="0" w:oddHBand="1" w:evenHBand="0" w:firstRowFirstColumn="0" w:firstRowLastColumn="0" w:lastRowFirstColumn="0" w:lastRowLastColumn="0"/>
+              <w:rPr>
+                <w:rFonts w:ascii="David" w:hAnsi="David" w:cs="David"/>
+              </w:rPr>
+            </w:pPr>
+          </w:p>
+        </w:tc>
+        <w:tc>
+          <w:tcPr>
+            <w:tcW w:w="4696" w:type="dxa"/>
+            <w:gridSpan w:val="2"/>
+            <w:vAlign w:val="center"/>
+          </w:tcPr>
+          <w:p>
+            <w:pPr>
+              <w:spacing w:line="360" w:lineRule="auto"/>
+              <w:jc w:val="center"/>
+              <w:cnfStyle w:val="000000100000" w:firstRow="0" w:lastRow="0" w:firstColumn="0" w:lastColumn="0" w:oddVBand="0" w:evenVBand="0" w:oddHBand="1" w:evenHBand="0" w:firstRowFirstColumn="0" w:firstRowLastColumn="0" w:lastRowFirstColumn="0" w:lastRowLastColumn="0"/>
+              <w:rPr>
+                <w:rFonts w:ascii="David" w:hAnsi="David" w:cs="David"/>
+              </w:rPr>
+            </w:pPr>
+            <w:r>
+              <w:rPr>
+                <w:rFonts w:ascii="David" w:hAnsi="David" w:cs="David"/>
+              </w:rPr>
+              <w:t>Cross validated</w:t>
+            </w:r>
+          </w:p>
+        </w:tc>
+      </w:tr>
+      <w:tr>
+        <w:tc>
+          <w:tcPr>
+            <w:cnfStyle w:val="001000000000" w:firstRow="0" w:lastRow="0" w:firstColumn="1" w:lastColumn="0" w:oddVBand="0" w:evenVBand="0" w:oddHBand="0" w:evenHBand="0" w:firstRowFirstColumn="0" w:firstRowLastColumn="0" w:lastRowFirstColumn="0" w:lastRowLastColumn="0"/>
+            <w:tcW w:w="2162" w:type="dxa"/>
+            <w:vAlign w:val="center"/>
+          </w:tcPr>
+          <w:p>
+            <w:pPr>
+              <w:spacing w:line="360" w:lineRule="auto"/>
+              <w:jc w:val="center"/>
+              <w:rPr>
+                <w:rFonts w:ascii="David" w:hAnsi="David" w:cs="David"/>
+              </w:rPr>
+            </w:pPr>
+            <w:r>
+              <w:rPr>
+                <w:rFonts w:ascii="David" w:hAnsi="David" w:cs="David"/>
+              </w:rPr>
+              <w:t>Dummy</w:t>
+            </w:r>
+          </w:p>
+        </w:tc>
+        <w:tc>
+          <w:tcPr>
+            <w:tcW w:w="2158" w:type="dxa"/>
+            <w:vAlign w:val="center"/>
+          </w:tcPr>
+          <w:p>
+            <w:pPr>
+              <w:spacing w:line="360" w:lineRule="auto"/>
+              <w:jc w:val="center"/>
+              <w:cnfStyle w:val="000000000000" w:firstRow="0" w:lastRow="0" w:firstColumn="0" w:lastColumn="0" w:oddVBand="0" w:evenVBand="0" w:oddHBand="0" w:evenHBand="0" w:firstRowFirstColumn="0" w:firstRowLastColumn="0" w:lastRowFirstColumn="0" w:lastRowLastColumn="0"/>
+              <w:rPr>
+                <w:rFonts w:ascii="David" w:hAnsi="David" w:cs="David"/>
+              </w:rPr>
+            </w:pPr>
+            <w:r>
+              <w:rPr>
+                <w:rFonts w:ascii="David" w:hAnsi="David" w:cs="David"/>
+              </w:rPr>
+              <w:t>2</w:t>
+            </w:r>
+          </w:p>
+        </w:tc>
+        <w:tc>
+          <w:tcPr>
+            <w:tcW w:w="2231" w:type="dxa"/>
+            <w:vAlign w:val="center"/>
+          </w:tcPr>
+          <w:p>
+            <w:pPr>
+              <w:spacing w:line="360" w:lineRule="auto"/>
+              <w:jc w:val="center"/>
+              <w:cnfStyle w:val="000000000000" w:firstRow="0" w:lastRow="0" w:firstColumn="0" w:lastColumn="0" w:oddVBand="0" w:evenVBand="0" w:oddHBand="0" w:evenHBand="0" w:firstRowFirstColumn="0" w:firstRowLastColumn="0" w:lastRowFirstColumn="0" w:lastRowLastColumn="0"/>
+              <w:rPr>
+                <w:rFonts w:ascii="David" w:hAnsi="David" w:cs="David"/>
+              </w:rPr>
+            </w:pPr>
+            <w:r>
+              <w:rPr>
+                <w:rFonts w:ascii="David" w:hAnsi="David" w:cs="David"/>
+              </w:rPr>
+              <w:t>0.1723340019824137</w:t>
+            </w:r>
+          </w:p>
+        </w:tc>
+        <w:tc>
+          <w:tcPr>
+            <w:tcW w:w="2465" w:type="dxa"/>
+            <w:vAlign w:val="center"/>
+          </w:tcPr>
+          <w:p>
+            <w:pPr>
+              <w:spacing w:line="360" w:lineRule="auto"/>
+              <w:jc w:val="center"/>
+              <w:cnfStyle w:val="000000000000" w:firstRow="0" w:lastRow="0" w:firstColumn="0" w:lastColumn="0" w:oddVBand="0" w:evenVBand="0" w:oddHBand="0" w:evenHBand="0" w:firstRowFirstColumn="0" w:firstRowLastColumn="0" w:lastRowFirstColumn="0" w:lastRowLastColumn="0"/>
+              <w:rPr>
+                <w:rFonts w:ascii="David" w:hAnsi="David" w:cs="David"/>
+              </w:rPr>
+            </w:pPr>
+            <w:r>
+              <w:rPr>
+                <w:rFonts w:ascii="David" w:hAnsi="David" w:cs="David"/>
+              </w:rPr>
+              <w:t>0.1730235485493322</w:t>
+            </w:r>
+          </w:p>
+        </w:tc>
+      </w:tr>
+      <w:tr>
+        <w:trPr>
+          <w:cnfStyle w:val="000000100000" w:firstRow="0" w:lastRow="0" w:firstColumn="0" w:lastColumn="0" w:oddVBand="0" w:evenVBand="0" w:oddHBand="1" w:evenHBand="0" w:firstRowFirstColumn="0" w:firstRowLastColumn="0" w:lastRowFirstColumn="0" w:lastRowLastColumn="0"/>
+        </w:trPr>
+        <w:tc>
+          <w:tcPr>
+            <w:cnfStyle w:val="001000000000" w:firstRow="0" w:lastRow="0" w:firstColumn="1" w:lastColumn="0" w:oddVBand="0" w:evenVBand="0" w:oddHBand="0" w:evenHBand="0" w:firstRowFirstColumn="0" w:firstRowLastColumn="0" w:lastRowFirstColumn="0" w:lastRowLastColumn="0"/>
+            <w:tcW w:w="2162" w:type="dxa"/>
+            <w:vAlign w:val="center"/>
+          </w:tcPr>
+          <w:p>
+            <w:pPr>
+              <w:spacing w:line="360" w:lineRule="auto"/>
+              <w:jc w:val="center"/>
+              <w:rPr>
+                <w:rFonts w:ascii="David" w:hAnsi="David" w:cs="David"/>
+              </w:rPr>
+            </w:pPr>
+            <w:r>
+              <w:rPr>
+                <w:rFonts w:ascii="David" w:hAnsi="David" w:cs="David"/>
+              </w:rPr>
+              <w:t>Linear</w:t>
+            </w:r>
+          </w:p>
+        </w:tc>
+        <w:tc>
+          <w:tcPr>
+            <w:tcW w:w="2158" w:type="dxa"/>
+            <w:vAlign w:val="center"/>
+          </w:tcPr>
+          <w:p>
+            <w:pPr>
+              <w:spacing w:line="360" w:lineRule="auto"/>
+              <w:jc w:val="center"/>
+              <w:cnfStyle w:val="000000100000" w:firstRow="0" w:lastRow="0" w:firstColumn="0" w:lastColumn="0" w:oddVBand="0" w:evenVBand="0" w:oddHBand="1" w:evenHBand="0" w:firstRowFirstColumn="0" w:firstRowLastColumn="0" w:lastRowFirstColumn="0" w:lastRowLastColumn="0"/>
+              <w:rPr>
+                <w:rFonts w:ascii="David" w:hAnsi="David" w:cs="David"/>
+              </w:rPr>
+            </w:pPr>
+            <w:r>
+              <w:rPr>
+                <w:rFonts w:ascii="David" w:hAnsi="David" w:cs="David"/>
+              </w:rPr>
+              <w:t>2</w:t>
+            </w:r>
+          </w:p>
+        </w:tc>
+        <w:tc>
+          <w:tcPr>
+            <w:tcW w:w="2231" w:type="dxa"/>
+            <w:vAlign w:val="center"/>
+          </w:tcPr>
+          <w:p>
+            <w:pPr>
+              <w:spacing w:line="360" w:lineRule="auto"/>
+              <w:jc w:val="center"/>
+              <w:cnfStyle w:val="000000100000" w:firstRow="0" w:lastRow="0" w:firstColumn="0" w:lastColumn="0" w:oddVBand="0" w:evenVBand="0" w:oddHBand="1" w:evenHBand="0" w:firstRowFirstColumn="0" w:firstRowLastColumn="0" w:lastRowFirstColumn="0" w:lastRowLastColumn="0"/>
+              <w:rPr>
+                <w:rFonts w:ascii="David" w:hAnsi="David" w:cs="David"/>
+              </w:rPr>
+            </w:pPr>
+            <w:r>
+              <w:rPr>
+                <w:rFonts w:ascii="David" w:hAnsi="David" w:cs="David"/>
+              </w:rPr>
+              <w:t>0.11621842983634183</w:t>
+            </w:r>
+          </w:p>
+        </w:tc>
+        <w:tc>
+          <w:tcPr>
+            <w:tcW w:w="2465" w:type="dxa"/>
+            <w:vAlign w:val="center"/>
+          </w:tcPr>
+          <w:p>
+            <w:pPr>
+              <w:spacing w:line="360" w:lineRule="auto"/>
+              <w:jc w:val="center"/>
+              <w:cnfStyle w:val="000000100000" w:firstRow="0" w:lastRow="0" w:firstColumn="0" w:lastColumn="0" w:oddVBand="0" w:evenVBand="0" w:oddHBand="1" w:evenHBand="0" w:firstRowFirstColumn="0" w:firstRowLastColumn="0" w:lastRowFirstColumn="0" w:lastRowLastColumn="0"/>
+              <w:rPr>
+                <w:rFonts w:ascii="David" w:hAnsi="David" w:cs="David"/>
+              </w:rPr>
+            </w:pPr>
+            <w:r>
+              <w:rPr>
+                <w:rFonts w:ascii="David" w:hAnsi="David" w:cs="David"/>
+              </w:rPr>
+              <w:t>0.11922067354418046</w:t>
+            </w:r>
+          </w:p>
+        </w:tc>
+      </w:tr>
+      <w:tr>
+        <w:tc>
+          <w:tcPr>
+            <w:cnfStyle w:val="001000000000" w:firstRow="0" w:lastRow="0" w:firstColumn="1" w:lastColumn="0" w:oddVBand="0" w:evenVBand="0" w:oddHBand="0" w:evenHBand="0" w:firstRowFirstColumn="0" w:firstRowLastColumn="0" w:lastRowFirstColumn="0" w:lastRowLastColumn="0"/>
+            <w:tcW w:w="2162" w:type="dxa"/>
+            <w:vAlign w:val="center"/>
+          </w:tcPr>
+          <w:p>
+            <w:pPr>
+              <w:spacing w:line="360" w:lineRule="auto"/>
+              <w:jc w:val="center"/>
+              <w:rPr>
+                <w:rFonts w:ascii="David" w:hAnsi="David" w:cs="David"/>
+              </w:rPr>
+            </w:pPr>
+            <w:r>
+              <w:rPr>
+                <w:rFonts w:ascii="David" w:hAnsi="David" w:cs="David"/>
+              </w:rPr>
+              <w:t>Lasso Linear</w:t>
+            </w:r>
+          </w:p>
+        </w:tc>
+        <w:tc>
+          <w:tcPr>
+            <w:tcW w:w="2158" w:type="dxa"/>
+            <w:vAlign w:val="center"/>
+          </w:tcPr>
+          <w:p>
+            <w:pPr>
+              <w:spacing w:line="360" w:lineRule="auto"/>
+              <w:jc w:val="center"/>
+              <w:cnfStyle w:val="000000000000" w:firstRow="0" w:lastRow="0" w:firstColumn="0" w:lastColumn="0" w:oddVBand="0" w:evenVBand="0" w:oddHBand="0" w:evenHBand="0" w:firstRowFirstColumn="0" w:firstRowLastColumn="0" w:lastRowFirstColumn="0" w:lastRowLastColumn="0"/>
+              <w:rPr>
+                <w:rFonts w:ascii="David" w:hAnsi="David" w:cs="David"/>
+              </w:rPr>
+            </w:pPr>
+            <w:r>
+              <w:rPr>
+                <w:rFonts w:ascii="David" w:hAnsi="David" w:cs="David"/>
+              </w:rPr>
+              <w:t>3</w:t>
+            </w:r>
+          </w:p>
+        </w:tc>
+        <w:tc>
+          <w:tcPr>
+            <w:tcW w:w="2231" w:type="dxa"/>
+            <w:vAlign w:val="center"/>
+          </w:tcPr>
+          <w:p>
+            <w:pPr>
+              <w:spacing w:line="360" w:lineRule="auto"/>
+              <w:jc w:val="center"/>
+              <w:cnfStyle w:val="000000000000" w:firstRow="0" w:lastRow="0" w:firstColumn="0" w:lastColumn="0" w:oddVBand="0" w:evenVBand="0" w:oddHBand="0" w:evenHBand="0" w:firstRowFirstColumn="0" w:firstRowLastColumn="0" w:lastRowFirstColumn="0" w:lastRowLastColumn="0"/>
+              <w:rPr>
+                <w:rFonts w:ascii="David" w:hAnsi="David" w:cs="David"/>
+              </w:rPr>
+            </w:pPr>
+            <w:r>
+              <w:rPr>
+                <w:rFonts w:ascii="David" w:hAnsi="David" w:cs="David"/>
+              </w:rPr>
+              <w:t>0.11700175082620592</w:t>
+            </w:r>
+          </w:p>
+        </w:tc>
+        <w:tc>
+          <w:tcPr>
+            <w:tcW w:w="2465" w:type="dxa"/>
+            <w:vAlign w:val="center"/>
+          </w:tcPr>
+          <w:p>
+            <w:pPr>
+              <w:tabs>
+                <w:tab w:val="left" w:pos="537"/>
+              </w:tabs>
+              <w:spacing w:line="360" w:lineRule="auto"/>
+              <w:jc w:val="center"/>
+              <w:cnfStyle w:val="000000000000" w:firstRow="0" w:lastRow="0" w:firstColumn="0" w:lastColumn="0" w:oddVBand="0" w:evenVBand="0" w:oddHBand="0" w:evenHBand="0" w:firstRowFirstColumn="0" w:firstRowLastColumn="0" w:lastRowFirstColumn="0" w:lastRowLastColumn="0"/>
+              <w:rPr>
+                <w:rFonts w:ascii="David" w:hAnsi="David" w:cs="David"/>
+              </w:rPr>
+            </w:pPr>
+            <w:r>
+              <w:rPr>
+                <w:rFonts w:ascii="David" w:hAnsi="David" w:cs="David"/>
+              </w:rPr>
+              <w:t>0.11864425023047973</w:t>
+            </w:r>
+          </w:p>
+        </w:tc>
+      </w:tr>
+      <w:tr>
+        <w:trPr>
+          <w:cnfStyle w:val="000000100000" w:firstRow="0" w:lastRow="0" w:firstColumn="0" w:lastColumn="0" w:oddVBand="0" w:evenVBand="0" w:oddHBand="1" w:evenHBand="0" w:firstRowFirstColumn="0" w:firstRowLastColumn="0" w:lastRowFirstColumn="0" w:lastRowLastColumn="0"/>
+        </w:trPr>
+        <w:tc>
+          <w:tcPr>
+            <w:cnfStyle w:val="001000000000" w:firstRow="0" w:lastRow="0" w:firstColumn="1" w:lastColumn="0" w:oddVBand="0" w:evenVBand="0" w:oddHBand="0" w:evenHBand="0" w:firstRowFirstColumn="0" w:firstRowLastColumn="0" w:lastRowFirstColumn="0" w:lastRowLastColumn="0"/>
+            <w:tcW w:w="2162" w:type="dxa"/>
+            <w:vAlign w:val="center"/>
+          </w:tcPr>
+          <w:p>
+            <w:pPr>
+              <w:spacing w:line="360" w:lineRule="auto"/>
+              <w:jc w:val="center"/>
+              <w:rPr>
+                <w:rFonts w:ascii="David" w:hAnsi="David" w:cs="David"/>
+              </w:rPr>
+            </w:pPr>
+            <w:r>
+              <w:rPr>
+                <w:rFonts w:ascii="David" w:hAnsi="David" w:cs="David"/>
+              </w:rPr>
+              <w:t>Polynomial Lasso</w:t>
+            </w:r>
+          </w:p>
+        </w:tc>
+        <w:tc>
+          <w:tcPr>
+            <w:tcW w:w="2158" w:type="dxa"/>
+            <w:vAlign w:val="center"/>
+          </w:tcPr>
+          <w:p>
+            <w:pPr>
+              <w:spacing w:line="360" w:lineRule="auto"/>
+              <w:jc w:val="center"/>
+              <w:cnfStyle w:val="000000100000" w:firstRow="0" w:lastRow="0" w:firstColumn="0" w:lastColumn="0" w:oddVBand="0" w:evenVBand="0" w:oddHBand="1" w:evenHBand="0" w:firstRowFirstColumn="0" w:firstRowLastColumn="0" w:lastRowFirstColumn="0" w:lastRowLastColumn="0"/>
+              <w:rPr>
+                <w:rFonts w:ascii="David" w:hAnsi="David" w:cs="David"/>
+              </w:rPr>
+            </w:pPr>
+            <w:r>
+              <w:rPr>
+                <w:rFonts w:ascii="David" w:hAnsi="David" w:cs="David"/>
+              </w:rPr>
+              <w:t>4</w:t>
+            </w:r>
+          </w:p>
+        </w:tc>
+        <w:tc>
+          <w:tcPr>
+            <w:tcW w:w="2231" w:type="dxa"/>
+            <w:vAlign w:val="center"/>
+          </w:tcPr>
+          <w:p>
+            <w:pPr>
+              <w:spacing w:line="360" w:lineRule="auto"/>
+              <w:jc w:val="center"/>
+              <w:cnfStyle w:val="000000100000" w:firstRow="0" w:lastRow="0" w:firstColumn="0" w:lastColumn="0" w:oddVBand="0" w:evenVBand="0" w:oddHBand="1" w:evenHBand="0" w:firstRowFirstColumn="0" w:firstRowLastColumn="0" w:lastRowFirstColumn="0" w:lastRowLastColumn="0"/>
+              <w:rPr>
+                <w:rFonts w:ascii="David" w:hAnsi="David" w:cs="David"/>
+              </w:rPr>
+            </w:pPr>
+            <w:r>
+              <w:rPr>
+                <w:rFonts w:ascii="David" w:hAnsi="David" w:cs="David"/>
+              </w:rPr>
+              <w:t>0.15291574578221953</w:t>
+            </w:r>
+          </w:p>
+        </w:tc>
+        <w:tc>
+          <w:tcPr>
+            <w:tcW w:w="2465" w:type="dxa"/>
+            <w:vAlign w:val="center"/>
+          </w:tcPr>
+          <w:p>
+            <w:pPr>
+              <w:tabs>
+                <w:tab w:val="left" w:pos="537"/>
+              </w:tabs>
+              <w:spacing w:line="360" w:lineRule="auto"/>
+              <w:jc w:val="center"/>
+              <w:cnfStyle w:val="000000100000" w:firstRow="0" w:lastRow="0" w:firstColumn="0" w:lastColumn="0" w:oddVBand="0" w:evenVBand="0" w:oddHBand="1" w:evenHBand="0" w:firstRowFirstColumn="0" w:firstRowLastColumn="0" w:lastRowFirstColumn="0" w:lastRowLastColumn="0"/>
+              <w:rPr>
+                <w:rFonts w:ascii="David" w:hAnsi="David" w:cs="David"/>
+              </w:rPr>
+            </w:pPr>
+            <w:r>
+              <w:rPr>
+                <w:rFonts w:ascii="David" w:hAnsi="David" w:cs="David"/>
+              </w:rPr>
+              <w:t>0.15470074576009982</w:t>
+            </w:r>
+          </w:p>
+        </w:tc>
+      </w:tr>
+    </w:tbl>
+    <w:p>
+      <w:pPr>
+        <w:spacing w:line="360" w:lineRule="auto"/>
+        <w:rPr>
+          <w:rFonts w:ascii="David" w:hAnsi="David" w:cs="David"/>
+          <w:b/>
+          <w:bCs/>
+          <w:sz w:val="24"/>
+          <w:szCs w:val="24"/>
+        </w:rPr>
+      </w:pPr>
+    </w:p>
+    <w:p>
+      <w:pPr>
+        <w:spacing w:line="360" w:lineRule="auto"/>
+        <w:rPr>
+          <w:rFonts w:ascii="David" w:hAnsi="David" w:cs="David"/>
+          <w:b/>
+          <w:bCs/>
+          <w:color w:val="4472C4" w:themeColor="accent1"/>
+          <w:sz w:val="28"/>
+          <w:szCs w:val="28"/>
+          <w:u w:val="single"/>
+        </w:rPr>
+      </w:pPr>
+      <w:r>
+        <w:rPr>
+          <w:rFonts w:ascii="David" w:hAnsi="David" w:cs="David"/>
+          <w:b/>
+          <w:bCs/>
+          <w:color w:val="4472C4" w:themeColor="accent1"/>
+          <w:sz w:val="28"/>
+          <w:szCs w:val="28"/>
+          <w:u w:val="single"/>
+        </w:rPr>
+        <w:lastRenderedPageBreak/>
+        <w:t>Section 5: Fitting Gradient Boosted Machines (GBM) of the CovidScore</w:t>
+      </w:r>
+    </w:p>
+    <w:p>
+      <w:pPr>
+        <w:spacing w:line="360" w:lineRule="auto"/>
+        <w:rPr>
+          <w:rFonts w:ascii="David" w:hAnsi="David" w:cs="David"/>
+          <w:sz w:val="24"/>
+          <w:szCs w:val="24"/>
+        </w:rPr>
+      </w:pPr>
+      <w:r>
+        <w:rPr>
+          <w:rFonts w:ascii="David" w:hAnsi="David" w:cs="David"/>
+          <w:b/>
+          <w:bCs/>
+          <w:sz w:val="24"/>
+          <w:szCs w:val="24"/>
+        </w:rPr>
+        <w:t>(Q18)</w:t>
+      </w:r>
+      <w:r>
+        <w:rPr>
+          <w:rFonts w:ascii="David" w:hAnsi="David" w:cs="David"/>
+          <w:sz w:val="24"/>
+          <w:szCs w:val="24"/>
+        </w:rPr>
+        <w:t xml:space="preserve"> plotting the heatmaps:</w:t>
+      </w:r>
+    </w:p>
+    <w:p>
+      <w:pPr>
+        <w:spacing w:line="360" w:lineRule="auto"/>
+        <w:rPr>
+          <w:rFonts w:ascii="David" w:hAnsi="David" w:cs="David"/>
+          <w:sz w:val="24"/>
+          <w:szCs w:val="24"/>
+        </w:rPr>
+      </w:pPr>
+      <w:r>
+        <w:rPr>
+          <w:rFonts w:ascii="David" w:hAnsi="David" w:cs="David"/>
+          <w:sz w:val="24"/>
+          <w:szCs w:val="24"/>
+        </w:rPr>
+        <w:drawing>
+          <wp:anchor distT="0" distB="0" distL="114300" distR="114300" simplePos="0" relativeHeight="251680768" behindDoc="0" locked="0" layoutInCell="1" allowOverlap="1" wp14:anchorId="4EA3A2EC" wp14:editId="4B90238A">
+            <wp:simplePos x="0" y="0"/>
+            <wp:positionH relativeFrom="column">
+              <wp:posOffset>0</wp:posOffset>
+            </wp:positionH>
+            <wp:positionV relativeFrom="paragraph">
+              <wp:posOffset>727</wp:posOffset>
+            </wp:positionV>
+            <wp:extent cx="5731510" cy="2159000"/>
+            <wp:effectExtent l="0" t="0" r="2540" b="0"/>
+            <wp:wrapNone/>
+            <wp:docPr id="1552962900" name="Picture 1"/>
+            <wp:cNvGraphicFramePr>
+              <a:graphicFrameLocks xmlns:a="http://schemas.openxmlformats.org/drawingml/2006/main" noChangeAspect="1"/>
+            </wp:cNvGraphicFramePr>
+            <a:graphic xmlns:a="http://schemas.openxmlformats.org/drawingml/2006/main">
+              <a:graphicData uri="http://schemas.openxmlformats.org/drawingml/2006/picture">
+                <pic:pic xmlns:pic="http://schemas.openxmlformats.org/drawingml/2006/picture">
+                  <pic:nvPicPr>
+                    <pic:cNvPr id="1552962900" name=""/>
+                    <pic:cNvPicPr/>
+                  </pic:nvPicPr>
+                  <pic:blipFill>
+                    <a:blip r:embed="rId16" cstate="print">
+                      <a:extLst>
+                        <a:ext uri="{28A0092B-C50C-407E-A947-70E740481C1C}">
+                          <a14:useLocalDpi xmlns:a14="http://schemas.microsoft.com/office/drawing/2010/main" val="0"/>
+                        </a:ext>
+                      </a:extLst>
+                    </a:blip>
+                    <a:stretch>
+                      <a:fillRect/>
+                    </a:stretch>
+                  </pic:blipFill>
+                  <pic:spPr>
+                    <a:xfrm>
+                      <a:off x="0" y="0"/>
+                      <a:ext cx="5731510" cy="2159000"/>
                     </a:xfrm>
                     <a:prstGeom prst="rect">
                       <a:avLst/>
@@ -6679,6 +7369,1929 @@
             </a:graphic>
           </wp:anchor>
         </w:drawing>
+      </w:r>
+    </w:p>
+    <w:p>
+      <w:pPr>
+        <w:spacing w:line="360" w:lineRule="auto"/>
+        <w:rPr>
+          <w:rFonts w:ascii="David" w:hAnsi="David" w:cs="David"/>
+          <w:sz w:val="24"/>
+          <w:szCs w:val="24"/>
+        </w:rPr>
+      </w:pPr>
+    </w:p>
+    <w:p>
+      <w:pPr>
+        <w:spacing w:line="360" w:lineRule="auto"/>
+        <w:rPr>
+          <w:rFonts w:ascii="David" w:hAnsi="David" w:cs="David"/>
+          <w:sz w:val="24"/>
+          <w:szCs w:val="24"/>
+        </w:rPr>
+      </w:pPr>
+    </w:p>
+    <w:p>
+      <w:pPr>
+        <w:spacing w:line="360" w:lineRule="auto"/>
+        <w:rPr>
+          <w:rFonts w:ascii="David" w:hAnsi="David" w:cs="David"/>
+          <w:sz w:val="24"/>
+          <w:szCs w:val="24"/>
+        </w:rPr>
+      </w:pPr>
+    </w:p>
+    <w:p>
+      <w:pPr>
+        <w:spacing w:line="360" w:lineRule="auto"/>
+        <w:rPr>
+          <w:rFonts w:ascii="David" w:hAnsi="David" w:cs="David"/>
+          <w:sz w:val="24"/>
+          <w:szCs w:val="24"/>
+        </w:rPr>
+      </w:pPr>
+    </w:p>
+    <w:p>
+      <w:pPr>
+        <w:spacing w:line="360" w:lineRule="auto"/>
+        <w:rPr>
+          <w:rFonts w:ascii="David" w:hAnsi="David" w:cs="David"/>
+          <w:sz w:val="24"/>
+          <w:szCs w:val="24"/>
+        </w:rPr>
+      </w:pPr>
+      <w:r>
+        <w:rPr>
+          <w:rFonts w:ascii="David" w:hAnsi="David" w:cs="David"/>
+          <w:sz w:val="24"/>
+          <w:szCs w:val="24"/>
+        </w:rPr>
+        <w:br/>
+      </w:r>
+    </w:p>
+    <w:p>
+      <w:pPr>
+        <w:spacing w:line="360" w:lineRule="auto"/>
+        <w:rPr>
+          <w:rFonts w:ascii="David" w:hAnsi="David" w:cs="David"/>
+          <w:sz w:val="24"/>
+          <w:szCs w:val="24"/>
+        </w:rPr>
+      </w:pPr>
+      <w:r>
+        <w:rPr>
+          <w:rFonts w:ascii="David" w:hAnsi="David" w:cs="David"/>
+          <w:sz w:val="24"/>
+          <w:szCs w:val="24"/>
+        </w:rPr>
+        <w:drawing>
+          <wp:anchor distT="0" distB="0" distL="114300" distR="114300" simplePos="0" relativeHeight="251681792" behindDoc="0" locked="0" layoutInCell="1" allowOverlap="1" wp14:anchorId="20845DE9" wp14:editId="799342F2">
+            <wp:simplePos x="0" y="0"/>
+            <wp:positionH relativeFrom="margin">
+              <wp:align>left</wp:align>
+            </wp:positionH>
+            <wp:positionV relativeFrom="paragraph">
+              <wp:posOffset>459953</wp:posOffset>
+            </wp:positionV>
+            <wp:extent cx="4067175" cy="419100"/>
+            <wp:effectExtent l="0" t="0" r="9525" b="0"/>
+            <wp:wrapNone/>
+            <wp:docPr id="902796191" name="Picture 1"/>
+            <wp:cNvGraphicFramePr>
+              <a:graphicFrameLocks xmlns:a="http://schemas.openxmlformats.org/drawingml/2006/main" noChangeAspect="1"/>
+            </wp:cNvGraphicFramePr>
+            <a:graphic xmlns:a="http://schemas.openxmlformats.org/drawingml/2006/main">
+              <a:graphicData uri="http://schemas.openxmlformats.org/drawingml/2006/picture">
+                <pic:pic xmlns:pic="http://schemas.openxmlformats.org/drawingml/2006/picture">
+                  <pic:nvPicPr>
+                    <pic:cNvPr id="902796191" name=""/>
+                    <pic:cNvPicPr/>
+                  </pic:nvPicPr>
+                  <pic:blipFill>
+                    <a:blip r:embed="rId17">
+                      <a:extLst>
+                        <a:ext uri="{28A0092B-C50C-407E-A947-70E740481C1C}">
+                          <a14:useLocalDpi xmlns:a14="http://schemas.microsoft.com/office/drawing/2010/main" val="0"/>
+                        </a:ext>
+                      </a:extLst>
+                    </a:blip>
+                    <a:stretch>
+                      <a:fillRect/>
+                    </a:stretch>
+                  </pic:blipFill>
+                  <pic:spPr>
+                    <a:xfrm>
+                      <a:off x="0" y="0"/>
+                      <a:ext cx="4067175" cy="419100"/>
+                    </a:xfrm>
+                    <a:prstGeom prst="rect">
+                      <a:avLst/>
+                    </a:prstGeom>
+                  </pic:spPr>
+                </pic:pic>
+              </a:graphicData>
+            </a:graphic>
+          </wp:anchor>
+        </w:drawing>
+      </w:r>
+      <w:r>
+        <w:rPr>
+          <w:rFonts w:ascii="David" w:hAnsi="David" w:cs="David"/>
+          <w:sz w:val="24"/>
+          <w:szCs w:val="24"/>
+        </w:rPr>
+        <w:drawing>
+          <wp:inline distT="0" distB="0" distL="0" distR="0" wp14:anchorId="538FA1A1" wp14:editId="48386E7C">
+            <wp:extent cx="3715268" cy="447737"/>
+            <wp:effectExtent l="0" t="0" r="0" b="9525"/>
+            <wp:docPr id="1137381549" name="Picture 1"/>
+            <wp:cNvGraphicFramePr>
+              <a:graphicFrameLocks xmlns:a="http://schemas.openxmlformats.org/drawingml/2006/main" noChangeAspect="1"/>
+            </wp:cNvGraphicFramePr>
+            <a:graphic xmlns:a="http://schemas.openxmlformats.org/drawingml/2006/main">
+              <a:graphicData uri="http://schemas.openxmlformats.org/drawingml/2006/picture">
+                <pic:pic xmlns:pic="http://schemas.openxmlformats.org/drawingml/2006/picture">
+                  <pic:nvPicPr>
+                    <pic:cNvPr id="1137381549" name=""/>
+                    <pic:cNvPicPr/>
+                  </pic:nvPicPr>
+                  <pic:blipFill>
+                    <a:blip r:embed="rId18"/>
+                    <a:stretch>
+                      <a:fillRect/>
+                    </a:stretch>
+                  </pic:blipFill>
+                  <pic:spPr>
+                    <a:xfrm>
+                      <a:off x="0" y="0"/>
+                      <a:ext cx="3715268" cy="447737"/>
+                    </a:xfrm>
+                    <a:prstGeom prst="rect">
+                      <a:avLst/>
+                    </a:prstGeom>
+                  </pic:spPr>
+                </pic:pic>
+              </a:graphicData>
+            </a:graphic>
+          </wp:inline>
+        </w:drawing>
+      </w:r>
+    </w:p>
+    <w:p>
+      <w:pPr>
+        <w:spacing w:line="360" w:lineRule="auto"/>
+        <w:rPr>
+          <w:rFonts w:ascii="David" w:hAnsi="David" w:cs="David"/>
+          <w:sz w:val="24"/>
+          <w:szCs w:val="24"/>
+        </w:rPr>
+      </w:pPr>
+    </w:p>
+    <w:p>
+      <w:pPr>
+        <w:spacing w:line="360" w:lineRule="auto"/>
+        <w:rPr>
+          <w:rFonts w:ascii="David" w:hAnsi="David" w:cs="David"/>
+          <w:sz w:val="24"/>
+          <w:szCs w:val="24"/>
+        </w:rPr>
+      </w:pPr>
+      <w:r>
+        <w:rPr>
+          <w:rFonts w:ascii="David" w:hAnsi="David" w:cs="David"/>
+          <w:b/>
+          <w:bCs/>
+          <w:sz w:val="24"/>
+          <w:szCs w:val="24"/>
+        </w:rPr>
+        <w:t>(Q1</w:t>
+      </w:r>
+      <w:r>
+        <w:rPr>
+          <w:rFonts w:ascii="David" w:hAnsi="David" w:cs="David"/>
+          <w:b/>
+          <w:bCs/>
+          <w:sz w:val="24"/>
+          <w:szCs w:val="24"/>
+        </w:rPr>
+        <w:t>9</w:t>
+      </w:r>
+      <w:r>
+        <w:rPr>
+          <w:rFonts w:ascii="David" w:hAnsi="David" w:cs="David"/>
+          <w:b/>
+          <w:bCs/>
+          <w:sz w:val="24"/>
+          <w:szCs w:val="24"/>
+        </w:rPr>
+        <w:t>)</w:t>
+      </w:r>
+      <w:r>
+        <w:rPr>
+          <w:rFonts w:ascii="David" w:hAnsi="David" w:cs="David"/>
+          <w:sz w:val="24"/>
+          <w:szCs w:val="24"/>
+        </w:rPr>
+        <w:t xml:space="preserve"> </w:t>
+      </w:r>
+    </w:p>
+    <w:tbl>
+      <w:tblPr>
+        <w:tblStyle w:val="GridTable4-Accent3"/>
+        <w:tblW w:w="0" w:type="auto"/>
+        <w:tblLook w:val="04A0" w:firstRow="1" w:lastRow="0" w:firstColumn="1" w:lastColumn="0" w:noHBand="0" w:noVBand="1"/>
+      </w:tblPr>
+      <w:tblGrid>
+        <w:gridCol w:w="2162"/>
+        <w:gridCol w:w="2158"/>
+        <w:gridCol w:w="2231"/>
+        <w:gridCol w:w="2465"/>
+      </w:tblGrid>
+      <w:tr>
+        <w:trPr>
+          <w:cnfStyle w:val="100000000000" w:firstRow="1" w:lastRow="0" w:firstColumn="0" w:lastColumn="0" w:oddVBand="0" w:evenVBand="0" w:oddHBand="0" w:evenHBand="0" w:firstRowFirstColumn="0" w:firstRowLastColumn="0" w:lastRowFirstColumn="0" w:lastRowLastColumn="0"/>
+        </w:trPr>
+        <w:tc>
+          <w:tcPr>
+            <w:cnfStyle w:val="001000000000" w:firstRow="0" w:lastRow="0" w:firstColumn="1" w:lastColumn="0" w:oddVBand="0" w:evenVBand="0" w:oddHBand="0" w:evenHBand="0" w:firstRowFirstColumn="0" w:firstRowLastColumn="0" w:lastRowFirstColumn="0" w:lastRowLastColumn="0"/>
+            <w:tcW w:w="2162" w:type="dxa"/>
+          </w:tcPr>
+          <w:p>
+            <w:pPr>
+              <w:spacing w:line="360" w:lineRule="auto"/>
+              <w:jc w:val="center"/>
+              <w:rPr>
+                <w:rFonts w:ascii="David" w:hAnsi="David" w:cs="David"/>
+              </w:rPr>
+            </w:pPr>
+            <w:r>
+              <w:rPr>
+                <w:rFonts w:ascii="David" w:hAnsi="David" w:cs="David"/>
+              </w:rPr>
+              <w:t>Model</w:t>
+            </w:r>
+          </w:p>
+        </w:tc>
+        <w:tc>
+          <w:tcPr>
+            <w:tcW w:w="2158" w:type="dxa"/>
+          </w:tcPr>
+          <w:p>
+            <w:pPr>
+              <w:spacing w:line="360" w:lineRule="auto"/>
+              <w:jc w:val="center"/>
+              <w:cnfStyle w:val="100000000000" w:firstRow="1" w:lastRow="0" w:firstColumn="0" w:lastColumn="0" w:oddVBand="0" w:evenVBand="0" w:oddHBand="0" w:evenHBand="0" w:firstRowFirstColumn="0" w:firstRowLastColumn="0" w:lastRowFirstColumn="0" w:lastRowLastColumn="0"/>
+              <w:rPr>
+                <w:rFonts w:ascii="David" w:hAnsi="David" w:cs="David"/>
+              </w:rPr>
+            </w:pPr>
+            <w:r>
+              <w:rPr>
+                <w:rFonts w:ascii="David" w:hAnsi="David" w:cs="David"/>
+              </w:rPr>
+              <w:t>Section</w:t>
+            </w:r>
+          </w:p>
+        </w:tc>
+        <w:tc>
+          <w:tcPr>
+            <w:tcW w:w="2231" w:type="dxa"/>
+          </w:tcPr>
+          <w:p>
+            <w:pPr>
+              <w:spacing w:line="360" w:lineRule="auto"/>
+              <w:jc w:val="center"/>
+              <w:cnfStyle w:val="100000000000" w:firstRow="1" w:lastRow="0" w:firstColumn="0" w:lastColumn="0" w:oddVBand="0" w:evenVBand="0" w:oddHBand="0" w:evenHBand="0" w:firstRowFirstColumn="0" w:firstRowLastColumn="0" w:lastRowFirstColumn="0" w:lastRowLastColumn="0"/>
+              <w:rPr>
+                <w:rFonts w:ascii="David" w:hAnsi="David" w:cs="David"/>
+              </w:rPr>
+            </w:pPr>
+            <w:r>
+              <w:rPr>
+                <w:rFonts w:ascii="David" w:hAnsi="David" w:cs="David"/>
+              </w:rPr>
+              <w:t>Train MSE</w:t>
+            </w:r>
+          </w:p>
+        </w:tc>
+        <w:tc>
+          <w:tcPr>
+            <w:tcW w:w="2465" w:type="dxa"/>
+          </w:tcPr>
+          <w:p>
+            <w:pPr>
+              <w:spacing w:line="360" w:lineRule="auto"/>
+              <w:jc w:val="center"/>
+              <w:cnfStyle w:val="100000000000" w:firstRow="1" w:lastRow="0" w:firstColumn="0" w:lastColumn="0" w:oddVBand="0" w:evenVBand="0" w:oddHBand="0" w:evenHBand="0" w:firstRowFirstColumn="0" w:firstRowLastColumn="0" w:lastRowFirstColumn="0" w:lastRowLastColumn="0"/>
+              <w:rPr>
+                <w:rFonts w:ascii="David" w:hAnsi="David" w:cs="David"/>
+              </w:rPr>
+            </w:pPr>
+            <w:r>
+              <w:rPr>
+                <w:rFonts w:ascii="David" w:hAnsi="David" w:cs="David"/>
+              </w:rPr>
+              <w:t>Valid MSE</w:t>
+            </w:r>
+          </w:p>
+        </w:tc>
+      </w:tr>
+      <w:tr>
+        <w:trPr>
+          <w:cnfStyle w:val="000000100000" w:firstRow="0" w:lastRow="0" w:firstColumn="0" w:lastColumn="0" w:oddVBand="0" w:evenVBand="0" w:oddHBand="1" w:evenHBand="0" w:firstRowFirstColumn="0" w:firstRowLastColumn="0" w:lastRowFirstColumn="0" w:lastRowLastColumn="0"/>
+        </w:trPr>
+        <w:tc>
+          <w:tcPr>
+            <w:cnfStyle w:val="001000000000" w:firstRow="0" w:lastRow="0" w:firstColumn="1" w:lastColumn="0" w:oddVBand="0" w:evenVBand="0" w:oddHBand="0" w:evenHBand="0" w:firstRowFirstColumn="0" w:firstRowLastColumn="0" w:lastRowFirstColumn="0" w:lastRowLastColumn="0"/>
+            <w:tcW w:w="2162" w:type="dxa"/>
+            <w:vAlign w:val="center"/>
+          </w:tcPr>
+          <w:p>
+            <w:pPr>
+              <w:spacing w:line="360" w:lineRule="auto"/>
+              <w:jc w:val="center"/>
+              <w:rPr>
+                <w:rFonts w:ascii="David" w:hAnsi="David" w:cs="David"/>
+              </w:rPr>
+            </w:pPr>
+          </w:p>
+        </w:tc>
+        <w:tc>
+          <w:tcPr>
+            <w:tcW w:w="2158" w:type="dxa"/>
+            <w:vAlign w:val="center"/>
+          </w:tcPr>
+          <w:p>
+            <w:pPr>
+              <w:spacing w:line="360" w:lineRule="auto"/>
+              <w:jc w:val="center"/>
+              <w:cnfStyle w:val="000000100000" w:firstRow="0" w:lastRow="0" w:firstColumn="0" w:lastColumn="0" w:oddVBand="0" w:evenVBand="0" w:oddHBand="1" w:evenHBand="0" w:firstRowFirstColumn="0" w:firstRowLastColumn="0" w:lastRowFirstColumn="0" w:lastRowLastColumn="0"/>
+              <w:rPr>
+                <w:rFonts w:ascii="David" w:hAnsi="David" w:cs="David"/>
+              </w:rPr>
+            </w:pPr>
+          </w:p>
+        </w:tc>
+        <w:tc>
+          <w:tcPr>
+            <w:tcW w:w="4696" w:type="dxa"/>
+            <w:gridSpan w:val="2"/>
+            <w:vAlign w:val="center"/>
+          </w:tcPr>
+          <w:p>
+            <w:pPr>
+              <w:spacing w:line="360" w:lineRule="auto"/>
+              <w:jc w:val="center"/>
+              <w:cnfStyle w:val="000000100000" w:firstRow="0" w:lastRow="0" w:firstColumn="0" w:lastColumn="0" w:oddVBand="0" w:evenVBand="0" w:oddHBand="1" w:evenHBand="0" w:firstRowFirstColumn="0" w:firstRowLastColumn="0" w:lastRowFirstColumn="0" w:lastRowLastColumn="0"/>
+              <w:rPr>
+                <w:rFonts w:ascii="David" w:hAnsi="David" w:cs="David"/>
+              </w:rPr>
+            </w:pPr>
+            <w:r>
+              <w:rPr>
+                <w:rFonts w:ascii="David" w:hAnsi="David" w:cs="David"/>
+              </w:rPr>
+              <w:t>Cross validated</w:t>
+            </w:r>
+          </w:p>
+        </w:tc>
+      </w:tr>
+      <w:tr>
+        <w:tc>
+          <w:tcPr>
+            <w:cnfStyle w:val="001000000000" w:firstRow="0" w:lastRow="0" w:firstColumn="1" w:lastColumn="0" w:oddVBand="0" w:evenVBand="0" w:oddHBand="0" w:evenHBand="0" w:firstRowFirstColumn="0" w:firstRowLastColumn="0" w:lastRowFirstColumn="0" w:lastRowLastColumn="0"/>
+            <w:tcW w:w="2162" w:type="dxa"/>
+            <w:vAlign w:val="center"/>
+          </w:tcPr>
+          <w:p>
+            <w:pPr>
+              <w:spacing w:line="360" w:lineRule="auto"/>
+              <w:jc w:val="center"/>
+              <w:rPr>
+                <w:rFonts w:ascii="David" w:hAnsi="David" w:cs="David"/>
+              </w:rPr>
+            </w:pPr>
+            <w:r>
+              <w:rPr>
+                <w:rFonts w:ascii="David" w:hAnsi="David" w:cs="David"/>
+              </w:rPr>
+              <w:t>Dummy</w:t>
+            </w:r>
+          </w:p>
+        </w:tc>
+        <w:tc>
+          <w:tcPr>
+            <w:tcW w:w="2158" w:type="dxa"/>
+            <w:vAlign w:val="center"/>
+          </w:tcPr>
+          <w:p>
+            <w:pPr>
+              <w:spacing w:line="360" w:lineRule="auto"/>
+              <w:jc w:val="center"/>
+              <w:cnfStyle w:val="000000000000" w:firstRow="0" w:lastRow="0" w:firstColumn="0" w:lastColumn="0" w:oddVBand="0" w:evenVBand="0" w:oddHBand="0" w:evenHBand="0" w:firstRowFirstColumn="0" w:firstRowLastColumn="0" w:lastRowFirstColumn="0" w:lastRowLastColumn="0"/>
+              <w:rPr>
+                <w:rFonts w:ascii="David" w:hAnsi="David" w:cs="David"/>
+              </w:rPr>
+            </w:pPr>
+            <w:r>
+              <w:rPr>
+                <w:rFonts w:ascii="David" w:hAnsi="David" w:cs="David"/>
+              </w:rPr>
+              <w:t>2</w:t>
+            </w:r>
+          </w:p>
+        </w:tc>
+        <w:tc>
+          <w:tcPr>
+            <w:tcW w:w="2231" w:type="dxa"/>
+            <w:vAlign w:val="center"/>
+          </w:tcPr>
+          <w:p>
+            <w:pPr>
+              <w:spacing w:line="360" w:lineRule="auto"/>
+              <w:jc w:val="center"/>
+              <w:cnfStyle w:val="000000000000" w:firstRow="0" w:lastRow="0" w:firstColumn="0" w:lastColumn="0" w:oddVBand="0" w:evenVBand="0" w:oddHBand="0" w:evenHBand="0" w:firstRowFirstColumn="0" w:firstRowLastColumn="0" w:lastRowFirstColumn="0" w:lastRowLastColumn="0"/>
+              <w:rPr>
+                <w:rFonts w:ascii="David" w:hAnsi="David" w:cs="David"/>
+              </w:rPr>
+            </w:pPr>
+            <w:r>
+              <w:rPr>
+                <w:rFonts w:ascii="David" w:hAnsi="David" w:cs="David"/>
+              </w:rPr>
+              <w:t>0.1723340019824137</w:t>
+            </w:r>
+          </w:p>
+        </w:tc>
+        <w:tc>
+          <w:tcPr>
+            <w:tcW w:w="2465" w:type="dxa"/>
+            <w:vAlign w:val="center"/>
+          </w:tcPr>
+          <w:p>
+            <w:pPr>
+              <w:spacing w:line="360" w:lineRule="auto"/>
+              <w:jc w:val="center"/>
+              <w:cnfStyle w:val="000000000000" w:firstRow="0" w:lastRow="0" w:firstColumn="0" w:lastColumn="0" w:oddVBand="0" w:evenVBand="0" w:oddHBand="0" w:evenHBand="0" w:firstRowFirstColumn="0" w:firstRowLastColumn="0" w:lastRowFirstColumn="0" w:lastRowLastColumn="0"/>
+              <w:rPr>
+                <w:rFonts w:ascii="David" w:hAnsi="David" w:cs="David"/>
+              </w:rPr>
+            </w:pPr>
+            <w:r>
+              <w:rPr>
+                <w:rFonts w:ascii="David" w:hAnsi="David" w:cs="David"/>
+              </w:rPr>
+              <w:t>0.1730235485493322</w:t>
+            </w:r>
+          </w:p>
+        </w:tc>
+      </w:tr>
+      <w:tr>
+        <w:trPr>
+          <w:cnfStyle w:val="000000100000" w:firstRow="0" w:lastRow="0" w:firstColumn="0" w:lastColumn="0" w:oddVBand="0" w:evenVBand="0" w:oddHBand="1" w:evenHBand="0" w:firstRowFirstColumn="0" w:firstRowLastColumn="0" w:lastRowFirstColumn="0" w:lastRowLastColumn="0"/>
+        </w:trPr>
+        <w:tc>
+          <w:tcPr>
+            <w:cnfStyle w:val="001000000000" w:firstRow="0" w:lastRow="0" w:firstColumn="1" w:lastColumn="0" w:oddVBand="0" w:evenVBand="0" w:oddHBand="0" w:evenHBand="0" w:firstRowFirstColumn="0" w:firstRowLastColumn="0" w:lastRowFirstColumn="0" w:lastRowLastColumn="0"/>
+            <w:tcW w:w="2162" w:type="dxa"/>
+            <w:vAlign w:val="center"/>
+          </w:tcPr>
+          <w:p>
+            <w:pPr>
+              <w:spacing w:line="360" w:lineRule="auto"/>
+              <w:jc w:val="center"/>
+              <w:rPr>
+                <w:rFonts w:ascii="David" w:hAnsi="David" w:cs="David"/>
+              </w:rPr>
+            </w:pPr>
+            <w:r>
+              <w:rPr>
+                <w:rFonts w:ascii="David" w:hAnsi="David" w:cs="David"/>
+              </w:rPr>
+              <w:t>Linear</w:t>
+            </w:r>
+          </w:p>
+        </w:tc>
+        <w:tc>
+          <w:tcPr>
+            <w:tcW w:w="2158" w:type="dxa"/>
+            <w:vAlign w:val="center"/>
+          </w:tcPr>
+          <w:p>
+            <w:pPr>
+              <w:spacing w:line="360" w:lineRule="auto"/>
+              <w:jc w:val="center"/>
+              <w:cnfStyle w:val="000000100000" w:firstRow="0" w:lastRow="0" w:firstColumn="0" w:lastColumn="0" w:oddVBand="0" w:evenVBand="0" w:oddHBand="1" w:evenHBand="0" w:firstRowFirstColumn="0" w:firstRowLastColumn="0" w:lastRowFirstColumn="0" w:lastRowLastColumn="0"/>
+              <w:rPr>
+                <w:rFonts w:ascii="David" w:hAnsi="David" w:cs="David"/>
+              </w:rPr>
+            </w:pPr>
+            <w:r>
+              <w:rPr>
+                <w:rFonts w:ascii="David" w:hAnsi="David" w:cs="David"/>
+              </w:rPr>
+              <w:t>2</w:t>
+            </w:r>
+          </w:p>
+        </w:tc>
+        <w:tc>
+          <w:tcPr>
+            <w:tcW w:w="2231" w:type="dxa"/>
+            <w:vAlign w:val="center"/>
+          </w:tcPr>
+          <w:p>
+            <w:pPr>
+              <w:spacing w:line="360" w:lineRule="auto"/>
+              <w:jc w:val="center"/>
+              <w:cnfStyle w:val="000000100000" w:firstRow="0" w:lastRow="0" w:firstColumn="0" w:lastColumn="0" w:oddVBand="0" w:evenVBand="0" w:oddHBand="1" w:evenHBand="0" w:firstRowFirstColumn="0" w:firstRowLastColumn="0" w:lastRowFirstColumn="0" w:lastRowLastColumn="0"/>
+              <w:rPr>
+                <w:rFonts w:ascii="David" w:hAnsi="David" w:cs="David"/>
+              </w:rPr>
+            </w:pPr>
+            <w:r>
+              <w:rPr>
+                <w:rFonts w:ascii="David" w:hAnsi="David" w:cs="David"/>
+              </w:rPr>
+              <w:t>0.11621842983634183</w:t>
+            </w:r>
+          </w:p>
+        </w:tc>
+        <w:tc>
+          <w:tcPr>
+            <w:tcW w:w="2465" w:type="dxa"/>
+            <w:vAlign w:val="center"/>
+          </w:tcPr>
+          <w:p>
+            <w:pPr>
+              <w:spacing w:line="360" w:lineRule="auto"/>
+              <w:jc w:val="center"/>
+              <w:cnfStyle w:val="000000100000" w:firstRow="0" w:lastRow="0" w:firstColumn="0" w:lastColumn="0" w:oddVBand="0" w:evenVBand="0" w:oddHBand="1" w:evenHBand="0" w:firstRowFirstColumn="0" w:firstRowLastColumn="0" w:lastRowFirstColumn="0" w:lastRowLastColumn="0"/>
+              <w:rPr>
+                <w:rFonts w:ascii="David" w:hAnsi="David" w:cs="David"/>
+              </w:rPr>
+            </w:pPr>
+            <w:r>
+              <w:rPr>
+                <w:rFonts w:ascii="David" w:hAnsi="David" w:cs="David"/>
+              </w:rPr>
+              <w:t>0.11922067354418046</w:t>
+            </w:r>
+          </w:p>
+        </w:tc>
+      </w:tr>
+      <w:tr>
+        <w:tc>
+          <w:tcPr>
+            <w:cnfStyle w:val="001000000000" w:firstRow="0" w:lastRow="0" w:firstColumn="1" w:lastColumn="0" w:oddVBand="0" w:evenVBand="0" w:oddHBand="0" w:evenHBand="0" w:firstRowFirstColumn="0" w:firstRowLastColumn="0" w:lastRowFirstColumn="0" w:lastRowLastColumn="0"/>
+            <w:tcW w:w="2162" w:type="dxa"/>
+            <w:vAlign w:val="center"/>
+          </w:tcPr>
+          <w:p>
+            <w:pPr>
+              <w:spacing w:line="360" w:lineRule="auto"/>
+              <w:jc w:val="center"/>
+              <w:rPr>
+                <w:rFonts w:ascii="David" w:hAnsi="David" w:cs="David"/>
+              </w:rPr>
+            </w:pPr>
+            <w:r>
+              <w:rPr>
+                <w:rFonts w:ascii="David" w:hAnsi="David" w:cs="David"/>
+              </w:rPr>
+              <w:t>Lasso Linear</w:t>
+            </w:r>
+          </w:p>
+        </w:tc>
+        <w:tc>
+          <w:tcPr>
+            <w:tcW w:w="2158" w:type="dxa"/>
+            <w:vAlign w:val="center"/>
+          </w:tcPr>
+          <w:p>
+            <w:pPr>
+              <w:spacing w:line="360" w:lineRule="auto"/>
+              <w:jc w:val="center"/>
+              <w:cnfStyle w:val="000000000000" w:firstRow="0" w:lastRow="0" w:firstColumn="0" w:lastColumn="0" w:oddVBand="0" w:evenVBand="0" w:oddHBand="0" w:evenHBand="0" w:firstRowFirstColumn="0" w:firstRowLastColumn="0" w:lastRowFirstColumn="0" w:lastRowLastColumn="0"/>
+              <w:rPr>
+                <w:rFonts w:ascii="David" w:hAnsi="David" w:cs="David"/>
+              </w:rPr>
+            </w:pPr>
+            <w:r>
+              <w:rPr>
+                <w:rFonts w:ascii="David" w:hAnsi="David" w:cs="David"/>
+              </w:rPr>
+              <w:t>3</w:t>
+            </w:r>
+          </w:p>
+        </w:tc>
+        <w:tc>
+          <w:tcPr>
+            <w:tcW w:w="2231" w:type="dxa"/>
+            <w:vAlign w:val="center"/>
+          </w:tcPr>
+          <w:p>
+            <w:pPr>
+              <w:spacing w:line="360" w:lineRule="auto"/>
+              <w:jc w:val="center"/>
+              <w:cnfStyle w:val="000000000000" w:firstRow="0" w:lastRow="0" w:firstColumn="0" w:lastColumn="0" w:oddVBand="0" w:evenVBand="0" w:oddHBand="0" w:evenHBand="0" w:firstRowFirstColumn="0" w:firstRowLastColumn="0" w:lastRowFirstColumn="0" w:lastRowLastColumn="0"/>
+              <w:rPr>
+                <w:rFonts w:ascii="David" w:hAnsi="David" w:cs="David"/>
+              </w:rPr>
+            </w:pPr>
+            <w:r>
+              <w:rPr>
+                <w:rFonts w:ascii="David" w:hAnsi="David" w:cs="David"/>
+              </w:rPr>
+              <w:t>0.11700175082620592</w:t>
+            </w:r>
+          </w:p>
+        </w:tc>
+        <w:tc>
+          <w:tcPr>
+            <w:tcW w:w="2465" w:type="dxa"/>
+            <w:vAlign w:val="center"/>
+          </w:tcPr>
+          <w:p>
+            <w:pPr>
+              <w:tabs>
+                <w:tab w:val="left" w:pos="537"/>
+              </w:tabs>
+              <w:spacing w:line="360" w:lineRule="auto"/>
+              <w:jc w:val="center"/>
+              <w:cnfStyle w:val="000000000000" w:firstRow="0" w:lastRow="0" w:firstColumn="0" w:lastColumn="0" w:oddVBand="0" w:evenVBand="0" w:oddHBand="0" w:evenHBand="0" w:firstRowFirstColumn="0" w:firstRowLastColumn="0" w:lastRowFirstColumn="0" w:lastRowLastColumn="0"/>
+              <w:rPr>
+                <w:rFonts w:ascii="David" w:hAnsi="David" w:cs="David"/>
+              </w:rPr>
+            </w:pPr>
+            <w:r>
+              <w:rPr>
+                <w:rFonts w:ascii="David" w:hAnsi="David" w:cs="David"/>
+              </w:rPr>
+              <w:t>0.11864425023047973</w:t>
+            </w:r>
+          </w:p>
+        </w:tc>
+      </w:tr>
+      <w:tr>
+        <w:trPr>
+          <w:cnfStyle w:val="000000100000" w:firstRow="0" w:lastRow="0" w:firstColumn="0" w:lastColumn="0" w:oddVBand="0" w:evenVBand="0" w:oddHBand="1" w:evenHBand="0" w:firstRowFirstColumn="0" w:firstRowLastColumn="0" w:lastRowFirstColumn="0" w:lastRowLastColumn="0"/>
+        </w:trPr>
+        <w:tc>
+          <w:tcPr>
+            <w:cnfStyle w:val="001000000000" w:firstRow="0" w:lastRow="0" w:firstColumn="1" w:lastColumn="0" w:oddVBand="0" w:evenVBand="0" w:oddHBand="0" w:evenHBand="0" w:firstRowFirstColumn="0" w:firstRowLastColumn="0" w:lastRowFirstColumn="0" w:lastRowLastColumn="0"/>
+            <w:tcW w:w="2162" w:type="dxa"/>
+            <w:vAlign w:val="center"/>
+          </w:tcPr>
+          <w:p>
+            <w:pPr>
+              <w:spacing w:line="360" w:lineRule="auto"/>
+              <w:jc w:val="center"/>
+              <w:rPr>
+                <w:rFonts w:ascii="David" w:hAnsi="David" w:cs="David"/>
+              </w:rPr>
+            </w:pPr>
+            <w:r>
+              <w:rPr>
+                <w:rFonts w:ascii="David" w:hAnsi="David" w:cs="David"/>
+              </w:rPr>
+              <w:t>Polynomial Lasso</w:t>
+            </w:r>
+          </w:p>
+        </w:tc>
+        <w:tc>
+          <w:tcPr>
+            <w:tcW w:w="2158" w:type="dxa"/>
+            <w:vAlign w:val="center"/>
+          </w:tcPr>
+          <w:p>
+            <w:pPr>
+              <w:spacing w:line="360" w:lineRule="auto"/>
+              <w:jc w:val="center"/>
+              <w:cnfStyle w:val="000000100000" w:firstRow="0" w:lastRow="0" w:firstColumn="0" w:lastColumn="0" w:oddVBand="0" w:evenVBand="0" w:oddHBand="1" w:evenHBand="0" w:firstRowFirstColumn="0" w:firstRowLastColumn="0" w:lastRowFirstColumn="0" w:lastRowLastColumn="0"/>
+              <w:rPr>
+                <w:rFonts w:ascii="David" w:hAnsi="David" w:cs="David"/>
+              </w:rPr>
+            </w:pPr>
+            <w:r>
+              <w:rPr>
+                <w:rFonts w:ascii="David" w:hAnsi="David" w:cs="David"/>
+              </w:rPr>
+              <w:t>4</w:t>
+            </w:r>
+          </w:p>
+        </w:tc>
+        <w:tc>
+          <w:tcPr>
+            <w:tcW w:w="2231" w:type="dxa"/>
+            <w:vAlign w:val="center"/>
+          </w:tcPr>
+          <w:p>
+            <w:pPr>
+              <w:spacing w:line="360" w:lineRule="auto"/>
+              <w:jc w:val="center"/>
+              <w:cnfStyle w:val="000000100000" w:firstRow="0" w:lastRow="0" w:firstColumn="0" w:lastColumn="0" w:oddVBand="0" w:evenVBand="0" w:oddHBand="1" w:evenHBand="0" w:firstRowFirstColumn="0" w:firstRowLastColumn="0" w:lastRowFirstColumn="0" w:lastRowLastColumn="0"/>
+              <w:rPr>
+                <w:rFonts w:ascii="David" w:hAnsi="David" w:cs="David"/>
+              </w:rPr>
+            </w:pPr>
+            <w:r>
+              <w:rPr>
+                <w:rFonts w:ascii="David" w:hAnsi="David" w:cs="David"/>
+              </w:rPr>
+              <w:t>0.15291574578221953</w:t>
+            </w:r>
+          </w:p>
+        </w:tc>
+        <w:tc>
+          <w:tcPr>
+            <w:tcW w:w="2465" w:type="dxa"/>
+            <w:vAlign w:val="center"/>
+          </w:tcPr>
+          <w:p>
+            <w:pPr>
+              <w:tabs>
+                <w:tab w:val="left" w:pos="537"/>
+              </w:tabs>
+              <w:spacing w:line="360" w:lineRule="auto"/>
+              <w:jc w:val="center"/>
+              <w:cnfStyle w:val="000000100000" w:firstRow="0" w:lastRow="0" w:firstColumn="0" w:lastColumn="0" w:oddVBand="0" w:evenVBand="0" w:oddHBand="1" w:evenHBand="0" w:firstRowFirstColumn="0" w:firstRowLastColumn="0" w:lastRowFirstColumn="0" w:lastRowLastColumn="0"/>
+              <w:rPr>
+                <w:rFonts w:ascii="David" w:hAnsi="David" w:cs="David"/>
+              </w:rPr>
+            </w:pPr>
+            <w:r>
+              <w:rPr>
+                <w:rFonts w:ascii="David" w:hAnsi="David" w:cs="David"/>
+              </w:rPr>
+              <w:t>0.15470074576009982</w:t>
+            </w:r>
+          </w:p>
+        </w:tc>
+      </w:tr>
+      <w:tr>
+        <w:tc>
+          <w:tcPr>
+            <w:cnfStyle w:val="001000000000" w:firstRow="0" w:lastRow="0" w:firstColumn="1" w:lastColumn="0" w:oddVBand="0" w:evenVBand="0" w:oddHBand="0" w:evenHBand="0" w:firstRowFirstColumn="0" w:firstRowLastColumn="0" w:lastRowFirstColumn="0" w:lastRowLastColumn="0"/>
+            <w:tcW w:w="2162" w:type="dxa"/>
+            <w:vAlign w:val="center"/>
+          </w:tcPr>
+          <w:p>
+            <w:pPr>
+              <w:spacing w:line="360" w:lineRule="auto"/>
+              <w:jc w:val="center"/>
+              <w:rPr>
+                <w:rFonts w:ascii="David" w:hAnsi="David" w:cs="David"/>
+              </w:rPr>
+            </w:pPr>
+            <w:r>
+              <w:rPr>
+                <w:rFonts w:ascii="David" w:hAnsi="David" w:cs="David"/>
+              </w:rPr>
+              <w:t>GBM Regressor</w:t>
+            </w:r>
+          </w:p>
+        </w:tc>
+        <w:tc>
+          <w:tcPr>
+            <w:tcW w:w="2158" w:type="dxa"/>
+            <w:vAlign w:val="center"/>
+          </w:tcPr>
+          <w:p>
+            <w:pPr>
+              <w:spacing w:line="360" w:lineRule="auto"/>
+              <w:jc w:val="center"/>
+              <w:cnfStyle w:val="000000000000" w:firstRow="0" w:lastRow="0" w:firstColumn="0" w:lastColumn="0" w:oddVBand="0" w:evenVBand="0" w:oddHBand="0" w:evenHBand="0" w:firstRowFirstColumn="0" w:firstRowLastColumn="0" w:lastRowFirstColumn="0" w:lastRowLastColumn="0"/>
+              <w:rPr>
+                <w:rFonts w:ascii="David" w:hAnsi="David" w:cs="David"/>
+              </w:rPr>
+            </w:pPr>
+            <w:r>
+              <w:rPr>
+                <w:rFonts w:ascii="David" w:hAnsi="David" w:cs="David"/>
+              </w:rPr>
+              <w:t>5</w:t>
+            </w:r>
+          </w:p>
+        </w:tc>
+        <w:tc>
+          <w:tcPr>
+            <w:tcW w:w="2231" w:type="dxa"/>
+            <w:vAlign w:val="center"/>
+          </w:tcPr>
+          <w:p>
+            <w:pPr>
+              <w:spacing w:line="360" w:lineRule="auto"/>
+              <w:jc w:val="center"/>
+              <w:cnfStyle w:val="000000000000" w:firstRow="0" w:lastRow="0" w:firstColumn="0" w:lastColumn="0" w:oddVBand="0" w:evenVBand="0" w:oddHBand="0" w:evenHBand="0" w:firstRowFirstColumn="0" w:firstRowLastColumn="0" w:lastRowFirstColumn="0" w:lastRowLastColumn="0"/>
+              <w:rPr>
+                <w:rFonts w:ascii="David" w:hAnsi="David" w:cs="David"/>
+              </w:rPr>
+            </w:pPr>
+            <w:r>
+              <w:rPr>
+                <w:rFonts w:ascii="David" w:hAnsi="David" w:cs="David"/>
+              </w:rPr>
+              <w:t>0.001976183754841758</w:t>
+            </w:r>
+          </w:p>
+        </w:tc>
+        <w:tc>
+          <w:tcPr>
+            <w:tcW w:w="2465" w:type="dxa"/>
+            <w:vAlign w:val="center"/>
+          </w:tcPr>
+          <w:p>
+            <w:pPr>
+              <w:tabs>
+                <w:tab w:val="left" w:pos="537"/>
+              </w:tabs>
+              <w:spacing w:line="360" w:lineRule="auto"/>
+              <w:jc w:val="center"/>
+              <w:cnfStyle w:val="000000000000" w:firstRow="0" w:lastRow="0" w:firstColumn="0" w:lastColumn="0" w:oddVBand="0" w:evenVBand="0" w:oddHBand="0" w:evenHBand="0" w:firstRowFirstColumn="0" w:firstRowLastColumn="0" w:lastRowFirstColumn="0" w:lastRowLastColumn="0"/>
+              <w:rPr>
+                <w:rFonts w:ascii="David" w:hAnsi="David" w:cs="David"/>
+              </w:rPr>
+            </w:pPr>
+            <w:r>
+              <w:rPr>
+                <w:rFonts w:ascii="David" w:hAnsi="David" w:cs="David"/>
+              </w:rPr>
+              <w:t>0.00799858506251109</w:t>
+            </w:r>
+          </w:p>
+        </w:tc>
+      </w:tr>
+    </w:tbl>
+    <w:p>
+      <w:pPr>
+        <w:spacing w:line="360" w:lineRule="auto"/>
+        <w:rPr>
+          <w:rFonts w:ascii="David" w:hAnsi="David" w:cs="David"/>
+          <w:sz w:val="24"/>
+          <w:szCs w:val="24"/>
+        </w:rPr>
+      </w:pPr>
+    </w:p>
+    <w:p>
+      <w:pPr>
+        <w:rPr>
+          <w:rFonts w:ascii="David" w:hAnsi="David" w:cs="David"/>
+          <w:sz w:val="24"/>
+          <w:szCs w:val="24"/>
+        </w:rPr>
+      </w:pPr>
+      <w:r>
+        <w:rPr>
+          <w:rFonts w:ascii="David" w:hAnsi="David" w:cs="David"/>
+          <w:sz w:val="24"/>
+          <w:szCs w:val="24"/>
+        </w:rPr>
+        <w:br w:type="page"/>
+      </w:r>
+    </w:p>
+    <w:p>
+      <w:pPr>
+        <w:spacing w:line="360" w:lineRule="auto"/>
+        <w:rPr>
+          <w:rFonts w:ascii="David" w:hAnsi="David" w:cs="David"/>
+          <w:b/>
+          <w:bCs/>
+          <w:color w:val="4472C4" w:themeColor="accent1"/>
+          <w:sz w:val="28"/>
+          <w:szCs w:val="28"/>
+          <w:u w:val="single"/>
+        </w:rPr>
+      </w:pPr>
+      <w:r>
+        <w:rPr>
+          <w:rFonts w:ascii="David" w:hAnsi="David" w:cs="David"/>
+          <w:b/>
+          <w:bCs/>
+          <w:color w:val="4472C4" w:themeColor="accent1"/>
+          <w:sz w:val="28"/>
+          <w:szCs w:val="28"/>
+          <w:u w:val="single"/>
+        </w:rPr>
+        <w:lastRenderedPageBreak/>
+        <w:t xml:space="preserve">Section </w:t>
+      </w:r>
+      <w:r>
+        <w:rPr>
+          <w:rFonts w:ascii="David" w:hAnsi="David" w:cs="David"/>
+          <w:b/>
+          <w:bCs/>
+          <w:color w:val="4472C4" w:themeColor="accent1"/>
+          <w:sz w:val="28"/>
+          <w:szCs w:val="28"/>
+          <w:u w:val="single"/>
+        </w:rPr>
+        <w:t>6</w:t>
+      </w:r>
+      <w:r>
+        <w:rPr>
+          <w:rFonts w:ascii="David" w:hAnsi="David" w:cs="David"/>
+          <w:b/>
+          <w:bCs/>
+          <w:color w:val="4472C4" w:themeColor="accent1"/>
+          <w:sz w:val="28"/>
+          <w:szCs w:val="28"/>
+          <w:u w:val="single"/>
+        </w:rPr>
+        <w:t xml:space="preserve">: </w:t>
+      </w:r>
+      <w:r>
+        <w:rPr>
+          <w:rFonts w:ascii="David" w:hAnsi="David" w:cs="David"/>
+          <w:b/>
+          <w:bCs/>
+          <w:color w:val="4472C4" w:themeColor="accent1"/>
+          <w:sz w:val="28"/>
+          <w:szCs w:val="28"/>
+          <w:u w:val="single"/>
+        </w:rPr>
+        <w:t>Testing your models</w:t>
+      </w:r>
+    </w:p>
+    <w:p>
+      <w:pPr>
+        <w:spacing w:line="360" w:lineRule="auto"/>
+        <w:rPr>
+          <w:rFonts w:ascii="David" w:hAnsi="David" w:cs="David"/>
+          <w:sz w:val="24"/>
+          <w:szCs w:val="24"/>
+          <w:rtl/>
+        </w:rPr>
+      </w:pPr>
+      <w:r>
+        <w:rPr>
+          <w:rFonts w:ascii="David" w:hAnsi="David" w:cs="David"/>
+          <w:b/>
+          <w:bCs/>
+          <w:sz w:val="24"/>
+          <w:szCs w:val="24"/>
+        </w:rPr>
+        <w:t>(Q</w:t>
+      </w:r>
+      <w:r>
+        <w:rPr>
+          <w:rFonts w:ascii="David" w:hAnsi="David" w:cs="David"/>
+          <w:b/>
+          <w:bCs/>
+          <w:sz w:val="24"/>
+          <w:szCs w:val="24"/>
+        </w:rPr>
+        <w:t>20</w:t>
+      </w:r>
+      <w:r>
+        <w:rPr>
+          <w:rFonts w:ascii="David" w:hAnsi="David" w:cs="David"/>
+          <w:b/>
+          <w:bCs/>
+          <w:sz w:val="24"/>
+          <w:szCs w:val="24"/>
+        </w:rPr>
+        <w:t>)</w:t>
+      </w:r>
+      <w:r>
+        <w:rPr>
+          <w:rFonts w:ascii="David" w:hAnsi="David" w:cs="David"/>
+          <w:sz w:val="24"/>
+          <w:szCs w:val="24"/>
+        </w:rPr>
+        <w:t xml:space="preserve"> </w:t>
+      </w:r>
+      <w:r>
+        <w:rPr>
+          <w:rFonts w:ascii="David" w:hAnsi="David" w:cs="David"/>
+          <w:sz w:val="24"/>
+          <w:szCs w:val="24"/>
+        </w:rPr>
+        <w:br/>
+      </w:r>
+    </w:p>
+    <w:tbl>
+      <w:tblPr>
+        <w:tblStyle w:val="GridTable4-Accent3"/>
+        <w:tblW w:w="0" w:type="auto"/>
+        <w:tblLook w:val="04A0" w:firstRow="1" w:lastRow="0" w:firstColumn="1" w:lastColumn="0" w:noHBand="0" w:noVBand="1"/>
+      </w:tblPr>
+      <w:tblGrid>
+        <w:gridCol w:w="1465"/>
+        <w:gridCol w:w="1166"/>
+        <w:gridCol w:w="2145"/>
+        <w:gridCol w:w="2118"/>
+        <w:gridCol w:w="2122"/>
+      </w:tblGrid>
+      <w:tr>
+        <w:trPr>
+          <w:cnfStyle w:val="100000000000" w:firstRow="1" w:lastRow="0" w:firstColumn="0" w:lastColumn="0" w:oddVBand="0" w:evenVBand="0" w:oddHBand="0" w:evenHBand="0" w:firstRowFirstColumn="0" w:firstRowLastColumn="0" w:lastRowFirstColumn="0" w:lastRowLastColumn="0"/>
+        </w:trPr>
+        <w:tc>
+          <w:tcPr>
+            <w:cnfStyle w:val="001000000000" w:firstRow="0" w:lastRow="0" w:firstColumn="1" w:lastColumn="0" w:oddVBand="0" w:evenVBand="0" w:oddHBand="0" w:evenHBand="0" w:firstRowFirstColumn="0" w:firstRowLastColumn="0" w:lastRowFirstColumn="0" w:lastRowLastColumn="0"/>
+            <w:tcW w:w="1720" w:type="dxa"/>
+          </w:tcPr>
+          <w:p>
+            <w:pPr>
+              <w:spacing w:line="360" w:lineRule="auto"/>
+              <w:jc w:val="center"/>
+              <w:rPr>
+                <w:rFonts w:ascii="David" w:hAnsi="David" w:cs="David"/>
+              </w:rPr>
+            </w:pPr>
+            <w:r>
+              <w:rPr>
+                <w:rFonts w:ascii="David" w:hAnsi="David" w:cs="David"/>
+              </w:rPr>
+              <w:t>Model</w:t>
+            </w:r>
+          </w:p>
+        </w:tc>
+        <w:tc>
+          <w:tcPr>
+            <w:tcW w:w="1530" w:type="dxa"/>
+          </w:tcPr>
+          <w:p>
+            <w:pPr>
+              <w:spacing w:line="360" w:lineRule="auto"/>
+              <w:jc w:val="center"/>
+              <w:cnfStyle w:val="100000000000" w:firstRow="1" w:lastRow="0" w:firstColumn="0" w:lastColumn="0" w:oddVBand="0" w:evenVBand="0" w:oddHBand="0" w:evenHBand="0" w:firstRowFirstColumn="0" w:firstRowLastColumn="0" w:lastRowFirstColumn="0" w:lastRowLastColumn="0"/>
+              <w:rPr>
+                <w:rFonts w:ascii="David" w:hAnsi="David" w:cs="David"/>
+              </w:rPr>
+            </w:pPr>
+            <w:r>
+              <w:rPr>
+                <w:rFonts w:ascii="David" w:hAnsi="David" w:cs="David"/>
+              </w:rPr>
+              <w:t>Section</w:t>
+            </w:r>
+          </w:p>
+        </w:tc>
+        <w:tc>
+          <w:tcPr>
+            <w:tcW w:w="2177" w:type="dxa"/>
+          </w:tcPr>
+          <w:p>
+            <w:pPr>
+              <w:spacing w:line="360" w:lineRule="auto"/>
+              <w:jc w:val="center"/>
+              <w:cnfStyle w:val="100000000000" w:firstRow="1" w:lastRow="0" w:firstColumn="0" w:lastColumn="0" w:oddVBand="0" w:evenVBand="0" w:oddHBand="0" w:evenHBand="0" w:firstRowFirstColumn="0" w:firstRowLastColumn="0" w:lastRowFirstColumn="0" w:lastRowLastColumn="0"/>
+              <w:rPr>
+                <w:rFonts w:ascii="David" w:hAnsi="David" w:cs="David"/>
+              </w:rPr>
+            </w:pPr>
+            <w:r>
+              <w:rPr>
+                <w:rFonts w:ascii="David" w:hAnsi="David" w:cs="David"/>
+              </w:rPr>
+              <w:t>Train MSE</w:t>
+            </w:r>
+          </w:p>
+        </w:tc>
+        <w:tc>
+          <w:tcPr>
+            <w:tcW w:w="2245" w:type="dxa"/>
+          </w:tcPr>
+          <w:p>
+            <w:pPr>
+              <w:spacing w:line="360" w:lineRule="auto"/>
+              <w:jc w:val="center"/>
+              <w:cnfStyle w:val="100000000000" w:firstRow="1" w:lastRow="0" w:firstColumn="0" w:lastColumn="0" w:oddVBand="0" w:evenVBand="0" w:oddHBand="0" w:evenHBand="0" w:firstRowFirstColumn="0" w:firstRowLastColumn="0" w:lastRowFirstColumn="0" w:lastRowLastColumn="0"/>
+              <w:rPr>
+                <w:rFonts w:ascii="David" w:hAnsi="David" w:cs="David"/>
+              </w:rPr>
+            </w:pPr>
+            <w:r>
+              <w:rPr>
+                <w:rFonts w:ascii="David" w:hAnsi="David" w:cs="David"/>
+              </w:rPr>
+              <w:t>Valid MSE</w:t>
+            </w:r>
+          </w:p>
+        </w:tc>
+        <w:tc>
+          <w:tcPr>
+            <w:tcW w:w="1344" w:type="dxa"/>
+          </w:tcPr>
+          <w:p>
+            <w:pPr>
+              <w:spacing w:line="360" w:lineRule="auto"/>
+              <w:jc w:val="center"/>
+              <w:cnfStyle w:val="100000000000" w:firstRow="1" w:lastRow="0" w:firstColumn="0" w:lastColumn="0" w:oddVBand="0" w:evenVBand="0" w:oddHBand="0" w:evenHBand="0" w:firstRowFirstColumn="0" w:firstRowLastColumn="0" w:lastRowFirstColumn="0" w:lastRowLastColumn="0"/>
+              <w:rPr>
+                <w:rFonts w:ascii="David" w:hAnsi="David" w:cs="David"/>
+              </w:rPr>
+            </w:pPr>
+            <w:r>
+              <w:rPr>
+                <w:rFonts w:ascii="David" w:hAnsi="David" w:cs="David"/>
+              </w:rPr>
+              <w:t>Test MSE</w:t>
+            </w:r>
+          </w:p>
+        </w:tc>
+      </w:tr>
+      <w:tr>
+        <w:trPr>
+          <w:cnfStyle w:val="000000100000" w:firstRow="0" w:lastRow="0" w:firstColumn="0" w:lastColumn="0" w:oddVBand="0" w:evenVBand="0" w:oddHBand="1" w:evenHBand="0" w:firstRowFirstColumn="0" w:firstRowLastColumn="0" w:lastRowFirstColumn="0" w:lastRowLastColumn="0"/>
+        </w:trPr>
+        <w:tc>
+          <w:tcPr>
+            <w:cnfStyle w:val="001000000000" w:firstRow="0" w:lastRow="0" w:firstColumn="1" w:lastColumn="0" w:oddVBand="0" w:evenVBand="0" w:oddHBand="0" w:evenHBand="0" w:firstRowFirstColumn="0" w:firstRowLastColumn="0" w:lastRowFirstColumn="0" w:lastRowLastColumn="0"/>
+            <w:tcW w:w="1720" w:type="dxa"/>
+            <w:vAlign w:val="center"/>
+          </w:tcPr>
+          <w:p>
+            <w:pPr>
+              <w:spacing w:line="360" w:lineRule="auto"/>
+              <w:jc w:val="center"/>
+              <w:rPr>
+                <w:rFonts w:ascii="David" w:hAnsi="David" w:cs="David"/>
+              </w:rPr>
+            </w:pPr>
+          </w:p>
+        </w:tc>
+        <w:tc>
+          <w:tcPr>
+            <w:tcW w:w="1530" w:type="dxa"/>
+            <w:vAlign w:val="center"/>
+          </w:tcPr>
+          <w:p>
+            <w:pPr>
+              <w:spacing w:line="360" w:lineRule="auto"/>
+              <w:jc w:val="center"/>
+              <w:cnfStyle w:val="000000100000" w:firstRow="0" w:lastRow="0" w:firstColumn="0" w:lastColumn="0" w:oddVBand="0" w:evenVBand="0" w:oddHBand="1" w:evenHBand="0" w:firstRowFirstColumn="0" w:firstRowLastColumn="0" w:lastRowFirstColumn="0" w:lastRowLastColumn="0"/>
+              <w:rPr>
+                <w:rFonts w:ascii="David" w:hAnsi="David" w:cs="David"/>
+              </w:rPr>
+            </w:pPr>
+          </w:p>
+        </w:tc>
+        <w:tc>
+          <w:tcPr>
+            <w:tcW w:w="4422" w:type="dxa"/>
+            <w:gridSpan w:val="2"/>
+            <w:vAlign w:val="center"/>
+          </w:tcPr>
+          <w:p>
+            <w:pPr>
+              <w:spacing w:line="360" w:lineRule="auto"/>
+              <w:jc w:val="center"/>
+              <w:cnfStyle w:val="000000100000" w:firstRow="0" w:lastRow="0" w:firstColumn="0" w:lastColumn="0" w:oddVBand="0" w:evenVBand="0" w:oddHBand="1" w:evenHBand="0" w:firstRowFirstColumn="0" w:firstRowLastColumn="0" w:lastRowFirstColumn="0" w:lastRowLastColumn="0"/>
+              <w:rPr>
+                <w:rFonts w:ascii="David" w:hAnsi="David" w:cs="David"/>
+              </w:rPr>
+            </w:pPr>
+            <w:r>
+              <w:rPr>
+                <w:rFonts w:ascii="David" w:hAnsi="David" w:cs="David"/>
+              </w:rPr>
+              <w:t>Cross validated</w:t>
+            </w:r>
+          </w:p>
+        </w:tc>
+        <w:tc>
+          <w:tcPr>
+            <w:tcW w:w="1344" w:type="dxa"/>
+            <w:vAlign w:val="center"/>
+          </w:tcPr>
+          <w:p>
+            <w:pPr>
+              <w:spacing w:line="360" w:lineRule="auto"/>
+              <w:jc w:val="center"/>
+              <w:cnfStyle w:val="000000100000" w:firstRow="0" w:lastRow="0" w:firstColumn="0" w:lastColumn="0" w:oddVBand="0" w:evenVBand="0" w:oddHBand="1" w:evenHBand="0" w:firstRowFirstColumn="0" w:firstRowLastColumn="0" w:lastRowFirstColumn="0" w:lastRowLastColumn="0"/>
+              <w:rPr>
+                <w:rFonts w:ascii="David" w:hAnsi="David" w:cs="David"/>
+              </w:rPr>
+            </w:pPr>
+            <w:r>
+              <w:rPr>
+                <w:rFonts w:ascii="David" w:hAnsi="David" w:cs="David"/>
+              </w:rPr>
+              <w:t>Retrained</w:t>
+            </w:r>
+          </w:p>
+        </w:tc>
+      </w:tr>
+      <w:tr>
+        <w:tc>
+          <w:tcPr>
+            <w:cnfStyle w:val="001000000000" w:firstRow="0" w:lastRow="0" w:firstColumn="1" w:lastColumn="0" w:oddVBand="0" w:evenVBand="0" w:oddHBand="0" w:evenHBand="0" w:firstRowFirstColumn="0" w:firstRowLastColumn="0" w:lastRowFirstColumn="0" w:lastRowLastColumn="0"/>
+            <w:tcW w:w="1720" w:type="dxa"/>
+            <w:vAlign w:val="center"/>
+          </w:tcPr>
+          <w:p>
+            <w:pPr>
+              <w:spacing w:line="360" w:lineRule="auto"/>
+              <w:jc w:val="center"/>
+              <w:rPr>
+                <w:rFonts w:ascii="David" w:hAnsi="David" w:cs="David"/>
+              </w:rPr>
+            </w:pPr>
+            <w:r>
+              <w:rPr>
+                <w:rFonts w:ascii="David" w:hAnsi="David" w:cs="David"/>
+              </w:rPr>
+              <w:t>Dummy</w:t>
+            </w:r>
+          </w:p>
+        </w:tc>
+        <w:tc>
+          <w:tcPr>
+            <w:tcW w:w="1530" w:type="dxa"/>
+            <w:vAlign w:val="center"/>
+          </w:tcPr>
+          <w:p>
+            <w:pPr>
+              <w:spacing w:line="360" w:lineRule="auto"/>
+              <w:jc w:val="center"/>
+              <w:cnfStyle w:val="000000000000" w:firstRow="0" w:lastRow="0" w:firstColumn="0" w:lastColumn="0" w:oddVBand="0" w:evenVBand="0" w:oddHBand="0" w:evenHBand="0" w:firstRowFirstColumn="0" w:firstRowLastColumn="0" w:lastRowFirstColumn="0" w:lastRowLastColumn="0"/>
+              <w:rPr>
+                <w:rFonts w:ascii="David" w:hAnsi="David" w:cs="David"/>
+              </w:rPr>
+            </w:pPr>
+            <w:r>
+              <w:rPr>
+                <w:rFonts w:ascii="David" w:hAnsi="David" w:cs="David"/>
+              </w:rPr>
+              <w:t>2</w:t>
+            </w:r>
+          </w:p>
+        </w:tc>
+        <w:tc>
+          <w:tcPr>
+            <w:tcW w:w="2177" w:type="dxa"/>
+            <w:vAlign w:val="center"/>
+          </w:tcPr>
+          <w:p>
+            <w:pPr>
+              <w:spacing w:line="360" w:lineRule="auto"/>
+              <w:jc w:val="center"/>
+              <w:cnfStyle w:val="000000000000" w:firstRow="0" w:lastRow="0" w:firstColumn="0" w:lastColumn="0" w:oddVBand="0" w:evenVBand="0" w:oddHBand="0" w:evenHBand="0" w:firstRowFirstColumn="0" w:firstRowLastColumn="0" w:lastRowFirstColumn="0" w:lastRowLastColumn="0"/>
+              <w:rPr>
+                <w:rFonts w:ascii="David" w:hAnsi="David" w:cs="David"/>
+              </w:rPr>
+            </w:pPr>
+            <w:r>
+              <w:rPr>
+                <w:rFonts w:ascii="David" w:hAnsi="David" w:cs="David"/>
+              </w:rPr>
+              <w:t>0.1723340019824137</w:t>
+            </w:r>
+          </w:p>
+        </w:tc>
+        <w:tc>
+          <w:tcPr>
+            <w:tcW w:w="2245" w:type="dxa"/>
+            <w:vAlign w:val="center"/>
+          </w:tcPr>
+          <w:p>
+            <w:pPr>
+              <w:spacing w:line="360" w:lineRule="auto"/>
+              <w:jc w:val="center"/>
+              <w:cnfStyle w:val="000000000000" w:firstRow="0" w:lastRow="0" w:firstColumn="0" w:lastColumn="0" w:oddVBand="0" w:evenVBand="0" w:oddHBand="0" w:evenHBand="0" w:firstRowFirstColumn="0" w:firstRowLastColumn="0" w:lastRowFirstColumn="0" w:lastRowLastColumn="0"/>
+              <w:rPr>
+                <w:rFonts w:ascii="David" w:hAnsi="David" w:cs="David"/>
+              </w:rPr>
+            </w:pPr>
+            <w:r>
+              <w:rPr>
+                <w:rFonts w:ascii="David" w:hAnsi="David" w:cs="David"/>
+              </w:rPr>
+              <w:t>0.1730235485493322</w:t>
+            </w:r>
+          </w:p>
+        </w:tc>
+        <w:tc>
+          <w:tcPr>
+            <w:tcW w:w="1344" w:type="dxa"/>
+            <w:vAlign w:val="center"/>
+          </w:tcPr>
+          <w:p>
+            <w:pPr>
+              <w:spacing w:line="360" w:lineRule="auto"/>
+              <w:jc w:val="center"/>
+              <w:cnfStyle w:val="000000000000" w:firstRow="0" w:lastRow="0" w:firstColumn="0" w:lastColumn="0" w:oddVBand="0" w:evenVBand="0" w:oddHBand="0" w:evenHBand="0" w:firstRowFirstColumn="0" w:firstRowLastColumn="0" w:lastRowFirstColumn="0" w:lastRowLastColumn="0"/>
+              <w:rPr>
+                <w:rFonts w:ascii="David" w:hAnsi="David" w:cs="David"/>
+              </w:rPr>
+            </w:pPr>
+            <w:r>
+              <w:rPr>
+                <w:rFonts w:ascii="David" w:hAnsi="David" w:cs="David"/>
+              </w:rPr>
+              <w:t>0.1594665032344672</w:t>
+            </w:r>
+          </w:p>
+        </w:tc>
+      </w:tr>
+      <w:tr>
+        <w:trPr>
+          <w:cnfStyle w:val="000000100000" w:firstRow="0" w:lastRow="0" w:firstColumn="0" w:lastColumn="0" w:oddVBand="0" w:evenVBand="0" w:oddHBand="1" w:evenHBand="0" w:firstRowFirstColumn="0" w:firstRowLastColumn="0" w:lastRowFirstColumn="0" w:lastRowLastColumn="0"/>
+        </w:trPr>
+        <w:tc>
+          <w:tcPr>
+            <w:cnfStyle w:val="001000000000" w:firstRow="0" w:lastRow="0" w:firstColumn="1" w:lastColumn="0" w:oddVBand="0" w:evenVBand="0" w:oddHBand="0" w:evenHBand="0" w:firstRowFirstColumn="0" w:firstRowLastColumn="0" w:lastRowFirstColumn="0" w:lastRowLastColumn="0"/>
+            <w:tcW w:w="1720" w:type="dxa"/>
+            <w:vAlign w:val="center"/>
+          </w:tcPr>
+          <w:p>
+            <w:pPr>
+              <w:spacing w:line="360" w:lineRule="auto"/>
+              <w:jc w:val="center"/>
+              <w:rPr>
+                <w:rFonts w:ascii="David" w:hAnsi="David" w:cs="David"/>
+              </w:rPr>
+            </w:pPr>
+            <w:r>
+              <w:rPr>
+                <w:rFonts w:ascii="David" w:hAnsi="David" w:cs="David"/>
+              </w:rPr>
+              <w:t>Linear</w:t>
+            </w:r>
+          </w:p>
+        </w:tc>
+        <w:tc>
+          <w:tcPr>
+            <w:tcW w:w="1530" w:type="dxa"/>
+            <w:vAlign w:val="center"/>
+          </w:tcPr>
+          <w:p>
+            <w:pPr>
+              <w:spacing w:line="360" w:lineRule="auto"/>
+              <w:jc w:val="center"/>
+              <w:cnfStyle w:val="000000100000" w:firstRow="0" w:lastRow="0" w:firstColumn="0" w:lastColumn="0" w:oddVBand="0" w:evenVBand="0" w:oddHBand="1" w:evenHBand="0" w:firstRowFirstColumn="0" w:firstRowLastColumn="0" w:lastRowFirstColumn="0" w:lastRowLastColumn="0"/>
+              <w:rPr>
+                <w:rFonts w:ascii="David" w:hAnsi="David" w:cs="David"/>
+              </w:rPr>
+            </w:pPr>
+            <w:r>
+              <w:rPr>
+                <w:rFonts w:ascii="David" w:hAnsi="David" w:cs="David"/>
+              </w:rPr>
+              <w:t>2</w:t>
+            </w:r>
+          </w:p>
+        </w:tc>
+        <w:tc>
+          <w:tcPr>
+            <w:tcW w:w="2177" w:type="dxa"/>
+            <w:vAlign w:val="center"/>
+          </w:tcPr>
+          <w:p>
+            <w:pPr>
+              <w:spacing w:line="360" w:lineRule="auto"/>
+              <w:jc w:val="center"/>
+              <w:cnfStyle w:val="000000100000" w:firstRow="0" w:lastRow="0" w:firstColumn="0" w:lastColumn="0" w:oddVBand="0" w:evenVBand="0" w:oddHBand="1" w:evenHBand="0" w:firstRowFirstColumn="0" w:firstRowLastColumn="0" w:lastRowFirstColumn="0" w:lastRowLastColumn="0"/>
+              <w:rPr>
+                <w:rFonts w:ascii="David" w:hAnsi="David" w:cs="David"/>
+              </w:rPr>
+            </w:pPr>
+            <w:r>
+              <w:rPr>
+                <w:rFonts w:ascii="David" w:hAnsi="David" w:cs="David"/>
+              </w:rPr>
+              <w:t>0.11621842983634183</w:t>
+            </w:r>
+          </w:p>
+        </w:tc>
+        <w:tc>
+          <w:tcPr>
+            <w:tcW w:w="2245" w:type="dxa"/>
+            <w:vAlign w:val="center"/>
+          </w:tcPr>
+          <w:p>
+            <w:pPr>
+              <w:spacing w:line="360" w:lineRule="auto"/>
+              <w:jc w:val="center"/>
+              <w:cnfStyle w:val="000000100000" w:firstRow="0" w:lastRow="0" w:firstColumn="0" w:lastColumn="0" w:oddVBand="0" w:evenVBand="0" w:oddHBand="1" w:evenHBand="0" w:firstRowFirstColumn="0" w:firstRowLastColumn="0" w:lastRowFirstColumn="0" w:lastRowLastColumn="0"/>
+              <w:rPr>
+                <w:rFonts w:ascii="David" w:hAnsi="David" w:cs="David"/>
+              </w:rPr>
+            </w:pPr>
+            <w:r>
+              <w:rPr>
+                <w:rFonts w:ascii="David" w:hAnsi="David" w:cs="David"/>
+              </w:rPr>
+              <w:t>0.11922067354418046</w:t>
+            </w:r>
+          </w:p>
+        </w:tc>
+        <w:tc>
+          <w:tcPr>
+            <w:tcW w:w="1344" w:type="dxa"/>
+            <w:vAlign w:val="center"/>
+          </w:tcPr>
+          <w:p>
+            <w:pPr>
+              <w:spacing w:line="360" w:lineRule="auto"/>
+              <w:jc w:val="center"/>
+              <w:cnfStyle w:val="000000100000" w:firstRow="0" w:lastRow="0" w:firstColumn="0" w:lastColumn="0" w:oddVBand="0" w:evenVBand="0" w:oddHBand="1" w:evenHBand="0" w:firstRowFirstColumn="0" w:firstRowLastColumn="0" w:lastRowFirstColumn="0" w:lastRowLastColumn="0"/>
+              <w:rPr>
+                <w:rFonts w:ascii="David" w:hAnsi="David" w:cs="David"/>
+              </w:rPr>
+            </w:pPr>
+            <w:r>
+              <w:rPr>
+                <w:rFonts w:ascii="David" w:hAnsi="David" w:cs="David"/>
+              </w:rPr>
+              <w:t>0.11204053766517799</w:t>
+            </w:r>
+          </w:p>
+        </w:tc>
+      </w:tr>
+      <w:tr>
+        <w:tc>
+          <w:tcPr>
+            <w:cnfStyle w:val="001000000000" w:firstRow="0" w:lastRow="0" w:firstColumn="1" w:lastColumn="0" w:oddVBand="0" w:evenVBand="0" w:oddHBand="0" w:evenHBand="0" w:firstRowFirstColumn="0" w:firstRowLastColumn="0" w:lastRowFirstColumn="0" w:lastRowLastColumn="0"/>
+            <w:tcW w:w="1720" w:type="dxa"/>
+            <w:vAlign w:val="center"/>
+          </w:tcPr>
+          <w:p>
+            <w:pPr>
+              <w:spacing w:line="360" w:lineRule="auto"/>
+              <w:jc w:val="center"/>
+              <w:rPr>
+                <w:rFonts w:ascii="David" w:hAnsi="David" w:cs="David"/>
+              </w:rPr>
+            </w:pPr>
+            <w:r>
+              <w:rPr>
+                <w:rFonts w:ascii="David" w:hAnsi="David" w:cs="David"/>
+              </w:rPr>
+              <w:t>Lasso Linear</w:t>
+            </w:r>
+          </w:p>
+        </w:tc>
+        <w:tc>
+          <w:tcPr>
+            <w:tcW w:w="1530" w:type="dxa"/>
+            <w:vAlign w:val="center"/>
+          </w:tcPr>
+          <w:p>
+            <w:pPr>
+              <w:spacing w:line="360" w:lineRule="auto"/>
+              <w:jc w:val="center"/>
+              <w:cnfStyle w:val="000000000000" w:firstRow="0" w:lastRow="0" w:firstColumn="0" w:lastColumn="0" w:oddVBand="0" w:evenVBand="0" w:oddHBand="0" w:evenHBand="0" w:firstRowFirstColumn="0" w:firstRowLastColumn="0" w:lastRowFirstColumn="0" w:lastRowLastColumn="0"/>
+              <w:rPr>
+                <w:rFonts w:ascii="David" w:hAnsi="David" w:cs="David"/>
+              </w:rPr>
+            </w:pPr>
+            <w:r>
+              <w:rPr>
+                <w:rFonts w:ascii="David" w:hAnsi="David" w:cs="David"/>
+              </w:rPr>
+              <w:t>3</w:t>
+            </w:r>
+          </w:p>
+        </w:tc>
+        <w:tc>
+          <w:tcPr>
+            <w:tcW w:w="2177" w:type="dxa"/>
+            <w:vAlign w:val="center"/>
+          </w:tcPr>
+          <w:p>
+            <w:pPr>
+              <w:spacing w:line="360" w:lineRule="auto"/>
+              <w:jc w:val="center"/>
+              <w:cnfStyle w:val="000000000000" w:firstRow="0" w:lastRow="0" w:firstColumn="0" w:lastColumn="0" w:oddVBand="0" w:evenVBand="0" w:oddHBand="0" w:evenHBand="0" w:firstRowFirstColumn="0" w:firstRowLastColumn="0" w:lastRowFirstColumn="0" w:lastRowLastColumn="0"/>
+              <w:rPr>
+                <w:rFonts w:ascii="David" w:hAnsi="David" w:cs="David"/>
+              </w:rPr>
+            </w:pPr>
+            <w:r>
+              <w:rPr>
+                <w:rFonts w:ascii="David" w:hAnsi="David" w:cs="David"/>
+              </w:rPr>
+              <w:t>0.11700175082620592</w:t>
+            </w:r>
+          </w:p>
+        </w:tc>
+        <w:tc>
+          <w:tcPr>
+            <w:tcW w:w="2245" w:type="dxa"/>
+            <w:vAlign w:val="center"/>
+          </w:tcPr>
+          <w:p>
+            <w:pPr>
+              <w:tabs>
+                <w:tab w:val="left" w:pos="537"/>
+              </w:tabs>
+              <w:spacing w:line="360" w:lineRule="auto"/>
+              <w:jc w:val="center"/>
+              <w:cnfStyle w:val="000000000000" w:firstRow="0" w:lastRow="0" w:firstColumn="0" w:lastColumn="0" w:oddVBand="0" w:evenVBand="0" w:oddHBand="0" w:evenHBand="0" w:firstRowFirstColumn="0" w:firstRowLastColumn="0" w:lastRowFirstColumn="0" w:lastRowLastColumn="0"/>
+              <w:rPr>
+                <w:rFonts w:ascii="David" w:hAnsi="David" w:cs="David"/>
+              </w:rPr>
+            </w:pPr>
+            <w:r>
+              <w:rPr>
+                <w:rFonts w:ascii="David" w:hAnsi="David" w:cs="David"/>
+              </w:rPr>
+              <w:t>0.11864425023047973</w:t>
+            </w:r>
+          </w:p>
+        </w:tc>
+        <w:tc>
+          <w:tcPr>
+            <w:tcW w:w="1344" w:type="dxa"/>
+            <w:vAlign w:val="center"/>
+          </w:tcPr>
+          <w:p>
+            <w:pPr>
+              <w:tabs>
+                <w:tab w:val="left" w:pos="537"/>
+              </w:tabs>
+              <w:spacing w:line="360" w:lineRule="auto"/>
+              <w:jc w:val="center"/>
+              <w:cnfStyle w:val="000000000000" w:firstRow="0" w:lastRow="0" w:firstColumn="0" w:lastColumn="0" w:oddVBand="0" w:evenVBand="0" w:oddHBand="0" w:evenHBand="0" w:firstRowFirstColumn="0" w:firstRowLastColumn="0" w:lastRowFirstColumn="0" w:lastRowLastColumn="0"/>
+              <w:rPr>
+                <w:rFonts w:ascii="David" w:hAnsi="David" w:cs="David"/>
+              </w:rPr>
+            </w:pPr>
+            <w:r>
+              <w:rPr>
+                <w:rFonts w:ascii="David" w:hAnsi="David" w:cs="David"/>
+              </w:rPr>
+              <w:t>0.11151114144884744</w:t>
+            </w:r>
+          </w:p>
+        </w:tc>
+      </w:tr>
+      <w:tr>
+        <w:trPr>
+          <w:cnfStyle w:val="000000100000" w:firstRow="0" w:lastRow="0" w:firstColumn="0" w:lastColumn="0" w:oddVBand="0" w:evenVBand="0" w:oddHBand="1" w:evenHBand="0" w:firstRowFirstColumn="0" w:firstRowLastColumn="0" w:lastRowFirstColumn="0" w:lastRowLastColumn="0"/>
+        </w:trPr>
+        <w:tc>
+          <w:tcPr>
+            <w:cnfStyle w:val="001000000000" w:firstRow="0" w:lastRow="0" w:firstColumn="1" w:lastColumn="0" w:oddVBand="0" w:evenVBand="0" w:oddHBand="0" w:evenHBand="0" w:firstRowFirstColumn="0" w:firstRowLastColumn="0" w:lastRowFirstColumn="0" w:lastRowLastColumn="0"/>
+            <w:tcW w:w="1720" w:type="dxa"/>
+            <w:vAlign w:val="center"/>
+          </w:tcPr>
+          <w:p>
+            <w:pPr>
+              <w:spacing w:line="360" w:lineRule="auto"/>
+              <w:jc w:val="center"/>
+              <w:rPr>
+                <w:rFonts w:ascii="David" w:hAnsi="David" w:cs="David"/>
+              </w:rPr>
+            </w:pPr>
+            <w:r>
+              <w:rPr>
+                <w:rFonts w:ascii="David" w:hAnsi="David" w:cs="David"/>
+              </w:rPr>
+              <w:t>Polynomial Lasso</w:t>
+            </w:r>
+          </w:p>
+        </w:tc>
+        <w:tc>
+          <w:tcPr>
+            <w:tcW w:w="1530" w:type="dxa"/>
+            <w:vAlign w:val="center"/>
+          </w:tcPr>
+          <w:p>
+            <w:pPr>
+              <w:spacing w:line="360" w:lineRule="auto"/>
+              <w:jc w:val="center"/>
+              <w:cnfStyle w:val="000000100000" w:firstRow="0" w:lastRow="0" w:firstColumn="0" w:lastColumn="0" w:oddVBand="0" w:evenVBand="0" w:oddHBand="1" w:evenHBand="0" w:firstRowFirstColumn="0" w:firstRowLastColumn="0" w:lastRowFirstColumn="0" w:lastRowLastColumn="0"/>
+              <w:rPr>
+                <w:rFonts w:ascii="David" w:hAnsi="David" w:cs="David"/>
+              </w:rPr>
+            </w:pPr>
+            <w:r>
+              <w:rPr>
+                <w:rFonts w:ascii="David" w:hAnsi="David" w:cs="David"/>
+              </w:rPr>
+              <w:t>4</w:t>
+            </w:r>
+          </w:p>
+        </w:tc>
+        <w:tc>
+          <w:tcPr>
+            <w:tcW w:w="2177" w:type="dxa"/>
+            <w:vAlign w:val="center"/>
+          </w:tcPr>
+          <w:p>
+            <w:pPr>
+              <w:spacing w:line="360" w:lineRule="auto"/>
+              <w:jc w:val="center"/>
+              <w:cnfStyle w:val="000000100000" w:firstRow="0" w:lastRow="0" w:firstColumn="0" w:lastColumn="0" w:oddVBand="0" w:evenVBand="0" w:oddHBand="1" w:evenHBand="0" w:firstRowFirstColumn="0" w:firstRowLastColumn="0" w:lastRowFirstColumn="0" w:lastRowLastColumn="0"/>
+              <w:rPr>
+                <w:rFonts w:ascii="David" w:hAnsi="David" w:cs="David"/>
+              </w:rPr>
+            </w:pPr>
+            <w:r>
+              <w:rPr>
+                <w:rFonts w:ascii="David" w:hAnsi="David" w:cs="David"/>
+              </w:rPr>
+              <w:t>0.15291574578221953</w:t>
+            </w:r>
+          </w:p>
+        </w:tc>
+        <w:tc>
+          <w:tcPr>
+            <w:tcW w:w="2245" w:type="dxa"/>
+            <w:vAlign w:val="center"/>
+          </w:tcPr>
+          <w:p>
+            <w:pPr>
+              <w:tabs>
+                <w:tab w:val="left" w:pos="537"/>
+              </w:tabs>
+              <w:spacing w:line="360" w:lineRule="auto"/>
+              <w:jc w:val="center"/>
+              <w:cnfStyle w:val="000000100000" w:firstRow="0" w:lastRow="0" w:firstColumn="0" w:lastColumn="0" w:oddVBand="0" w:evenVBand="0" w:oddHBand="1" w:evenHBand="0" w:firstRowFirstColumn="0" w:firstRowLastColumn="0" w:lastRowFirstColumn="0" w:lastRowLastColumn="0"/>
+              <w:rPr>
+                <w:rFonts w:ascii="David" w:hAnsi="David" w:cs="David"/>
+              </w:rPr>
+            </w:pPr>
+            <w:r>
+              <w:rPr>
+                <w:rFonts w:ascii="David" w:hAnsi="David" w:cs="David"/>
+              </w:rPr>
+              <w:t>0.15470074576009982</w:t>
+            </w:r>
+          </w:p>
+        </w:tc>
+        <w:tc>
+          <w:tcPr>
+            <w:tcW w:w="1344" w:type="dxa"/>
+            <w:vAlign w:val="center"/>
+          </w:tcPr>
+          <w:p>
+            <w:pPr>
+              <w:tabs>
+                <w:tab w:val="left" w:pos="537"/>
+              </w:tabs>
+              <w:spacing w:line="360" w:lineRule="auto"/>
+              <w:jc w:val="center"/>
+              <w:cnfStyle w:val="000000100000" w:firstRow="0" w:lastRow="0" w:firstColumn="0" w:lastColumn="0" w:oddVBand="0" w:evenVBand="0" w:oddHBand="1" w:evenHBand="0" w:firstRowFirstColumn="0" w:firstRowLastColumn="0" w:lastRowFirstColumn="0" w:lastRowLastColumn="0"/>
+              <w:rPr>
+                <w:rFonts w:ascii="David" w:hAnsi="David" w:cs="David"/>
+              </w:rPr>
+            </w:pPr>
+            <w:r>
+              <w:rPr>
+                <w:rFonts w:ascii="David" w:hAnsi="David" w:cs="David"/>
+              </w:rPr>
+              <w:t>0.14472752074889378</w:t>
+            </w:r>
+          </w:p>
+        </w:tc>
+      </w:tr>
+      <w:tr>
+        <w:tc>
+          <w:tcPr>
+            <w:cnfStyle w:val="001000000000" w:firstRow="0" w:lastRow="0" w:firstColumn="1" w:lastColumn="0" w:oddVBand="0" w:evenVBand="0" w:oddHBand="0" w:evenHBand="0" w:firstRowFirstColumn="0" w:firstRowLastColumn="0" w:lastRowFirstColumn="0" w:lastRowLastColumn="0"/>
+            <w:tcW w:w="1720" w:type="dxa"/>
+            <w:vAlign w:val="center"/>
+          </w:tcPr>
+          <w:p>
+            <w:pPr>
+              <w:spacing w:line="360" w:lineRule="auto"/>
+              <w:jc w:val="center"/>
+              <w:rPr>
+                <w:rFonts w:ascii="David" w:hAnsi="David" w:cs="David"/>
+              </w:rPr>
+            </w:pPr>
+            <w:r>
+              <w:rPr>
+                <w:rFonts w:ascii="David" w:hAnsi="David" w:cs="David"/>
+              </w:rPr>
+              <w:t>GBM Regressor</w:t>
+            </w:r>
+          </w:p>
+        </w:tc>
+        <w:tc>
+          <w:tcPr>
+            <w:tcW w:w="1530" w:type="dxa"/>
+            <w:vAlign w:val="center"/>
+          </w:tcPr>
+          <w:p>
+            <w:pPr>
+              <w:spacing w:line="360" w:lineRule="auto"/>
+              <w:jc w:val="center"/>
+              <w:cnfStyle w:val="000000000000" w:firstRow="0" w:lastRow="0" w:firstColumn="0" w:lastColumn="0" w:oddVBand="0" w:evenVBand="0" w:oddHBand="0" w:evenHBand="0" w:firstRowFirstColumn="0" w:firstRowLastColumn="0" w:lastRowFirstColumn="0" w:lastRowLastColumn="0"/>
+              <w:rPr>
+                <w:rFonts w:ascii="David" w:hAnsi="David" w:cs="David"/>
+              </w:rPr>
+            </w:pPr>
+            <w:r>
+              <w:rPr>
+                <w:rFonts w:ascii="David" w:hAnsi="David" w:cs="David"/>
+              </w:rPr>
+              <w:t>5</w:t>
+            </w:r>
+          </w:p>
+        </w:tc>
+        <w:tc>
+          <w:tcPr>
+            <w:tcW w:w="2177" w:type="dxa"/>
+            <w:vAlign w:val="center"/>
+          </w:tcPr>
+          <w:p>
+            <w:pPr>
+              <w:spacing w:line="360" w:lineRule="auto"/>
+              <w:jc w:val="center"/>
+              <w:cnfStyle w:val="000000000000" w:firstRow="0" w:lastRow="0" w:firstColumn="0" w:lastColumn="0" w:oddVBand="0" w:evenVBand="0" w:oddHBand="0" w:evenHBand="0" w:firstRowFirstColumn="0" w:firstRowLastColumn="0" w:lastRowFirstColumn="0" w:lastRowLastColumn="0"/>
+              <w:rPr>
+                <w:rFonts w:ascii="David" w:hAnsi="David" w:cs="David"/>
+              </w:rPr>
+            </w:pPr>
+            <w:r>
+              <w:rPr>
+                <w:rFonts w:ascii="David" w:hAnsi="David" w:cs="David"/>
+              </w:rPr>
+              <w:t>0.001976183754841758</w:t>
+            </w:r>
+          </w:p>
+        </w:tc>
+        <w:tc>
+          <w:tcPr>
+            <w:tcW w:w="2245" w:type="dxa"/>
+            <w:vAlign w:val="center"/>
+          </w:tcPr>
+          <w:p>
+            <w:pPr>
+              <w:tabs>
+                <w:tab w:val="left" w:pos="537"/>
+              </w:tabs>
+              <w:spacing w:line="360" w:lineRule="auto"/>
+              <w:jc w:val="center"/>
+              <w:cnfStyle w:val="000000000000" w:firstRow="0" w:lastRow="0" w:firstColumn="0" w:lastColumn="0" w:oddVBand="0" w:evenVBand="0" w:oddHBand="0" w:evenHBand="0" w:firstRowFirstColumn="0" w:firstRowLastColumn="0" w:lastRowFirstColumn="0" w:lastRowLastColumn="0"/>
+              <w:rPr>
+                <w:rFonts w:ascii="David" w:hAnsi="David" w:cs="David"/>
+              </w:rPr>
+            </w:pPr>
+            <w:r>
+              <w:rPr>
+                <w:rFonts w:ascii="David" w:hAnsi="David" w:cs="David"/>
+              </w:rPr>
+              <w:t>0.00799858506251109</w:t>
+            </w:r>
+          </w:p>
+        </w:tc>
+        <w:tc>
+          <w:tcPr>
+            <w:tcW w:w="1344" w:type="dxa"/>
+            <w:vAlign w:val="center"/>
+          </w:tcPr>
+          <w:p>
+            <w:pPr>
+              <w:tabs>
+                <w:tab w:val="left" w:pos="537"/>
+              </w:tabs>
+              <w:spacing w:line="360" w:lineRule="auto"/>
+              <w:jc w:val="center"/>
+              <w:cnfStyle w:val="000000000000" w:firstRow="0" w:lastRow="0" w:firstColumn="0" w:lastColumn="0" w:oddVBand="0" w:evenVBand="0" w:oddHBand="0" w:evenHBand="0" w:firstRowFirstColumn="0" w:firstRowLastColumn="0" w:lastRowFirstColumn="0" w:lastRowLastColumn="0"/>
+              <w:rPr>
+                <w:rFonts w:ascii="David" w:hAnsi="David" w:cs="David"/>
+              </w:rPr>
+            </w:pPr>
+            <w:r>
+              <w:rPr>
+                <w:rFonts w:ascii="David" w:hAnsi="David" w:cs="David"/>
+              </w:rPr>
+              <w:t>0.007373077040438535</w:t>
+            </w:r>
+          </w:p>
+        </w:tc>
+      </w:tr>
+    </w:tbl>
+    <w:p>
+      <w:pPr>
+        <w:spacing w:line="360" w:lineRule="auto"/>
+        <w:rPr>
+          <w:rFonts w:ascii="David" w:hAnsi="David" w:cs="David"/>
+          <w:sz w:val="24"/>
+          <w:szCs w:val="24"/>
+        </w:rPr>
+      </w:pPr>
+    </w:p>
+    <w:p>
+      <w:pPr>
+        <w:spacing w:line="360" w:lineRule="auto"/>
+        <w:rPr>
+          <w:rFonts w:ascii="David" w:hAnsi="David" w:cs="David"/>
+          <w:sz w:val="24"/>
+          <w:szCs w:val="24"/>
+        </w:rPr>
+      </w:pPr>
+      <w:r>
+        <w:rPr>
+          <w:rFonts w:ascii="David" w:hAnsi="David" w:cs="David"/>
+          <w:sz w:val="24"/>
+          <w:szCs w:val="24"/>
+        </w:rPr>
+        <w:t>The GBM Regressor clearly provides the best results on the test set, achieving the lowest Test MSE of 0.00799. This aligns with expectations, as GBM combines the strengths of multiple models, assigning weights based on their performance to optimize predictions. Its ability to capture complex, non-linear patterns while avoiding overfitting makes it superior to the other models evaluated.</w:t>
+      </w:r>
+    </w:p>
+    <w:p>
+      <w:pPr>
+        <w:spacing w:line="360" w:lineRule="auto"/>
+        <w:rPr>
+          <w:rFonts w:ascii="David" w:hAnsi="David" w:cs="David"/>
+          <w:sz w:val="24"/>
+          <w:szCs w:val="24"/>
+        </w:rPr>
+      </w:pPr>
+      <w:r>
+        <w:rPr>
+          <w:rFonts w:ascii="David" w:hAnsi="David" w:cs="David"/>
+          <w:sz w:val="24"/>
+          <w:szCs w:val="24"/>
+        </w:rPr>
+        <w:t xml:space="preserve">In contrast, the Dummy Regressor suffers from significant underfitting, as it predicts the average target value of the training set for all new data. This simplistic approach leads to the worst performance across all metrics, with the highest Test MSE. Meanwhile, the Linear and Lasso Regressors exhibit similar performance, </w:t>
+      </w:r>
+      <w:r>
+        <w:rPr>
+          <w:rFonts w:ascii="David" w:hAnsi="David" w:cs="David"/>
+          <w:sz w:val="24"/>
+          <w:szCs w:val="24"/>
+          <w:highlight w:val="yellow"/>
+        </w:rPr>
+        <w:t>which can be explained by the fact that the optimal regularization parameter (lambda) for Lasso was found to be very small. This effectively reduces the impact of the regularization term, making the models nearly identical.</w:t>
+      </w:r>
+    </w:p>
+    <w:p>
+      <w:pPr>
+        <w:spacing w:line="360" w:lineRule="auto"/>
+        <w:rPr>
+          <w:rFonts w:ascii="David" w:hAnsi="David" w:cs="David"/>
+          <w:sz w:val="24"/>
+          <w:szCs w:val="24"/>
+          <w:rtl/>
+        </w:rPr>
+      </w:pPr>
+      <w:r>
+        <w:rPr>
+          <w:rFonts w:ascii="David" w:hAnsi="David" w:cs="David"/>
+          <w:sz w:val="24"/>
+          <w:szCs w:val="24"/>
+          <w:highlight w:val="yellow"/>
+        </w:rPr>
+        <w:t xml:space="preserve">**Mapping features to 3th-degree polynomials slightly improved performance in the Polynomial Lasso model, but it introduced some overfitting, as indicated by its relatively higher Test </w:t>
+      </w:r>
+      <w:proofErr w:type="gramStart"/>
+      <w:r>
+        <w:rPr>
+          <w:rFonts w:ascii="David" w:hAnsi="David" w:cs="David"/>
+          <w:sz w:val="24"/>
+          <w:szCs w:val="24"/>
+          <w:highlight w:val="yellow"/>
+        </w:rPr>
+        <w:t>MSE.*</w:t>
+      </w:r>
+      <w:proofErr w:type="gramEnd"/>
+      <w:r>
+        <w:rPr>
+          <w:rFonts w:ascii="David" w:hAnsi="David" w:cs="David"/>
+          <w:sz w:val="24"/>
+          <w:szCs w:val="24"/>
+          <w:highlight w:val="yellow"/>
+        </w:rPr>
+        <w:t>*</w:t>
+      </w:r>
+      <w:r>
+        <w:rPr>
+          <w:rFonts w:ascii="David" w:hAnsi="David" w:cs="David"/>
+          <w:sz w:val="24"/>
+          <w:szCs w:val="24"/>
+        </w:rPr>
+        <w:t xml:space="preserve"> </w:t>
+      </w:r>
+      <w:r>
+        <w:rPr>
+          <w:rFonts w:ascii="David" w:hAnsi="David" w:cs="David"/>
+          <w:sz w:val="24"/>
+          <w:szCs w:val="24"/>
+        </w:rPr>
+        <w:br/>
+      </w:r>
+      <w:r>
+        <w:rPr>
+          <w:rFonts w:ascii="David" w:hAnsi="David" w:cs="David"/>
+          <w:sz w:val="24"/>
+          <w:szCs w:val="24"/>
+        </w:rPr>
+        <w:t xml:space="preserve">Overall, GBM’s ability to </w:t>
+      </w:r>
+      <w:r>
+        <w:rPr>
+          <w:rFonts w:ascii="David" w:hAnsi="David" w:cs="David"/>
+          <w:sz w:val="24"/>
+          <w:szCs w:val="24"/>
+        </w:rPr>
+        <w:t>combine</w:t>
+      </w:r>
+      <w:r>
+        <w:rPr>
+          <w:rFonts w:ascii="David" w:hAnsi="David" w:cs="David"/>
+          <w:sz w:val="24"/>
+          <w:szCs w:val="24"/>
+        </w:rPr>
+        <w:t xml:space="preserve"> multiple weak learners and assign weights to the best-performing ones makes it the most effective model in this scenario, as we have seen in class. It strikes the best balance between model complexity and generalization, leading to its exceptional results.</w:t>
       </w:r>
     </w:p>
     <w:sectPr>
@@ -7573,7 +10186,7 @@
   <w:style w:type="paragraph" w:default="1" w:styleId="Normal">
     <w:name w:val="Normal"/>
     <w:qFormat/>
-    <w:rsid w:val="00F5083C"/>
+    <w:rsid w:val="000C05A8"/>
   </w:style>
   <w:style w:type="paragraph" w:styleId="Heading1">
     <w:name w:val="heading 1"/>

</xml_diff>